<commit_message>
Se agrega logging centralizado al pipeline de MediatR y se quitan todas la inyecciones de ILogger de los endpoints
</commit_message>
<xml_diff>
--- a/src/Notas Microsv Net8.docx
+++ b/src/Notas Microsv Net8.docx
@@ -1984,9 +1984,944 @@
       <w:proofErr w:type="spellEnd"/>
     </w:p>
     <w:p/>
+    <w:p>
+      <w:pPr>
+        <w:pStyle w:val="Ttulo3"/>
+      </w:pPr>
+      <w:r>
+        <w:t>Los resultados de las API que vienen del los enrutadores (</w:t>
+      </w:r>
+      <w:proofErr w:type="spellStart"/>
+      <w:r>
+        <w:t>MapGet</w:t>
+      </w:r>
+      <w:proofErr w:type="spellEnd"/>
+      <w:r>
+        <w:t xml:space="preserve">, </w:t>
+      </w:r>
+      <w:proofErr w:type="spellStart"/>
+      <w:r>
+        <w:t>MapXXX</w:t>
+      </w:r>
+      <w:proofErr w:type="spellEnd"/>
+      <w:r>
+        <w:t>) deben ser descriptivas. (</w:t>
+      </w:r>
+      <w:hyperlink r:id="rId21" w:history="1">
+        <w:r>
+          <w:rPr>
+            <w:rStyle w:val="Hipervnculo"/>
+          </w:rPr>
+          <w:t>https://learn.microsoft.com/es-mx/aspnet/core/fundamentals/openapi/aspnetcore-openapi?view=aspnetcore-8.0&amp;tabs=visual-studio</w:t>
+        </w:r>
+      </w:hyperlink>
+      <w:r>
+        <w:t>)</w:t>
+      </w:r>
+    </w:p>
     <w:p/>
     <w:p>
       <w:pPr>
+        <w:rPr>
+          <w:b/>
+          <w:bCs/>
+        </w:rPr>
+      </w:pPr>
+      <w:r>
+        <w:rPr>
+          <w:b/>
+          <w:bCs/>
+        </w:rPr>
+        <w:t>Describir los tipos de respuesta</w:t>
+      </w:r>
+    </w:p>
+    <w:p>
+      <w:proofErr w:type="spellStart"/>
+      <w:r>
+        <w:t>OpenAPI</w:t>
+      </w:r>
+      <w:proofErr w:type="spellEnd"/>
+      <w:r>
+        <w:t xml:space="preserve"> permite proporcionar una descripción de las respuestas que devuelve una API. Las API mínimas admiten tres estrategias para establecer el tipo de respuesta de un punto de conexión:</w:t>
+      </w:r>
+    </w:p>
+    <w:p>
+      <w:pPr>
+        <w:numPr>
+          <w:ilvl w:val="0"/>
+          <w:numId w:val="2"/>
+        </w:numPr>
+      </w:pPr>
+      <w:r>
+        <w:t>Mediante el método de extensión </w:t>
+      </w:r>
+      <w:hyperlink r:id="rId22" w:history="1">
+        <w:r>
+          <w:rPr>
+            <w:rStyle w:val="Hipervnculo"/>
+          </w:rPr>
+          <w:t>Produces</w:t>
+        </w:r>
+      </w:hyperlink>
+      <w:r>
+        <w:t> en el punto de conexión</w:t>
+      </w:r>
+    </w:p>
+    <w:p>
+      <w:pPr>
+        <w:numPr>
+          <w:ilvl w:val="0"/>
+          <w:numId w:val="2"/>
+        </w:numPr>
+      </w:pPr>
+      <w:r>
+        <w:t>Mediante el atributo </w:t>
+      </w:r>
+      <w:proofErr w:type="spellStart"/>
+      <w:r>
+        <w:fldChar w:fldCharType="begin"/>
+      </w:r>
+      <w:r>
+        <w:instrText>HYPERLINK "https://learn.microsoft.com/es-es/dotnet/api/microsoft.aspnetcore.mvc.producesresponsetypeattribute"</w:instrText>
+      </w:r>
+      <w:r>
+        <w:fldChar w:fldCharType="separate"/>
+      </w:r>
+      <w:r>
+        <w:rPr>
+          <w:rStyle w:val="Hipervnculo"/>
+        </w:rPr>
+        <w:t>ProducesResponseType</w:t>
+      </w:r>
+      <w:proofErr w:type="spellEnd"/>
+      <w:r>
+        <w:fldChar w:fldCharType="end"/>
+      </w:r>
+      <w:r>
+        <w:t> en el controlador de ruta</w:t>
+      </w:r>
+    </w:p>
+    <w:p>
+      <w:pPr>
+        <w:numPr>
+          <w:ilvl w:val="0"/>
+          <w:numId w:val="2"/>
+        </w:numPr>
+      </w:pPr>
+      <w:r>
+        <w:t>Mediante la devolución de </w:t>
+      </w:r>
+      <w:proofErr w:type="spellStart"/>
+      <w:r>
+        <w:fldChar w:fldCharType="begin"/>
+      </w:r>
+      <w:r>
+        <w:instrText>HYPERLINK "https://learn.microsoft.com/es-es/dotnet/api/microsoft.aspnetcore.http.typedresults"</w:instrText>
+      </w:r>
+      <w:r>
+        <w:fldChar w:fldCharType="separate"/>
+      </w:r>
+      <w:r>
+        <w:rPr>
+          <w:rStyle w:val="Hipervnculo"/>
+        </w:rPr>
+        <w:t>TypedResults</w:t>
+      </w:r>
+      <w:proofErr w:type="spellEnd"/>
+      <w:r>
+        <w:fldChar w:fldCharType="end"/>
+      </w:r>
+      <w:r>
+        <w:t> desde el controlador de ruta</w:t>
+      </w:r>
+    </w:p>
+    <w:p>
+      <w:r>
+        <w:t>El método de extensión Produces se puede usar para agregar metadatos de Produces a un punto de conexión. Cuando no se proporciona ningún parámetro, el método de extensión rellena los metadatos del tipo de destino bajo un código de estado 200 y un tipo de contenido </w:t>
+      </w:r>
+      <w:proofErr w:type="spellStart"/>
+      <w:r>
+        <w:t>application</w:t>
+      </w:r>
+      <w:proofErr w:type="spellEnd"/>
+      <w:r>
+        <w:t>/</w:t>
+      </w:r>
+      <w:proofErr w:type="spellStart"/>
+      <w:r>
+        <w:t>json</w:t>
+      </w:r>
+      <w:proofErr w:type="spellEnd"/>
+      <w:r>
+        <w:t>.</w:t>
+      </w:r>
+    </w:p>
+    <w:p>
+      <w:proofErr w:type="spellStart"/>
+      <w:r>
+        <w:t>C#Copiar</w:t>
+      </w:r>
+      <w:proofErr w:type="spellEnd"/>
+    </w:p>
+    <w:p>
+      <w:r>
+        <w:t>app</w:t>
+      </w:r>
+    </w:p>
+    <w:p>
+      <w:r>
+        <w:t xml:space="preserve">    .</w:t>
+      </w:r>
+      <w:proofErr w:type="spellStart"/>
+      <w:r>
+        <w:t>MapGet</w:t>
+      </w:r>
+      <w:proofErr w:type="spellEnd"/>
+      <w:r>
+        <w:t xml:space="preserve">("/todos", </w:t>
+      </w:r>
+      <w:proofErr w:type="spellStart"/>
+      <w:r>
+        <w:t>async</w:t>
+      </w:r>
+      <w:proofErr w:type="spellEnd"/>
+      <w:r>
+        <w:t xml:space="preserve"> (</w:t>
+      </w:r>
+      <w:proofErr w:type="spellStart"/>
+      <w:r>
+        <w:t>TodoDb</w:t>
+      </w:r>
+      <w:proofErr w:type="spellEnd"/>
+      <w:r>
+        <w:t xml:space="preserve"> </w:t>
+      </w:r>
+      <w:proofErr w:type="spellStart"/>
+      <w:r>
+        <w:t>db</w:t>
+      </w:r>
+      <w:proofErr w:type="spellEnd"/>
+      <w:r>
+        <w:t xml:space="preserve">) =&gt; </w:t>
+      </w:r>
+      <w:proofErr w:type="spellStart"/>
+      <w:r>
+        <w:t>await</w:t>
+      </w:r>
+      <w:proofErr w:type="spellEnd"/>
+      <w:r>
+        <w:t xml:space="preserve"> </w:t>
+      </w:r>
+      <w:proofErr w:type="spellStart"/>
+      <w:r>
+        <w:t>db.Todos.ToListAsync</w:t>
+      </w:r>
+      <w:proofErr w:type="spellEnd"/>
+      <w:r>
+        <w:t>())</w:t>
+      </w:r>
+    </w:p>
+    <w:p>
+      <w:r>
+        <w:t xml:space="preserve">    .Produces&lt;</w:t>
+      </w:r>
+      <w:proofErr w:type="spellStart"/>
+      <w:r>
+        <w:t>IList</w:t>
+      </w:r>
+      <w:proofErr w:type="spellEnd"/>
+      <w:r>
+        <w:t>&lt;Todo&gt;&gt;();</w:t>
+      </w:r>
+    </w:p>
+    <w:p>
+      <w:r>
+        <w:t>Al usar </w:t>
+      </w:r>
+      <w:proofErr w:type="spellStart"/>
+      <w:r>
+        <w:fldChar w:fldCharType="begin"/>
+      </w:r>
+      <w:r>
+        <w:instrText>HYPERLINK "https://learn.microsoft.com/es-es/dotnet/api/microsoft.aspnetcore.http.typedresults"</w:instrText>
+      </w:r>
+      <w:r>
+        <w:fldChar w:fldCharType="separate"/>
+      </w:r>
+      <w:r>
+        <w:rPr>
+          <w:rStyle w:val="Hipervnculo"/>
+        </w:rPr>
+        <w:t>TypedResults</w:t>
+      </w:r>
+      <w:proofErr w:type="spellEnd"/>
+      <w:r>
+        <w:fldChar w:fldCharType="end"/>
+      </w:r>
+      <w:r>
+        <w:t> en la implementación del controlador de ruta de un punto de conexión, se incluyen automáticamente los metadatos del tipo de respuesta para dicho punto. Por ejemplo, el código siguiente anota automáticamente una respuesta en el punto de conexión bajo el código de estado 200 con un tipo de contenido </w:t>
+      </w:r>
+      <w:proofErr w:type="spellStart"/>
+      <w:r>
+        <w:t>application</w:t>
+      </w:r>
+      <w:proofErr w:type="spellEnd"/>
+      <w:r>
+        <w:t>/</w:t>
+      </w:r>
+      <w:proofErr w:type="spellStart"/>
+      <w:r>
+        <w:t>json</w:t>
+      </w:r>
+      <w:proofErr w:type="spellEnd"/>
+      <w:r>
+        <w:t>.</w:t>
+      </w:r>
+    </w:p>
+    <w:p>
+      <w:proofErr w:type="spellStart"/>
+      <w:r>
+        <w:lastRenderedPageBreak/>
+        <w:t>C#Copiar</w:t>
+      </w:r>
+      <w:proofErr w:type="spellEnd"/>
+    </w:p>
+    <w:p>
+      <w:proofErr w:type="spellStart"/>
+      <w:r>
+        <w:t>app.MapGet</w:t>
+      </w:r>
+      <w:proofErr w:type="spellEnd"/>
+      <w:r>
+        <w:t xml:space="preserve">("/todos", </w:t>
+      </w:r>
+      <w:proofErr w:type="spellStart"/>
+      <w:r>
+        <w:t>async</w:t>
+      </w:r>
+      <w:proofErr w:type="spellEnd"/>
+      <w:r>
+        <w:t xml:space="preserve"> (</w:t>
+      </w:r>
+      <w:proofErr w:type="spellStart"/>
+      <w:r>
+        <w:t>TodoDb</w:t>
+      </w:r>
+      <w:proofErr w:type="spellEnd"/>
+      <w:r>
+        <w:t xml:space="preserve"> </w:t>
+      </w:r>
+      <w:proofErr w:type="spellStart"/>
+      <w:r>
+        <w:t>db</w:t>
+      </w:r>
+      <w:proofErr w:type="spellEnd"/>
+      <w:r>
+        <w:t>) =&gt;</w:t>
+      </w:r>
+    </w:p>
+    <w:p>
+      <w:r>
+        <w:t>{</w:t>
+      </w:r>
+    </w:p>
+    <w:p>
+      <w:r>
+        <w:t xml:space="preserve">    </w:t>
+      </w:r>
+      <w:proofErr w:type="spellStart"/>
+      <w:r>
+        <w:t>var</w:t>
+      </w:r>
+      <w:proofErr w:type="spellEnd"/>
+      <w:r>
+        <w:t xml:space="preserve"> todos = </w:t>
+      </w:r>
+      <w:proofErr w:type="spellStart"/>
+      <w:r>
+        <w:t>await</w:t>
+      </w:r>
+      <w:proofErr w:type="spellEnd"/>
+      <w:r>
+        <w:t xml:space="preserve"> </w:t>
+      </w:r>
+      <w:proofErr w:type="spellStart"/>
+      <w:r>
+        <w:t>db.Todos.ToListAsync</w:t>
+      </w:r>
+      <w:proofErr w:type="spellEnd"/>
+      <w:r>
+        <w:t>());</w:t>
+      </w:r>
+    </w:p>
+    <w:p>
+      <w:r>
+        <w:t xml:space="preserve">    </w:t>
+      </w:r>
+      <w:proofErr w:type="spellStart"/>
+      <w:r>
+        <w:t>return</w:t>
+      </w:r>
+      <w:proofErr w:type="spellEnd"/>
+      <w:r>
+        <w:t xml:space="preserve"> </w:t>
+      </w:r>
+      <w:proofErr w:type="spellStart"/>
+      <w:r>
+        <w:t>TypedResults.Ok</w:t>
+      </w:r>
+      <w:proofErr w:type="spellEnd"/>
+      <w:r>
+        <w:t>(todos);</w:t>
+      </w:r>
+    </w:p>
+    <w:p>
+      <w:r>
+        <w:t>});</w:t>
+      </w:r>
+    </w:p>
+    <w:p>
+      <w:pPr>
+        <w:rPr>
+          <w:b/>
+          <w:bCs/>
+        </w:rPr>
+      </w:pPr>
+      <w:r>
+        <w:rPr>
+          <w:b/>
+          <w:bCs/>
+        </w:rPr>
+        <w:t>Establecimiento de respuestas para </w:t>
+      </w:r>
+      <w:proofErr w:type="spellStart"/>
+      <w:r>
+        <w:rPr>
+          <w:b/>
+          <w:bCs/>
+        </w:rPr>
+        <w:t>ProblemDetails</w:t>
+      </w:r>
+      <w:proofErr w:type="spellEnd"/>
+    </w:p>
+    <w:p>
+      <w:r>
+        <w:t xml:space="preserve">Al establecer el tipo de respuesta para los puntos de conexión que pueden devolver una respuesta </w:t>
+      </w:r>
+      <w:proofErr w:type="spellStart"/>
+      <w:r>
+        <w:t>ProblemDetails</w:t>
+      </w:r>
+      <w:proofErr w:type="spellEnd"/>
+      <w:r>
+        <w:t>, se puede usar el método de extensión </w:t>
+      </w:r>
+      <w:hyperlink r:id="rId23" w:history="1">
+        <w:r>
+          <w:rPr>
+            <w:rStyle w:val="Hipervnculo"/>
+          </w:rPr>
+          <w:t>ProducesProblem</w:t>
+        </w:r>
+      </w:hyperlink>
+      <w:r>
+        <w:t>, </w:t>
+      </w:r>
+      <w:hyperlink r:id="rId24" w:history="1">
+        <w:r>
+          <w:rPr>
+            <w:rStyle w:val="Hipervnculo"/>
+          </w:rPr>
+          <w:t>ProducesValidationProblem</w:t>
+        </w:r>
+      </w:hyperlink>
+      <w:r>
+        <w:t> o </w:t>
+      </w:r>
+      <w:hyperlink r:id="rId25" w:history="1">
+        <w:r>
+          <w:rPr>
+            <w:rStyle w:val="Hipervnculo"/>
+          </w:rPr>
+          <w:t>TypedResults.Problem</w:t>
+        </w:r>
+      </w:hyperlink>
+      <w:r>
+        <w:t> para agregar la anotación adecuada a los metadatos del punto de conexión. Ten en cuenta que los métodos de extensión </w:t>
+      </w:r>
+      <w:proofErr w:type="spellStart"/>
+      <w:r>
+        <w:t>ProducesProblem</w:t>
+      </w:r>
+      <w:proofErr w:type="spellEnd"/>
+      <w:r>
+        <w:t> y </w:t>
+      </w:r>
+      <w:proofErr w:type="spellStart"/>
+      <w:r>
+        <w:t>ProducesValidationProblem</w:t>
+      </w:r>
+      <w:proofErr w:type="spellEnd"/>
+      <w:r>
+        <w:t> no se pueden usar con los </w:t>
+      </w:r>
+      <w:hyperlink r:id="rId26" w:anchor="route-groups" w:history="1">
+        <w:r>
+          <w:rPr>
+            <w:rStyle w:val="Hipervnculo"/>
+          </w:rPr>
+          <w:t>grupos de rutas</w:t>
+        </w:r>
+      </w:hyperlink>
+      <w:r>
+        <w:t> en .NET 8 y versiones anteriores.</w:t>
+      </w:r>
+    </w:p>
+    <w:p>
+      <w:r>
+        <w:t xml:space="preserve">Cuando las estrategias anteriores no proporcionan anotaciones explícitas, el marco intenta determinar un tipo de respuesta predeterminado mediante el examen de la signatura de la respuesta. Esta respuesta predeterminada se rellena bajo el código de estado 200 en la definición de </w:t>
+      </w:r>
+      <w:proofErr w:type="spellStart"/>
+      <w:r>
+        <w:t>OpenAPI</w:t>
+      </w:r>
+      <w:proofErr w:type="spellEnd"/>
+      <w:r>
+        <w:t>.</w:t>
+      </w:r>
+    </w:p>
+    <w:p>
+      <w:pPr>
+        <w:rPr>
+          <w:b/>
+          <w:bCs/>
+        </w:rPr>
+      </w:pPr>
+      <w:r>
+        <w:rPr>
+          <w:b/>
+          <w:bCs/>
+        </w:rPr>
+        <w:t>Tipos de respuestas múltiples</w:t>
+      </w:r>
+    </w:p>
+    <w:p>
+      <w:r>
+        <w:t>Si un punto de conexión puede devolver diferentes tipos de respuesta en escenarios distintos, puedes proporcionar metadatos de las siguientes maneras:</w:t>
+      </w:r>
+    </w:p>
+    <w:p>
+      <w:pPr>
+        <w:numPr>
+          <w:ilvl w:val="0"/>
+          <w:numId w:val="3"/>
+        </w:numPr>
+      </w:pPr>
+      <w:r>
+        <w:t>Llama al método de extensión </w:t>
+      </w:r>
+      <w:hyperlink r:id="rId27" w:history="1">
+        <w:r>
+          <w:rPr>
+            <w:rStyle w:val="Hipervnculo"/>
+          </w:rPr>
+          <w:t>Produces</w:t>
+        </w:r>
+      </w:hyperlink>
+      <w:r>
+        <w:t> varias veces, como se muestra en el ejemplo siguiente:</w:t>
+      </w:r>
+    </w:p>
+    <w:p>
+      <w:proofErr w:type="spellStart"/>
+      <w:r>
+        <w:t>C#Copiar</w:t>
+      </w:r>
+      <w:proofErr w:type="spellEnd"/>
+    </w:p>
+    <w:p>
+      <w:proofErr w:type="spellStart"/>
+      <w:r>
+        <w:t>app.MapGet</w:t>
+      </w:r>
+      <w:proofErr w:type="spellEnd"/>
+      <w:r>
+        <w:t>("/api/</w:t>
+      </w:r>
+      <w:proofErr w:type="spellStart"/>
+      <w:r>
+        <w:t>todoitems</w:t>
+      </w:r>
+      <w:proofErr w:type="spellEnd"/>
+      <w:r>
+        <w:t xml:space="preserve">/{id}", </w:t>
+      </w:r>
+      <w:proofErr w:type="spellStart"/>
+      <w:r>
+        <w:t>async</w:t>
+      </w:r>
+      <w:proofErr w:type="spellEnd"/>
+      <w:r>
+        <w:t xml:space="preserve"> (</w:t>
+      </w:r>
+      <w:proofErr w:type="spellStart"/>
+      <w:r>
+        <w:t>int</w:t>
+      </w:r>
+      <w:proofErr w:type="spellEnd"/>
+      <w:r>
+        <w:t xml:space="preserve"> id, </w:t>
+      </w:r>
+      <w:proofErr w:type="spellStart"/>
+      <w:r>
+        <w:t>TodoDb</w:t>
+      </w:r>
+      <w:proofErr w:type="spellEnd"/>
+      <w:r>
+        <w:t xml:space="preserve"> </w:t>
+      </w:r>
+      <w:proofErr w:type="spellStart"/>
+      <w:r>
+        <w:t>db</w:t>
+      </w:r>
+      <w:proofErr w:type="spellEnd"/>
+      <w:r>
+        <w:t>) =&gt;</w:t>
+      </w:r>
+    </w:p>
+    <w:p>
+      <w:r>
+        <w:t xml:space="preserve">         </w:t>
+      </w:r>
+      <w:proofErr w:type="spellStart"/>
+      <w:r>
+        <w:t>await</w:t>
+      </w:r>
+      <w:proofErr w:type="spellEnd"/>
+      <w:r>
+        <w:t xml:space="preserve"> </w:t>
+      </w:r>
+      <w:proofErr w:type="spellStart"/>
+      <w:r>
+        <w:t>db.Todos.FindAsync</w:t>
+      </w:r>
+      <w:proofErr w:type="spellEnd"/>
+      <w:r>
+        <w:t xml:space="preserve">(id) </w:t>
+      </w:r>
+    </w:p>
+    <w:p>
+      <w:r>
+        <w:t xml:space="preserve">         </w:t>
+      </w:r>
+      <w:proofErr w:type="spellStart"/>
+      <w:r>
+        <w:t>is</w:t>
+      </w:r>
+      <w:proofErr w:type="spellEnd"/>
+      <w:r>
+        <w:t xml:space="preserve"> Todo </w:t>
+      </w:r>
+      <w:proofErr w:type="spellStart"/>
+      <w:r>
+        <w:t>todo</w:t>
+      </w:r>
+      <w:proofErr w:type="spellEnd"/>
+    </w:p>
+    <w:p>
+      <w:r>
+        <w:t xml:space="preserve">         ? </w:t>
+      </w:r>
+      <w:proofErr w:type="spellStart"/>
+      <w:r>
+        <w:t>Results.Ok</w:t>
+      </w:r>
+      <w:proofErr w:type="spellEnd"/>
+      <w:r>
+        <w:t xml:space="preserve">(todo) </w:t>
+      </w:r>
+    </w:p>
+    <w:p>
+      <w:r>
+        <w:t xml:space="preserve">         : </w:t>
+      </w:r>
+      <w:proofErr w:type="spellStart"/>
+      <w:r>
+        <w:t>Results.NotFound</w:t>
+      </w:r>
+      <w:proofErr w:type="spellEnd"/>
+      <w:r>
+        <w:t>())</w:t>
+      </w:r>
+    </w:p>
+    <w:p>
+      <w:r>
+        <w:t xml:space="preserve">   .Produces&lt;Todo&gt;(StatusCodes.Status200OK)</w:t>
+      </w:r>
+    </w:p>
+    <w:p>
+      <w:r>
+        <w:t xml:space="preserve">   .Produces(StatusCodes.Status404NotFound);</w:t>
+      </w:r>
+    </w:p>
+    <w:p>
+      <w:pPr>
+        <w:numPr>
+          <w:ilvl w:val="0"/>
+          <w:numId w:val="3"/>
+        </w:numPr>
+      </w:pPr>
+      <w:r>
+        <w:t>Usa </w:t>
+      </w:r>
+      <w:proofErr w:type="spellStart"/>
+      <w:r>
+        <w:fldChar w:fldCharType="begin"/>
+      </w:r>
+      <w:r>
+        <w:instrText>HYPERLINK "https://learn.microsoft.com/es-es/dotnet/api/microsoft.aspnetcore.http.httpresults.results-6"</w:instrText>
+      </w:r>
+      <w:r>
+        <w:fldChar w:fldCharType="separate"/>
+      </w:r>
+      <w:r>
+        <w:rPr>
+          <w:rStyle w:val="Hipervnculo"/>
+        </w:rPr>
+        <w:t>Results</w:t>
+      </w:r>
+      <w:proofErr w:type="spellEnd"/>
+      <w:r>
+        <w:rPr>
+          <w:rStyle w:val="Hipervnculo"/>
+        </w:rPr>
+        <w:t>&lt;TResult1,TResult2,TResultN&gt;</w:t>
+      </w:r>
+      <w:r>
+        <w:fldChar w:fldCharType="end"/>
+      </w:r>
+      <w:r>
+        <w:t> en la firma y </w:t>
+      </w:r>
+      <w:proofErr w:type="spellStart"/>
+      <w:r>
+        <w:fldChar w:fldCharType="begin"/>
+      </w:r>
+      <w:r>
+        <w:instrText>HYPERLINK "https://learn.microsoft.com/es-es/dotnet/api/microsoft.aspnetcore.http.typedresults"</w:instrText>
+      </w:r>
+      <w:r>
+        <w:fldChar w:fldCharType="separate"/>
+      </w:r>
+      <w:r>
+        <w:rPr>
+          <w:rStyle w:val="Hipervnculo"/>
+        </w:rPr>
+        <w:t>TypedResults</w:t>
+      </w:r>
+      <w:proofErr w:type="spellEnd"/>
+      <w:r>
+        <w:fldChar w:fldCharType="end"/>
+      </w:r>
+      <w:r>
+        <w:t> en el cuerpo del controlador, como se muestra en el ejemplo siguiente:</w:t>
+      </w:r>
+    </w:p>
+    <w:p>
+      <w:proofErr w:type="spellStart"/>
+      <w:r>
+        <w:t>C#Copiar</w:t>
+      </w:r>
+      <w:proofErr w:type="spellEnd"/>
+    </w:p>
+    <w:p>
+      <w:proofErr w:type="spellStart"/>
+      <w:r>
+        <w:lastRenderedPageBreak/>
+        <w:t>app.MapGet</w:t>
+      </w:r>
+      <w:proofErr w:type="spellEnd"/>
+      <w:r>
+        <w:t>("/</w:t>
+      </w:r>
+      <w:proofErr w:type="spellStart"/>
+      <w:r>
+        <w:t>book</w:t>
+      </w:r>
+      <w:proofErr w:type="spellEnd"/>
+      <w:r>
+        <w:t xml:space="preserve">/{id}", </w:t>
+      </w:r>
+      <w:proofErr w:type="spellStart"/>
+      <w:r>
+        <w:t>Results</w:t>
+      </w:r>
+      <w:proofErr w:type="spellEnd"/>
+      <w:r>
+        <w:t xml:space="preserve">&lt;Ok&lt;Book&gt;, </w:t>
+      </w:r>
+      <w:proofErr w:type="spellStart"/>
+      <w:r>
+        <w:t>NotFound</w:t>
+      </w:r>
+      <w:proofErr w:type="spellEnd"/>
+      <w:r>
+        <w:t>&gt; (</w:t>
+      </w:r>
+      <w:proofErr w:type="spellStart"/>
+      <w:r>
+        <w:t>int</w:t>
+      </w:r>
+      <w:proofErr w:type="spellEnd"/>
+      <w:r>
+        <w:t xml:space="preserve"> id, </w:t>
+      </w:r>
+      <w:proofErr w:type="spellStart"/>
+      <w:r>
+        <w:t>List</w:t>
+      </w:r>
+      <w:proofErr w:type="spellEnd"/>
+      <w:r>
+        <w:t xml:space="preserve">&lt;Book&gt; </w:t>
+      </w:r>
+      <w:proofErr w:type="spellStart"/>
+      <w:r>
+        <w:t>bookList</w:t>
+      </w:r>
+      <w:proofErr w:type="spellEnd"/>
+      <w:r>
+        <w:t>) =&gt;</w:t>
+      </w:r>
+    </w:p>
+    <w:p>
+      <w:r>
+        <w:t>{</w:t>
+      </w:r>
+    </w:p>
+    <w:p>
+      <w:r>
+        <w:t xml:space="preserve">    </w:t>
+      </w:r>
+      <w:proofErr w:type="spellStart"/>
+      <w:r>
+        <w:t>return</w:t>
+      </w:r>
+      <w:proofErr w:type="spellEnd"/>
+      <w:r>
+        <w:t xml:space="preserve"> </w:t>
+      </w:r>
+      <w:proofErr w:type="spellStart"/>
+      <w:r>
+        <w:t>bookList.FirstOrDefault</w:t>
+      </w:r>
+      <w:proofErr w:type="spellEnd"/>
+      <w:r>
+        <w:t xml:space="preserve">((i) =&gt; </w:t>
+      </w:r>
+      <w:proofErr w:type="spellStart"/>
+      <w:r>
+        <w:t>i.Id</w:t>
+      </w:r>
+      <w:proofErr w:type="spellEnd"/>
+      <w:r>
+        <w:t xml:space="preserve"> == id) </w:t>
+      </w:r>
+      <w:proofErr w:type="spellStart"/>
+      <w:r>
+        <w:t>is</w:t>
+      </w:r>
+      <w:proofErr w:type="spellEnd"/>
+      <w:r>
+        <w:t xml:space="preserve"> Book </w:t>
+      </w:r>
+      <w:proofErr w:type="spellStart"/>
+      <w:r>
+        <w:t>book</w:t>
+      </w:r>
+      <w:proofErr w:type="spellEnd"/>
+    </w:p>
+    <w:p>
+      <w:r>
+        <w:t xml:space="preserve">     ? </w:t>
+      </w:r>
+      <w:proofErr w:type="spellStart"/>
+      <w:r>
+        <w:t>TypedResults.Ok</w:t>
+      </w:r>
+      <w:proofErr w:type="spellEnd"/>
+      <w:r>
+        <w:t>(</w:t>
+      </w:r>
+      <w:proofErr w:type="spellStart"/>
+      <w:r>
+        <w:t>book</w:t>
+      </w:r>
+      <w:proofErr w:type="spellEnd"/>
+      <w:r>
+        <w:t>)</w:t>
+      </w:r>
+    </w:p>
+    <w:p>
+      <w:r>
+        <w:t xml:space="preserve">     : </w:t>
+      </w:r>
+      <w:proofErr w:type="spellStart"/>
+      <w:r>
+        <w:t>TypedResults.NotFound</w:t>
+      </w:r>
+      <w:proofErr w:type="spellEnd"/>
+      <w:r>
+        <w:t>();</w:t>
+      </w:r>
+    </w:p>
+    <w:p>
+      <w:r>
+        <w:t>});</w:t>
+      </w:r>
+    </w:p>
+    <w:p>
+      <w:r>
+        <w:t>Los </w:t>
+      </w:r>
+      <w:hyperlink r:id="rId28" w:history="1">
+        <w:r>
+          <w:rPr>
+            <w:rStyle w:val="Hipervnculo"/>
+          </w:rPr>
+          <w:t>tipos de unión</w:t>
+        </w:r>
+      </w:hyperlink>
+      <w:r>
+        <w:t> </w:t>
+      </w:r>
+      <w:proofErr w:type="spellStart"/>
+      <w:r>
+        <w:t>Results</w:t>
+      </w:r>
+      <w:proofErr w:type="spellEnd"/>
+      <w:r>
+        <w:t>&lt;TResult1,TResult2,TResultN&gt; declaran que un controlador de ruta devuelve varios tipos de elementos </w:t>
+      </w:r>
+      <w:proofErr w:type="spellStart"/>
+      <w:r>
+        <w:t>IResult</w:t>
+      </w:r>
+      <w:proofErr w:type="spellEnd"/>
+      <w:r>
+        <w:t> que implementan tipos concretos, y cualquiera de esos tipos que implementa </w:t>
+      </w:r>
+      <w:proofErr w:type="spellStart"/>
+      <w:r>
+        <w:t>IEndpointMetadataProvider</w:t>
+      </w:r>
+      <w:proofErr w:type="spellEnd"/>
+      <w:r>
+        <w:t> contribuirá a los metadatos del punto de conexión.</w:t>
+      </w:r>
+    </w:p>
+    <w:p/>
+    <w:p>
+      <w:pPr>
         <w:pStyle w:val="Ttulo3"/>
       </w:pPr>
       <w:proofErr w:type="spellStart"/>
@@ -2022,11 +2957,49 @@
         <w:t xml:space="preserve"> para plataforma moderna Microsoft desde .net 8</w:t>
       </w:r>
     </w:p>
+    <w:p/>
     <w:p>
       <w:pPr>
         <w:pStyle w:val="Ttulo3"/>
       </w:pPr>
-      <w:hyperlink r:id="rId21" w:history="1">
+      <w:proofErr w:type="spellStart"/>
+      <w:r>
+        <w:t>Unit</w:t>
+      </w:r>
+      <w:proofErr w:type="spellEnd"/>
+      <w:r>
+        <w:t xml:space="preserve"> </w:t>
+      </w:r>
+      <w:proofErr w:type="spellStart"/>
+      <w:r>
+        <w:t>testing</w:t>
+      </w:r>
+      <w:proofErr w:type="spellEnd"/>
+      <w:r>
+        <w:t xml:space="preserve"> </w:t>
+      </w:r>
+      <w:proofErr w:type="spellStart"/>
+      <w:r>
+        <w:t>with</w:t>
+      </w:r>
+      <w:proofErr w:type="spellEnd"/>
+      <w:r>
+        <w:t xml:space="preserve"> </w:t>
+      </w:r>
+      <w:proofErr w:type="spellStart"/>
+      <w:r>
+        <w:t>TUnit</w:t>
+      </w:r>
+      <w:proofErr w:type="spellEnd"/>
+      <w:r>
+        <w:t xml:space="preserve"> para plataforma moderna Microsoft desde .net 8</w:t>
+      </w:r>
+    </w:p>
+    <w:p>
+      <w:pPr>
+        <w:pStyle w:val="Ttulo3"/>
+      </w:pPr>
+      <w:hyperlink r:id="rId29" w:history="1">
         <w:r>
           <w:rPr>
             <w:rStyle w:val="Hipervnculo"/>
@@ -2039,7 +3012,7 @@
       <w:pPr>
         <w:pStyle w:val="Ttulo3"/>
       </w:pPr>
-      <w:hyperlink r:id="rId22" w:history="1">
+      <w:hyperlink r:id="rId30" w:history="1">
         <w:r>
           <w:rPr>
             <w:rStyle w:val="Hipervnculo"/>
@@ -2052,7 +3025,7 @@
       <w:pPr>
         <w:pStyle w:val="Ttulo3"/>
       </w:pPr>
-      <w:hyperlink r:id="rId23" w:history="1">
+      <w:hyperlink r:id="rId31" w:history="1">
         <w:r>
           <w:rPr>
             <w:rStyle w:val="Hipervnculo"/>
@@ -2190,8 +3163,312 @@
       </w:rPr>
     </w:lvl>
   </w:abstractNum>
+  <w:abstractNum w:abstractNumId="1" w15:restartNumberingAfterBreak="0">
+    <w:nsid w:val="5B104047"/>
+    <w:multiLevelType w:val="multilevel"/>
+    <w:tmpl w:val="32925918"/>
+    <w:lvl w:ilvl="0">
+      <w:start w:val="1"/>
+      <w:numFmt w:val="bullet"/>
+      <w:lvlText w:val=""/>
+      <w:lvlJc w:val="left"/>
+      <w:pPr>
+        <w:tabs>
+          <w:tab w:val="num" w:pos="720"/>
+        </w:tabs>
+        <w:ind w:left="720" w:hanging="360"/>
+      </w:pPr>
+      <w:rPr>
+        <w:rFonts w:ascii="Symbol" w:hAnsi="Symbol" w:hint="default"/>
+        <w:sz w:val="20"/>
+      </w:rPr>
+    </w:lvl>
+    <w:lvl w:ilvl="1" w:tentative="1">
+      <w:start w:val="1"/>
+      <w:numFmt w:val="bullet"/>
+      <w:lvlText w:val="o"/>
+      <w:lvlJc w:val="left"/>
+      <w:pPr>
+        <w:tabs>
+          <w:tab w:val="num" w:pos="1440"/>
+        </w:tabs>
+        <w:ind w:left="1440" w:hanging="360"/>
+      </w:pPr>
+      <w:rPr>
+        <w:rFonts w:ascii="Courier New" w:hAnsi="Courier New" w:hint="default"/>
+        <w:sz w:val="20"/>
+      </w:rPr>
+    </w:lvl>
+    <w:lvl w:ilvl="2" w:tentative="1">
+      <w:start w:val="1"/>
+      <w:numFmt w:val="bullet"/>
+      <w:lvlText w:val=""/>
+      <w:lvlJc w:val="left"/>
+      <w:pPr>
+        <w:tabs>
+          <w:tab w:val="num" w:pos="2160"/>
+        </w:tabs>
+        <w:ind w:left="2160" w:hanging="360"/>
+      </w:pPr>
+      <w:rPr>
+        <w:rFonts w:ascii="Wingdings" w:hAnsi="Wingdings" w:hint="default"/>
+        <w:sz w:val="20"/>
+      </w:rPr>
+    </w:lvl>
+    <w:lvl w:ilvl="3" w:tentative="1">
+      <w:start w:val="1"/>
+      <w:numFmt w:val="bullet"/>
+      <w:lvlText w:val=""/>
+      <w:lvlJc w:val="left"/>
+      <w:pPr>
+        <w:tabs>
+          <w:tab w:val="num" w:pos="2880"/>
+        </w:tabs>
+        <w:ind w:left="2880" w:hanging="360"/>
+      </w:pPr>
+      <w:rPr>
+        <w:rFonts w:ascii="Wingdings" w:hAnsi="Wingdings" w:hint="default"/>
+        <w:sz w:val="20"/>
+      </w:rPr>
+    </w:lvl>
+    <w:lvl w:ilvl="4" w:tentative="1">
+      <w:start w:val="1"/>
+      <w:numFmt w:val="bullet"/>
+      <w:lvlText w:val=""/>
+      <w:lvlJc w:val="left"/>
+      <w:pPr>
+        <w:tabs>
+          <w:tab w:val="num" w:pos="3600"/>
+        </w:tabs>
+        <w:ind w:left="3600" w:hanging="360"/>
+      </w:pPr>
+      <w:rPr>
+        <w:rFonts w:ascii="Wingdings" w:hAnsi="Wingdings" w:hint="default"/>
+        <w:sz w:val="20"/>
+      </w:rPr>
+    </w:lvl>
+    <w:lvl w:ilvl="5" w:tentative="1">
+      <w:start w:val="1"/>
+      <w:numFmt w:val="bullet"/>
+      <w:lvlText w:val=""/>
+      <w:lvlJc w:val="left"/>
+      <w:pPr>
+        <w:tabs>
+          <w:tab w:val="num" w:pos="4320"/>
+        </w:tabs>
+        <w:ind w:left="4320" w:hanging="360"/>
+      </w:pPr>
+      <w:rPr>
+        <w:rFonts w:ascii="Wingdings" w:hAnsi="Wingdings" w:hint="default"/>
+        <w:sz w:val="20"/>
+      </w:rPr>
+    </w:lvl>
+    <w:lvl w:ilvl="6" w:tentative="1">
+      <w:start w:val="1"/>
+      <w:numFmt w:val="bullet"/>
+      <w:lvlText w:val=""/>
+      <w:lvlJc w:val="left"/>
+      <w:pPr>
+        <w:tabs>
+          <w:tab w:val="num" w:pos="5040"/>
+        </w:tabs>
+        <w:ind w:left="5040" w:hanging="360"/>
+      </w:pPr>
+      <w:rPr>
+        <w:rFonts w:ascii="Wingdings" w:hAnsi="Wingdings" w:hint="default"/>
+        <w:sz w:val="20"/>
+      </w:rPr>
+    </w:lvl>
+    <w:lvl w:ilvl="7" w:tentative="1">
+      <w:start w:val="1"/>
+      <w:numFmt w:val="bullet"/>
+      <w:lvlText w:val=""/>
+      <w:lvlJc w:val="left"/>
+      <w:pPr>
+        <w:tabs>
+          <w:tab w:val="num" w:pos="5760"/>
+        </w:tabs>
+        <w:ind w:left="5760" w:hanging="360"/>
+      </w:pPr>
+      <w:rPr>
+        <w:rFonts w:ascii="Wingdings" w:hAnsi="Wingdings" w:hint="default"/>
+        <w:sz w:val="20"/>
+      </w:rPr>
+    </w:lvl>
+    <w:lvl w:ilvl="8" w:tentative="1">
+      <w:start w:val="1"/>
+      <w:numFmt w:val="bullet"/>
+      <w:lvlText w:val=""/>
+      <w:lvlJc w:val="left"/>
+      <w:pPr>
+        <w:tabs>
+          <w:tab w:val="num" w:pos="6480"/>
+        </w:tabs>
+        <w:ind w:left="6480" w:hanging="360"/>
+      </w:pPr>
+      <w:rPr>
+        <w:rFonts w:ascii="Wingdings" w:hAnsi="Wingdings" w:hint="default"/>
+        <w:sz w:val="20"/>
+      </w:rPr>
+    </w:lvl>
+  </w:abstractNum>
+  <w:abstractNum w:abstractNumId="2" w15:restartNumberingAfterBreak="0">
+    <w:nsid w:val="5CCD7853"/>
+    <w:multiLevelType w:val="multilevel"/>
+    <w:tmpl w:val="CFA202A6"/>
+    <w:lvl w:ilvl="0">
+      <w:start w:val="1"/>
+      <w:numFmt w:val="bullet"/>
+      <w:lvlText w:val=""/>
+      <w:lvlJc w:val="left"/>
+      <w:pPr>
+        <w:tabs>
+          <w:tab w:val="num" w:pos="720"/>
+        </w:tabs>
+        <w:ind w:left="720" w:hanging="360"/>
+      </w:pPr>
+      <w:rPr>
+        <w:rFonts w:ascii="Symbol" w:hAnsi="Symbol" w:hint="default"/>
+        <w:sz w:val="20"/>
+      </w:rPr>
+    </w:lvl>
+    <w:lvl w:ilvl="1" w:tentative="1">
+      <w:start w:val="1"/>
+      <w:numFmt w:val="bullet"/>
+      <w:lvlText w:val="o"/>
+      <w:lvlJc w:val="left"/>
+      <w:pPr>
+        <w:tabs>
+          <w:tab w:val="num" w:pos="1440"/>
+        </w:tabs>
+        <w:ind w:left="1440" w:hanging="360"/>
+      </w:pPr>
+      <w:rPr>
+        <w:rFonts w:ascii="Courier New" w:hAnsi="Courier New" w:hint="default"/>
+        <w:sz w:val="20"/>
+      </w:rPr>
+    </w:lvl>
+    <w:lvl w:ilvl="2" w:tentative="1">
+      <w:start w:val="1"/>
+      <w:numFmt w:val="bullet"/>
+      <w:lvlText w:val=""/>
+      <w:lvlJc w:val="left"/>
+      <w:pPr>
+        <w:tabs>
+          <w:tab w:val="num" w:pos="2160"/>
+        </w:tabs>
+        <w:ind w:left="2160" w:hanging="360"/>
+      </w:pPr>
+      <w:rPr>
+        <w:rFonts w:ascii="Wingdings" w:hAnsi="Wingdings" w:hint="default"/>
+        <w:sz w:val="20"/>
+      </w:rPr>
+    </w:lvl>
+    <w:lvl w:ilvl="3" w:tentative="1">
+      <w:start w:val="1"/>
+      <w:numFmt w:val="bullet"/>
+      <w:lvlText w:val=""/>
+      <w:lvlJc w:val="left"/>
+      <w:pPr>
+        <w:tabs>
+          <w:tab w:val="num" w:pos="2880"/>
+        </w:tabs>
+        <w:ind w:left="2880" w:hanging="360"/>
+      </w:pPr>
+      <w:rPr>
+        <w:rFonts w:ascii="Wingdings" w:hAnsi="Wingdings" w:hint="default"/>
+        <w:sz w:val="20"/>
+      </w:rPr>
+    </w:lvl>
+    <w:lvl w:ilvl="4" w:tentative="1">
+      <w:start w:val="1"/>
+      <w:numFmt w:val="bullet"/>
+      <w:lvlText w:val=""/>
+      <w:lvlJc w:val="left"/>
+      <w:pPr>
+        <w:tabs>
+          <w:tab w:val="num" w:pos="3600"/>
+        </w:tabs>
+        <w:ind w:left="3600" w:hanging="360"/>
+      </w:pPr>
+      <w:rPr>
+        <w:rFonts w:ascii="Wingdings" w:hAnsi="Wingdings" w:hint="default"/>
+        <w:sz w:val="20"/>
+      </w:rPr>
+    </w:lvl>
+    <w:lvl w:ilvl="5" w:tentative="1">
+      <w:start w:val="1"/>
+      <w:numFmt w:val="bullet"/>
+      <w:lvlText w:val=""/>
+      <w:lvlJc w:val="left"/>
+      <w:pPr>
+        <w:tabs>
+          <w:tab w:val="num" w:pos="4320"/>
+        </w:tabs>
+        <w:ind w:left="4320" w:hanging="360"/>
+      </w:pPr>
+      <w:rPr>
+        <w:rFonts w:ascii="Wingdings" w:hAnsi="Wingdings" w:hint="default"/>
+        <w:sz w:val="20"/>
+      </w:rPr>
+    </w:lvl>
+    <w:lvl w:ilvl="6" w:tentative="1">
+      <w:start w:val="1"/>
+      <w:numFmt w:val="bullet"/>
+      <w:lvlText w:val=""/>
+      <w:lvlJc w:val="left"/>
+      <w:pPr>
+        <w:tabs>
+          <w:tab w:val="num" w:pos="5040"/>
+        </w:tabs>
+        <w:ind w:left="5040" w:hanging="360"/>
+      </w:pPr>
+      <w:rPr>
+        <w:rFonts w:ascii="Wingdings" w:hAnsi="Wingdings" w:hint="default"/>
+        <w:sz w:val="20"/>
+      </w:rPr>
+    </w:lvl>
+    <w:lvl w:ilvl="7" w:tentative="1">
+      <w:start w:val="1"/>
+      <w:numFmt w:val="bullet"/>
+      <w:lvlText w:val=""/>
+      <w:lvlJc w:val="left"/>
+      <w:pPr>
+        <w:tabs>
+          <w:tab w:val="num" w:pos="5760"/>
+        </w:tabs>
+        <w:ind w:left="5760" w:hanging="360"/>
+      </w:pPr>
+      <w:rPr>
+        <w:rFonts w:ascii="Wingdings" w:hAnsi="Wingdings" w:hint="default"/>
+        <w:sz w:val="20"/>
+      </w:rPr>
+    </w:lvl>
+    <w:lvl w:ilvl="8" w:tentative="1">
+      <w:start w:val="1"/>
+      <w:numFmt w:val="bullet"/>
+      <w:lvlText w:val=""/>
+      <w:lvlJc w:val="left"/>
+      <w:pPr>
+        <w:tabs>
+          <w:tab w:val="num" w:pos="6480"/>
+        </w:tabs>
+        <w:ind w:left="6480" w:hanging="360"/>
+      </w:pPr>
+      <w:rPr>
+        <w:rFonts w:ascii="Wingdings" w:hAnsi="Wingdings" w:hint="default"/>
+        <w:sz w:val="20"/>
+      </w:rPr>
+    </w:lvl>
+  </w:abstractNum>
   <w:num w:numId="1" w16cid:durableId="836117924">
     <w:abstractNumId w:val="0"/>
+  </w:num>
+  <w:num w:numId="2" w16cid:durableId="822817262">
+    <w:abstractNumId w:val="1"/>
+  </w:num>
+  <w:num w:numId="3" w16cid:durableId="2082747548">
+    <w:abstractNumId w:val="2"/>
   </w:num>
 </w:numbering>
 </file>

</xml_diff>

<commit_message>
Se agrega paginación de Marten al Get de productos
</commit_message>
<xml_diff>
--- a/src/Notas Microsv Net8.docx
+++ b/src/Notas Microsv Net8.docx
@@ -2919,7 +2919,73 @@
         <w:t> contribuirá a los metadatos del punto de conexión.</w:t>
       </w:r>
     </w:p>
-    <w:p/>
+    <w:p>
+      <w:pPr>
+        <w:rPr>
+          <w:lang w:val="es-MX"/>
+        </w:rPr>
+      </w:pPr>
+    </w:p>
+    <w:p>
+      <w:pPr>
+        <w:pStyle w:val="Ttulo3"/>
+      </w:pPr>
+      <w:r>
+        <w:t xml:space="preserve">Web API </w:t>
+      </w:r>
+      <w:proofErr w:type="spellStart"/>
+      <w:r>
+        <w:t>Health</w:t>
+      </w:r>
+      <w:proofErr w:type="spellEnd"/>
+      <w:r>
+        <w:t xml:space="preserve"> </w:t>
+      </w:r>
+      <w:proofErr w:type="spellStart"/>
+      <w:r>
+        <w:t>Checks</w:t>
+      </w:r>
+      <w:proofErr w:type="spellEnd"/>
+    </w:p>
+    <w:p>
+      <w:r>
+        <w:t xml:space="preserve">Agregar al proyecto </w:t>
+      </w:r>
+      <w:proofErr w:type="spellStart"/>
+      <w:r>
+        <w:t>BuildingBlocks</w:t>
+      </w:r>
+      <w:proofErr w:type="spellEnd"/>
+      <w:r>
+        <w:t xml:space="preserve"> la referencia al </w:t>
+      </w:r>
+      <w:proofErr w:type="spellStart"/>
+      <w:r>
+        <w:t>framework</w:t>
+      </w:r>
+      <w:proofErr w:type="spellEnd"/>
+      <w:r>
+        <w:t xml:space="preserve"> </w:t>
+      </w:r>
+      <w:proofErr w:type="spellStart"/>
+      <w:r>
+        <w:rPr>
+          <w:b/>
+          <w:bCs/>
+          <w:i/>
+          <w:iCs/>
+        </w:rPr>
+        <w:t>Microsoft.AspNetCore.App</w:t>
+      </w:r>
+      <w:proofErr w:type="spellEnd"/>
+    </w:p>
+    <w:p>
+      <w:pPr>
+        <w:rPr>
+          <w:lang w:val="es-MX"/>
+        </w:rPr>
+      </w:pPr>
+    </w:p>
     <w:p>
       <w:pPr>
         <w:pStyle w:val="Ttulo3"/>

</xml_diff>

<commit_message>
Configiraciones todo corriendo dentro de Dockers
</commit_message>
<xml_diff>
--- a/src/Notas Microsv Net8.docx
+++ b/src/Notas Microsv Net8.docx
@@ -12,68 +12,12 @@
     </w:p>
     <w:p>
       <w:r>
-        <w:t xml:space="preserve">El los proyectos .Net en la carpeta </w:t>
-      </w:r>
-      <w:proofErr w:type="spellStart"/>
-      <w:r>
-        <w:t>Properties</w:t>
-      </w:r>
-      <w:proofErr w:type="spellEnd"/>
-      <w:r>
-        <w:t xml:space="preserve">, en el archivo </w:t>
-      </w:r>
-      <w:proofErr w:type="spellStart"/>
-      <w:r>
-        <w:t>launchSettings.json</w:t>
-      </w:r>
-      <w:proofErr w:type="spellEnd"/>
-      <w:r>
-        <w:t xml:space="preserve">, está la sección </w:t>
-      </w:r>
-      <w:proofErr w:type="spellStart"/>
-      <w:r>
-        <w:t>profiles</w:t>
-      </w:r>
-      <w:proofErr w:type="spellEnd"/>
-      <w:r>
-        <w:t>.</w:t>
-      </w:r>
-    </w:p>
-    <w:p>
-      <w:r>
-        <w:t xml:space="preserve">Se puede llegar en Visual Studio, botón derecho en el proyecto =&gt; propiedades del proyecto. Se abre la sección </w:t>
-      </w:r>
-      <w:proofErr w:type="spellStart"/>
-      <w:r>
-        <w:t>Debug</w:t>
-      </w:r>
-      <w:proofErr w:type="spellEnd"/>
-      <w:r>
-        <w:t xml:space="preserve"> =&gt; General y se presiona el link “Open </w:t>
-      </w:r>
-      <w:proofErr w:type="spellStart"/>
-      <w:r>
-        <w:t>debug</w:t>
-      </w:r>
-      <w:proofErr w:type="spellEnd"/>
-      <w:r>
-        <w:t xml:space="preserve"> </w:t>
-      </w:r>
-      <w:proofErr w:type="spellStart"/>
-      <w:r>
-        <w:t>launch</w:t>
-      </w:r>
-      <w:proofErr w:type="spellEnd"/>
-      <w:r>
-        <w:t xml:space="preserve"> </w:t>
-      </w:r>
-      <w:proofErr w:type="spellStart"/>
-      <w:r>
-        <w:t>profiles</w:t>
-      </w:r>
-      <w:proofErr w:type="spellEnd"/>
-      <w:r>
-        <w:t xml:space="preserve"> UI”</w:t>
+        <w:t>El los proyectos .Net en la carpeta Properties, en el archivo launchSettings.json, está la sección profiles.</w:t>
+      </w:r>
+    </w:p>
+    <w:p>
+      <w:r>
+        <w:t>Se puede llegar en Visual Studio, botón derecho en el proyecto =&gt; propiedades del proyecto. Se abre la sección Debug =&gt; General y se presiona el link “Open debug launch profiles UI”</w:t>
       </w:r>
     </w:p>
     <w:p>
@@ -168,21 +112,8 @@
     </w:p>
     <w:p>
       <w:r>
-        <w:t xml:space="preserve">En el perfil para https, se puede configurar que en vez de caer en la raíz de la URL de la aplicación después de iniciar el servicio, se caiga directamente en el </w:t>
-      </w:r>
-      <w:proofErr w:type="spellStart"/>
-      <w:r>
-        <w:t>path</w:t>
-      </w:r>
-      <w:proofErr w:type="spellEnd"/>
-      <w:r>
-        <w:t xml:space="preserve"> designado. En el ejemplo </w:t>
-      </w:r>
-      <w:proofErr w:type="spellStart"/>
-      <w:r>
-        <w:t>todoitems</w:t>
-      </w:r>
-      <w:proofErr w:type="spellEnd"/>
+        <w:t>En el perfil para https, se puede configurar que en vez de caer en la raíz de la URL de la aplicación después de iniciar el servicio, se caiga directamente en el path designado. En el ejemplo todoitems</w:t>
+      </w:r>
     </w:p>
     <w:p>
       <w:r>
@@ -237,31 +168,7 @@
     </w:p>
     <w:p>
       <w:r>
-        <w:t xml:space="preserve">En el proyecto, </w:t>
-      </w:r>
-      <w:proofErr w:type="spellStart"/>
-      <w:r>
-        <w:t>click</w:t>
-      </w:r>
-      <w:proofErr w:type="spellEnd"/>
-      <w:r>
-        <w:t xml:space="preserve"> derecho, </w:t>
-      </w:r>
-      <w:proofErr w:type="spellStart"/>
-      <w:r>
-        <w:t>Add</w:t>
-      </w:r>
-      <w:proofErr w:type="spellEnd"/>
-      <w:r>
-        <w:t xml:space="preserve"> -&gt; Docker </w:t>
-      </w:r>
-      <w:proofErr w:type="spellStart"/>
-      <w:r>
-        <w:t>Support</w:t>
-      </w:r>
-      <w:proofErr w:type="spellEnd"/>
-      <w:r>
-        <w:t>: Linux</w:t>
+        <w:t>En el proyecto, click derecho, Add -&gt; Docker Support: Linux</w:t>
       </w:r>
     </w:p>
     <w:p>
@@ -308,23 +215,7 @@
     </w:p>
     <w:p>
       <w:r>
-        <w:t xml:space="preserve">Esto crea el </w:t>
-      </w:r>
-      <w:proofErr w:type="spellStart"/>
-      <w:r>
-        <w:t>Dockerfile</w:t>
-      </w:r>
-      <w:proofErr w:type="spellEnd"/>
-      <w:r>
-        <w:t xml:space="preserve"> completo para </w:t>
-      </w:r>
-      <w:proofErr w:type="spellStart"/>
-      <w:r>
-        <w:t>Build</w:t>
-      </w:r>
-      <w:proofErr w:type="spellEnd"/>
-      <w:r>
-        <w:t xml:space="preserve"> y publicación:</w:t>
+        <w:t>Esto crea el Dockerfile completo para Build y publicación:</w:t>
       </w:r>
     </w:p>
     <w:p>
@@ -371,15 +262,7 @@
     </w:p>
     <w:p>
       <w:r>
-        <w:t xml:space="preserve">En la ventana de output, si se </w:t>
-      </w:r>
-      <w:proofErr w:type="spellStart"/>
-      <w:r>
-        <w:t>elije</w:t>
-      </w:r>
-      <w:proofErr w:type="spellEnd"/>
-      <w:r>
-        <w:t xml:space="preserve"> Container Tools, se ven los comando para</w:t>
+        <w:t>En la ventana de output, si se elije Container Tools, se ven los comando para</w:t>
       </w:r>
     </w:p>
     <w:p/>
@@ -437,36 +320,12 @@
         <w:pStyle w:val="Ttulo3"/>
       </w:pPr>
       <w:r>
-        <w:t xml:space="preserve">Web API con </w:t>
-      </w:r>
-      <w:proofErr w:type="spellStart"/>
-      <w:r>
-        <w:t>Postgresql</w:t>
-      </w:r>
-      <w:proofErr w:type="spellEnd"/>
-      <w:r>
-        <w:t xml:space="preserve"> y arquitectura vertical</w:t>
-      </w:r>
-    </w:p>
-    <w:p>
-      <w:r>
-        <w:t xml:space="preserve">Para usar </w:t>
-      </w:r>
-      <w:proofErr w:type="spellStart"/>
-      <w:r>
-        <w:t>postgresql</w:t>
-      </w:r>
-      <w:proofErr w:type="spellEnd"/>
-      <w:r>
-        <w:t xml:space="preserve"> como base documental usamos la librería </w:t>
-      </w:r>
-      <w:proofErr w:type="spellStart"/>
-      <w:r>
-        <w:t>Martendb</w:t>
-      </w:r>
-      <w:proofErr w:type="spellEnd"/>
-      <w:r>
-        <w:t xml:space="preserve"> (</w:t>
+        <w:t>Web API con Postgresql y arquitectura vertical</w:t>
+      </w:r>
+    </w:p>
+    <w:p>
+      <w:r>
+        <w:t>Para usar postgresql como base documental usamos la librería Martendb (</w:t>
       </w:r>
       <w:hyperlink r:id="rId11" w:history="1">
         <w:r>
@@ -485,25 +344,12 @@
         <w:pStyle w:val="Ttulo4"/>
       </w:pPr>
       <w:r>
-        <w:t xml:space="preserve">Iniciar desde </w:t>
-      </w:r>
-      <w:proofErr w:type="spellStart"/>
-      <w:r>
-        <w:t>github</w:t>
-      </w:r>
-      <w:proofErr w:type="spellEnd"/>
-    </w:p>
-    <w:p>
-      <w:r>
-        <w:t xml:space="preserve">Iniciamos creando un repositorio en </w:t>
-      </w:r>
-      <w:proofErr w:type="spellStart"/>
-      <w:r>
-        <w:t>github</w:t>
-      </w:r>
-      <w:proofErr w:type="spellEnd"/>
-      <w:r>
-        <w:t>:</w:t>
+        <w:t>Iniciar desde github</w:t>
+      </w:r>
+    </w:p>
+    <w:p>
+      <w:r>
+        <w:t>Iniciamos creando un repositorio en github:</w:t>
       </w:r>
     </w:p>
     <w:p>
@@ -598,21 +444,8 @@
     </w:p>
     <w:p>
       <w:r>
-        <w:t xml:space="preserve">Copiamos la </w:t>
-      </w:r>
-      <w:proofErr w:type="spellStart"/>
-      <w:r>
-        <w:t>url</w:t>
-      </w:r>
-      <w:proofErr w:type="spellEnd"/>
-      <w:r>
-        <w:t xml:space="preserve"> desde </w:t>
-      </w:r>
-      <w:proofErr w:type="spellStart"/>
-      <w:r>
-        <w:t>github</w:t>
-      </w:r>
-      <w:proofErr w:type="spellEnd"/>
+        <w:t>Copiamos la url desde github</w:t>
+      </w:r>
     </w:p>
     <w:p>
       <w:r>
@@ -705,49 +538,15 @@
     </w:p>
     <w:p>
       <w:r>
-        <w:t xml:space="preserve">Nos posicionamos en el </w:t>
-      </w:r>
-      <w:proofErr w:type="spellStart"/>
-      <w:r>
-        <w:t>Solution</w:t>
-      </w:r>
-      <w:proofErr w:type="spellEnd"/>
-      <w:r>
-        <w:t xml:space="preserve"> Explorer en Folder View y en el menú creamos un proyecto nuevo a partir del </w:t>
-      </w:r>
-      <w:proofErr w:type="spellStart"/>
-      <w:r>
-        <w:t>template</w:t>
-      </w:r>
-      <w:proofErr w:type="spellEnd"/>
-      <w:r>
-        <w:t xml:space="preserve"> </w:t>
-      </w:r>
-      <w:proofErr w:type="spellStart"/>
+        <w:t xml:space="preserve">Nos posicionamos en el Solution Explorer en Folder View y en el menú creamos un proyecto nuevo a partir del template </w:t>
+      </w:r>
       <w:r>
         <w:rPr>
           <w:i/>
           <w:iCs/>
         </w:rPr>
-        <w:t>Blank</w:t>
-      </w:r>
-      <w:proofErr w:type="spellEnd"/>
-      <w:r>
-        <w:rPr>
-          <w:i/>
-          <w:iCs/>
-        </w:rPr>
-        <w:t xml:space="preserve"> </w:t>
-      </w:r>
-      <w:proofErr w:type="spellStart"/>
-      <w:r>
-        <w:rPr>
-          <w:i/>
-          <w:iCs/>
-        </w:rPr>
-        <w:t>Solution</w:t>
-      </w:r>
-      <w:proofErr w:type="spellEnd"/>
+        <w:t>Blank Solution</w:t>
+      </w:r>
     </w:p>
     <w:p>
       <w:r>
@@ -839,19 +638,13 @@
         <w:t xml:space="preserve">Es MUY importante que se cree en la misma carpeta que clonamos y que tiene </w:t>
       </w:r>
       <w:r>
-        <w:t>la carpeta .</w:t>
-      </w:r>
-      <w:proofErr w:type="spellStart"/>
-      <w:r>
-        <w:t>git</w:t>
-      </w:r>
-      <w:proofErr w:type="spellEnd"/>
+        <w:t>la carpeta .git</w:t>
+      </w:r>
     </w:p>
     <w:p>
       <w:r>
         <w:t xml:space="preserve">Una vez terminado el proceso, la solución creó la carpeta </w:t>
       </w:r>
-      <w:proofErr w:type="spellStart"/>
       <w:r>
         <w:rPr>
           <w:i/>
@@ -859,11 +652,9 @@
         </w:rPr>
         <w:t>eshop-microservices</w:t>
       </w:r>
-      <w:proofErr w:type="spellEnd"/>
       <w:r>
         <w:t xml:space="preserve"> dentro de la carpeta controlada por Git </w:t>
       </w:r>
-      <w:proofErr w:type="spellStart"/>
       <w:r>
         <w:rPr>
           <w:i/>
@@ -871,11 +662,9 @@
         </w:rPr>
         <w:t>EShopMicroservices</w:t>
       </w:r>
-      <w:proofErr w:type="spellEnd"/>
       <w:r>
         <w:t xml:space="preserve">. Para que sea ordenado cambiaremos el nombre de la carpeta de la solución por </w:t>
       </w:r>
-      <w:proofErr w:type="spellStart"/>
       <w:r>
         <w:rPr>
           <w:b/>
@@ -885,7 +674,6 @@
         </w:rPr>
         <w:t>src</w:t>
       </w:r>
-      <w:proofErr w:type="spellEnd"/>
       <w:r>
         <w:t xml:space="preserve"> .</w:t>
       </w:r>
@@ -944,64 +732,19 @@
         <w:t xml:space="preserve">Web API con </w:t>
       </w:r>
       <w:r>
-        <w:t xml:space="preserve">CQRS con </w:t>
-      </w:r>
-      <w:proofErr w:type="spellStart"/>
-      <w:r>
-        <w:t>MediatR</w:t>
-      </w:r>
-      <w:proofErr w:type="spellEnd"/>
-      <w:r>
-        <w:t xml:space="preserve"> y </w:t>
-      </w:r>
-      <w:proofErr w:type="spellStart"/>
-      <w:r>
-        <w:t>abastracci</w:t>
+        <w:t>CQRS con MediatR y abastracci</w:t>
       </w:r>
       <w:r>
         <w:t>ón</w:t>
       </w:r>
-      <w:proofErr w:type="spellEnd"/>
-      <w:r>
-        <w:t xml:space="preserve"> de </w:t>
-      </w:r>
-      <w:proofErr w:type="spellStart"/>
-      <w:r>
-        <w:t>ICommand</w:t>
-      </w:r>
-      <w:proofErr w:type="spellEnd"/>
-      <w:r>
-        <w:t xml:space="preserve">, </w:t>
-      </w:r>
-      <w:proofErr w:type="spellStart"/>
-      <w:r>
-        <w:t>IQuery</w:t>
-      </w:r>
-      <w:proofErr w:type="spellEnd"/>
-      <w:r>
-        <w:t xml:space="preserve">, </w:t>
-      </w:r>
-      <w:proofErr w:type="spellStart"/>
-      <w:r>
-        <w:t>ICommandHandler</w:t>
-      </w:r>
-      <w:proofErr w:type="spellEnd"/>
-      <w:r>
-        <w:t xml:space="preserve"> e </w:t>
-      </w:r>
-      <w:proofErr w:type="spellStart"/>
-      <w:r>
-        <w:t>IQ</w:t>
+      <w:r>
+        <w:t xml:space="preserve"> de ICommand, IQuery, ICommandHandler e IQ</w:t>
       </w:r>
       <w:r>
         <w:t>u</w:t>
       </w:r>
       <w:r>
-        <w:t>eryHandler</w:t>
-      </w:r>
-      <w:proofErr w:type="spellEnd"/>
-      <w:r>
-        <w:t xml:space="preserve"> </w:t>
+        <w:t xml:space="preserve">eryHandler </w:t>
       </w:r>
     </w:p>
     <w:p/>
@@ -1019,23 +762,7 @@
         <w:t xml:space="preserve">uso de </w:t>
       </w:r>
       <w:r>
-        <w:t xml:space="preserve">Carter para extender </w:t>
-      </w:r>
-      <w:proofErr w:type="spellStart"/>
-      <w:r>
-        <w:t>minimal</w:t>
-      </w:r>
-      <w:proofErr w:type="spellEnd"/>
-      <w:r>
-        <w:t xml:space="preserve"> </w:t>
-      </w:r>
-      <w:proofErr w:type="spellStart"/>
-      <w:r>
-        <w:t>API’s</w:t>
-      </w:r>
-      <w:proofErr w:type="spellEnd"/>
-      <w:r>
-        <w:t xml:space="preserve"> en módulos </w:t>
+        <w:t xml:space="preserve">Carter para extender minimal API’s en módulos </w:t>
       </w:r>
     </w:p>
     <w:p/>
@@ -1049,13 +776,8 @@
       <w:r>
         <w:t xml:space="preserve">Martens para </w:t>
       </w:r>
-      <w:proofErr w:type="spellStart"/>
-      <w:r>
-        <w:t>Postgresql</w:t>
-      </w:r>
-      <w:proofErr w:type="spellEnd"/>
-      <w:r>
-        <w:t xml:space="preserve"> </w:t>
+      <w:r>
+        <w:t xml:space="preserve">Postgresql </w:t>
       </w:r>
       <w:r>
         <w:t>NoSQL</w:t>
@@ -1067,61 +789,8 @@
         <w:pStyle w:val="Ttulo3"/>
       </w:pPr>
       <w:r>
-        <w:t xml:space="preserve">Web API con </w:t>
-      </w:r>
-      <w:proofErr w:type="spellStart"/>
-      <w:r>
-        <w:t>MediatR</w:t>
-      </w:r>
-      <w:proofErr w:type="spellEnd"/>
-      <w:r>
-        <w:t xml:space="preserve"> Pipeline </w:t>
-      </w:r>
-      <w:proofErr w:type="spellStart"/>
-      <w:r>
-        <w:t>Behavior</w:t>
-      </w:r>
-      <w:proofErr w:type="spellEnd"/>
-      <w:r>
-        <w:t xml:space="preserve"> </w:t>
-      </w:r>
-      <w:proofErr w:type="spellStart"/>
-      <w:r>
-        <w:t>cross</w:t>
-      </w:r>
-      <w:proofErr w:type="spellEnd"/>
-      <w:r>
-        <w:t xml:space="preserve"> </w:t>
-      </w:r>
-      <w:proofErr w:type="spellStart"/>
-      <w:r>
-        <w:t>cutting</w:t>
-      </w:r>
-      <w:proofErr w:type="spellEnd"/>
-      <w:r>
-        <w:t xml:space="preserve"> </w:t>
-      </w:r>
-      <w:proofErr w:type="spellStart"/>
-      <w:r>
-        <w:t>concerns</w:t>
-      </w:r>
-      <w:proofErr w:type="spellEnd"/>
-      <w:r>
-        <w:t xml:space="preserve">: </w:t>
-      </w:r>
-      <w:proofErr w:type="spellStart"/>
-      <w:r>
-        <w:t>Logging</w:t>
-      </w:r>
-      <w:proofErr w:type="spellEnd"/>
-      <w:r>
-        <w:t xml:space="preserve">  </w:t>
-      </w:r>
-      <w:proofErr w:type="spellStart"/>
-      <w:r>
-        <w:t>Behavior</w:t>
-      </w:r>
-      <w:proofErr w:type="spellEnd"/>
+        <w:t>Web API con MediatR Pipeline Behavior cross cutting concerns: Logging  Behavior</w:t>
+      </w:r>
     </w:p>
     <w:p/>
     <w:p>
@@ -1131,88 +800,22 @@
       <w:r>
         <w:t xml:space="preserve">Web API </w:t>
       </w:r>
-      <w:proofErr w:type="spellStart"/>
-      <w:r>
-        <w:t>cross</w:t>
-      </w:r>
-      <w:proofErr w:type="spellEnd"/>
-      <w:r>
-        <w:t xml:space="preserve"> </w:t>
-      </w:r>
-      <w:proofErr w:type="spellStart"/>
-      <w:r>
-        <w:t>cutting</w:t>
-      </w:r>
-      <w:proofErr w:type="spellEnd"/>
-      <w:r>
-        <w:t xml:space="preserve"> </w:t>
-      </w:r>
-      <w:proofErr w:type="spellStart"/>
-      <w:r>
-        <w:t>concerns</w:t>
-      </w:r>
-      <w:proofErr w:type="spellEnd"/>
-      <w:r>
-        <w:t xml:space="preserve">: </w:t>
-      </w:r>
-      <w:proofErr w:type="spellStart"/>
-      <w:r>
-        <w:t>Validate</w:t>
-      </w:r>
-      <w:proofErr w:type="spellEnd"/>
-      <w:r>
-        <w:t xml:space="preserve"> </w:t>
+      <w:r>
+        <w:t xml:space="preserve">cross cutting concerns: Validate </w:t>
       </w:r>
       <w:r>
         <w:t>con</w:t>
       </w:r>
       <w:r>
-        <w:t xml:space="preserve"> </w:t>
-      </w:r>
-      <w:proofErr w:type="spellStart"/>
-      <w:r>
-        <w:t>fluentvalidation</w:t>
-      </w:r>
-      <w:proofErr w:type="spellEnd"/>
-      <w:r>
-        <w:t xml:space="preserve"> </w:t>
-      </w:r>
-      <w:r>
-        <w:t xml:space="preserve">usando </w:t>
-      </w:r>
-      <w:proofErr w:type="spellStart"/>
-      <w:r>
-        <w:t>Minimal</w:t>
-      </w:r>
-      <w:proofErr w:type="spellEnd"/>
-      <w:r>
-        <w:t xml:space="preserve"> API </w:t>
-      </w:r>
-      <w:proofErr w:type="spellStart"/>
-      <w:r>
-        <w:t>filters</w:t>
-      </w:r>
-      <w:proofErr w:type="spellEnd"/>
-      <w:r>
-        <w:t xml:space="preserve"> en la entrada del </w:t>
-      </w:r>
-      <w:proofErr w:type="spellStart"/>
-      <w:r>
-        <w:t>endpoint</w:t>
-      </w:r>
-      <w:proofErr w:type="spellEnd"/>
-      <w:r>
-        <w:t>:</w:t>
-      </w:r>
-    </w:p>
-    <w:p>
-      <w:proofErr w:type="spellStart"/>
-      <w:r>
-        <w:t>Jono</w:t>
-      </w:r>
-      <w:proofErr w:type="spellEnd"/>
-      <w:r>
-        <w:t xml:space="preserve"> Williams: </w:t>
+        <w:t xml:space="preserve"> fluentvalidation </w:t>
+      </w:r>
+      <w:r>
+        <w:t>usando Minimal API filters en la entrada del endpoint:</w:t>
+      </w:r>
+    </w:p>
+    <w:p>
+      <w:r>
+        <w:t xml:space="preserve">Jono Williams: </w:t>
       </w:r>
       <w:hyperlink r:id="rId19" w:history="1">
         <w:r>
@@ -1236,25 +839,8 @@
     </w:p>
     <w:p>
       <w:r>
-        <w:t xml:space="preserve">Agregar al proyecto </w:t>
-      </w:r>
-      <w:proofErr w:type="spellStart"/>
-      <w:r>
-        <w:t>BuildingBlocks</w:t>
-      </w:r>
-      <w:proofErr w:type="spellEnd"/>
-      <w:r>
-        <w:t xml:space="preserve"> la referencia al </w:t>
-      </w:r>
-      <w:proofErr w:type="spellStart"/>
-      <w:r>
-        <w:t>framework</w:t>
-      </w:r>
-      <w:proofErr w:type="spellEnd"/>
-      <w:r>
-        <w:t xml:space="preserve"> </w:t>
-      </w:r>
-      <w:proofErr w:type="spellStart"/>
+        <w:t xml:space="preserve">Agregar al proyecto BuildingBlocks la referencia al framework </w:t>
+      </w:r>
       <w:r>
         <w:rPr>
           <w:b/>
@@ -1264,121 +850,32 @@
         </w:rPr>
         <w:t>Microsoft.AspNetCore.App</w:t>
       </w:r>
-      <w:proofErr w:type="spellEnd"/>
-    </w:p>
-    <w:p>
-      <w:r>
-        <w:t xml:space="preserve">  &lt;</w:t>
-      </w:r>
-      <w:proofErr w:type="spellStart"/>
-      <w:r>
-        <w:t>ItemGroup</w:t>
-      </w:r>
-      <w:proofErr w:type="spellEnd"/>
-      <w:r>
-        <w:t>&gt;</w:t>
-      </w:r>
-    </w:p>
-    <w:p>
-      <w:r>
-        <w:t xml:space="preserve">    &lt;</w:t>
-      </w:r>
-      <w:proofErr w:type="spellStart"/>
-      <w:r>
-        <w:t>FrameworkReference</w:t>
-      </w:r>
-      <w:proofErr w:type="spellEnd"/>
-      <w:r>
-        <w:t xml:space="preserve"> </w:t>
-      </w:r>
-      <w:proofErr w:type="spellStart"/>
-      <w:r>
-        <w:t>Include</w:t>
-      </w:r>
-      <w:proofErr w:type="spellEnd"/>
-      <w:r>
-        <w:t>="</w:t>
-      </w:r>
-      <w:proofErr w:type="spellStart"/>
-      <w:r>
-        <w:t>Microsoft.AspNetCore.App</w:t>
-      </w:r>
-      <w:proofErr w:type="spellEnd"/>
-      <w:r>
-        <w:t>" /&gt;</w:t>
-      </w:r>
-    </w:p>
-    <w:p>
-      <w:r>
-        <w:t xml:space="preserve">En las estructuras de </w:t>
-      </w:r>
-      <w:proofErr w:type="spellStart"/>
-      <w:r>
-        <w:t>request</w:t>
-      </w:r>
-      <w:proofErr w:type="spellEnd"/>
-      <w:r>
-        <w:t xml:space="preserve"> de los </w:t>
-      </w:r>
-      <w:proofErr w:type="spellStart"/>
-      <w:r>
-        <w:t>endpoints</w:t>
-      </w:r>
-      <w:proofErr w:type="spellEnd"/>
-      <w:r>
-        <w:t xml:space="preserve"> hay que declarar tod</w:t>
+    </w:p>
+    <w:p>
+      <w:r>
+        <w:t xml:space="preserve">  &lt;ItemGroup&gt;</w:t>
+      </w:r>
+    </w:p>
+    <w:p>
+      <w:r>
+        <w:t xml:space="preserve">    &lt;FrameworkReference Include="Microsoft.AspNetCore.App" /&gt;</w:t>
+      </w:r>
+    </w:p>
+    <w:p>
+      <w:r>
+        <w:t>En las estructuras de request de los endpoints hay que declarar tod</w:t>
       </w:r>
       <w:r>
         <w:t>a</w:t>
       </w:r>
       <w:r>
-        <w:t xml:space="preserve">s las propiedades que sean </w:t>
-      </w:r>
-      <w:proofErr w:type="spellStart"/>
-      <w:r>
-        <w:t>structs</w:t>
-      </w:r>
-      <w:proofErr w:type="spellEnd"/>
-      <w:r>
-        <w:t xml:space="preserve"> como </w:t>
-      </w:r>
-      <w:proofErr w:type="spellStart"/>
-      <w:r>
-        <w:t>nuleables</w:t>
-      </w:r>
-      <w:proofErr w:type="spellEnd"/>
-      <w:r>
-        <w:t xml:space="preserve">. Ej. </w:t>
-      </w:r>
-      <w:proofErr w:type="spellStart"/>
-      <w:r>
-        <w:t>Guid</w:t>
-      </w:r>
-      <w:proofErr w:type="spellEnd"/>
-      <w:r>
-        <w:t xml:space="preserve">? , decimal?, </w:t>
-      </w:r>
-      <w:proofErr w:type="spellStart"/>
-      <w:r>
-        <w:t>int</w:t>
-      </w:r>
-      <w:proofErr w:type="spellEnd"/>
-      <w:r>
-        <w:t>?, etc. Para que s</w:t>
+        <w:t>s las propiedades que sean structs como nuleables. Ej. Guid? , decimal?, int?, etc. Para que s</w:t>
       </w:r>
       <w:r>
         <w:t>i</w:t>
       </w:r>
       <w:r>
-        <w:t xml:space="preserve"> no vienen se puedan chequear contra </w:t>
-      </w:r>
-      <w:proofErr w:type="spellStart"/>
-      <w:r>
-        <w:t>null</w:t>
-      </w:r>
-      <w:proofErr w:type="spellEnd"/>
-      <w:r>
-        <w:t>.</w:t>
+        <w:t xml:space="preserve"> no vienen se puedan chequear contra null.</w:t>
       </w:r>
     </w:p>
     <w:p/>
@@ -1393,15 +890,7 @@
         <w:t xml:space="preserve">para POST, PUT, DELETE y PATCH se debe usar un filtro de  </w:t>
       </w:r>
       <w:r>
-        <w:t xml:space="preserve">con </w:t>
-      </w:r>
-      <w:proofErr w:type="spellStart"/>
-      <w:r>
-        <w:t>Postgresql</w:t>
-      </w:r>
-      <w:proofErr w:type="spellEnd"/>
-      <w:r>
-        <w:t xml:space="preserve"> y arquitectura vertical</w:t>
+        <w:t>con Postgresql y arquitectura vertical</w:t>
       </w:r>
     </w:p>
     <w:p/>
@@ -1410,15 +899,7 @@
         <w:pStyle w:val="Ttulo3"/>
       </w:pPr>
       <w:r>
-        <w:t xml:space="preserve">Web API con </w:t>
-      </w:r>
-      <w:proofErr w:type="spellStart"/>
-      <w:r>
-        <w:t>Postgresql</w:t>
-      </w:r>
-      <w:proofErr w:type="spellEnd"/>
-      <w:r>
-        <w:t xml:space="preserve"> y arquitectura vertical</w:t>
+        <w:t>Web API con Postgresql y arquitectura vertical</w:t>
       </w:r>
     </w:p>
     <w:p>
@@ -1448,17 +929,8 @@
         <w:t xml:space="preserve"> (validación semántica)</w:t>
       </w:r>
       <w:r>
-        <w:t xml:space="preserve"> se usa </w:t>
-      </w:r>
-      <w:proofErr w:type="spellStart"/>
-      <w:r>
-        <w:t>FluentValidation</w:t>
-      </w:r>
-      <w:proofErr w:type="spellEnd"/>
-      <w:r>
-        <w:t xml:space="preserve"> el cual confía en el método de extensión </w:t>
-      </w:r>
-      <w:proofErr w:type="spellStart"/>
+        <w:t xml:space="preserve"> se usa FluentValidation el cual confía en el método de extensión </w:t>
+      </w:r>
       <w:r>
         <w:t>ValidationExtensions</w:t>
       </w:r>
@@ -1468,52 +940,11 @@
       <w:r>
         <w:t>WithRequestValidation</w:t>
       </w:r>
-      <w:proofErr w:type="spellEnd"/>
       <w:r>
         <w:t xml:space="preserve"> que se agrega a </w:t>
       </w:r>
       <w:r>
-        <w:t xml:space="preserve">cada </w:t>
-      </w:r>
-      <w:proofErr w:type="spellStart"/>
-      <w:r>
-        <w:t>endpoint</w:t>
-      </w:r>
-      <w:proofErr w:type="spellEnd"/>
-      <w:r>
-        <w:t xml:space="preserve"> (</w:t>
-      </w:r>
-      <w:proofErr w:type="spellStart"/>
-      <w:r>
-        <w:t>MapGet</w:t>
-      </w:r>
-      <w:proofErr w:type="spellEnd"/>
-      <w:r>
-        <w:t xml:space="preserve">, </w:t>
-      </w:r>
-      <w:proofErr w:type="spellStart"/>
-      <w:r>
-        <w:t>MapPost</w:t>
-      </w:r>
-      <w:proofErr w:type="spellEnd"/>
-      <w:r>
-        <w:t xml:space="preserve">, </w:t>
-      </w:r>
-      <w:proofErr w:type="spellStart"/>
-      <w:r>
-        <w:t>MapPut</w:t>
-      </w:r>
-      <w:proofErr w:type="spellEnd"/>
-      <w:r>
-        <w:t xml:space="preserve">, </w:t>
-      </w:r>
-      <w:proofErr w:type="spellStart"/>
-      <w:r>
-        <w:t>MapDelete</w:t>
-      </w:r>
-      <w:proofErr w:type="spellEnd"/>
-      <w:r>
-        <w:t>)</w:t>
+        <w:t>cada endpoint (MapGet, MapPost, MapPut, MapDelete)</w:t>
       </w:r>
     </w:p>
     <w:p>
@@ -1525,64 +956,11 @@
         </w:numPr>
       </w:pPr>
       <w:r>
-        <w:t xml:space="preserve">Para no usar excepciones cuando el </w:t>
-      </w:r>
-      <w:proofErr w:type="spellStart"/>
-      <w:r>
-        <w:t>endpoint</w:t>
-      </w:r>
-      <w:proofErr w:type="spellEnd"/>
-      <w:r>
-        <w:t xml:space="preserve"> recibe el mensaje de entrada, ya validado semánticamente, se usa la librería </w:t>
-      </w:r>
-      <w:proofErr w:type="spellStart"/>
-      <w:r>
-        <w:t>OneOf</w:t>
-      </w:r>
-      <w:proofErr w:type="spellEnd"/>
-      <w:r>
-        <w:t xml:space="preserve">, la que se aplica a la definición del </w:t>
-      </w:r>
-      <w:proofErr w:type="spellStart"/>
+        <w:t xml:space="preserve">Para no usar excepciones cuando el endpoint recibe el mensaje de entrada, ya validado semánticamente, se usa la librería OneOf, la que se aplica a la definición del </w:t>
+      </w:r>
       <w:r>
         <w:lastRenderedPageBreak/>
-        <w:t>commandResult</w:t>
-      </w:r>
-      <w:proofErr w:type="spellEnd"/>
-      <w:r>
-        <w:t xml:space="preserve"> o </w:t>
-      </w:r>
-      <w:proofErr w:type="spellStart"/>
-      <w:r>
-        <w:t>queryResult</w:t>
-      </w:r>
-      <w:proofErr w:type="spellEnd"/>
-      <w:r>
-        <w:t xml:space="preserve"> que se enviará a </w:t>
-      </w:r>
-      <w:proofErr w:type="spellStart"/>
-      <w:r>
-        <w:t>MediatR</w:t>
-      </w:r>
-      <w:proofErr w:type="spellEnd"/>
-      <w:r>
-        <w:t xml:space="preserve"> (en el archivo del </w:t>
-      </w:r>
-      <w:proofErr w:type="spellStart"/>
-      <w:r>
-        <w:t>handler</w:t>
-      </w:r>
-      <w:proofErr w:type="spellEnd"/>
-      <w:r>
-        <w:t xml:space="preserve">), </w:t>
-      </w:r>
-      <w:proofErr w:type="spellStart"/>
-      <w:r>
-        <w:t>OneOf</w:t>
-      </w:r>
-      <w:proofErr w:type="spellEnd"/>
-      <w:r>
-        <w:t>&lt;resultado, error1, error2&gt;, como regla el primero siempre es el resultado exitoso.</w:t>
+        <w:t>commandResult o queryResult que se enviará a MediatR (en el archivo del handler), OneOf&lt;resultado, error1, error2&gt;, como regla el primero siempre es el resultado exitoso.</w:t>
       </w:r>
     </w:p>
     <w:p>
@@ -1594,23 +972,7 @@
         </w:numPr>
       </w:pPr>
       <w:r>
-        <w:t xml:space="preserve">Usar </w:t>
-      </w:r>
-      <w:proofErr w:type="spellStart"/>
-      <w:r>
-        <w:t>nullable</w:t>
-      </w:r>
-      <w:proofErr w:type="spellEnd"/>
-      <w:r>
-        <w:t xml:space="preserve"> </w:t>
-      </w:r>
-      <w:proofErr w:type="spellStart"/>
-      <w:r>
-        <w:t>reference</w:t>
-      </w:r>
-      <w:proofErr w:type="spellEnd"/>
-      <w:r>
-        <w:t xml:space="preserve"> en todo el proyecto para tener absolutamente presente cuando algo es nulo o no lo es.  </w:t>
+        <w:t xml:space="preserve">Usar nullable reference en todo el proyecto para tener absolutamente presente cuando algo es nulo o no lo es.  </w:t>
       </w:r>
       <w:r>
         <w:t>https://dotnetteach.com/blog/csharp-nullable-project-setting</w:t>
@@ -1669,7 +1031,6 @@
         </w:rPr>
         <w:t xml:space="preserve"> </w:t>
       </w:r>
-      <w:proofErr w:type="spellStart"/>
       <w:r>
         <w:rPr>
           <w:rFonts w:ascii="Cascadia Mono" w:hAnsi="Cascadia Mono" w:cs="Cascadia Mono"/>
@@ -1680,7 +1041,6 @@
         </w:rPr>
         <w:t>Sdk</w:t>
       </w:r>
-      <w:proofErr w:type="spellEnd"/>
       <w:r>
         <w:rPr>
           <w:rFonts w:ascii="Cascadia Mono" w:hAnsi="Cascadia Mono" w:cs="Cascadia Mono"/>
@@ -1701,7 +1061,6 @@
         </w:rPr>
         <w:t>"</w:t>
       </w:r>
-      <w:proofErr w:type="spellStart"/>
       <w:r>
         <w:rPr>
           <w:rFonts w:ascii="Cascadia Mono" w:hAnsi="Cascadia Mono" w:cs="Cascadia Mono"/>
@@ -1712,7 +1071,6 @@
         </w:rPr>
         <w:t>Microsoft.NET.Sdk.Web</w:t>
       </w:r>
-      <w:proofErr w:type="spellEnd"/>
       <w:r>
         <w:rPr>
           <w:rFonts w:ascii="Cascadia Mono" w:hAnsi="Cascadia Mono" w:cs="Cascadia Mono"/>
@@ -1775,7 +1133,6 @@
         </w:rPr>
         <w:t xml:space="preserve">  &lt;</w:t>
       </w:r>
-      <w:proofErr w:type="spellStart"/>
       <w:r>
         <w:rPr>
           <w:rFonts w:ascii="Cascadia Mono" w:hAnsi="Cascadia Mono" w:cs="Cascadia Mono"/>
@@ -1786,7 +1143,6 @@
         </w:rPr>
         <w:t>PropertyGroup</w:t>
       </w:r>
-      <w:proofErr w:type="spellEnd"/>
       <w:r>
         <w:rPr>
           <w:rFonts w:ascii="Cascadia Mono" w:hAnsi="Cascadia Mono" w:cs="Cascadia Mono"/>
@@ -1823,7 +1179,6 @@
         </w:rPr>
         <w:t xml:space="preserve">    &lt;</w:t>
       </w:r>
-      <w:proofErr w:type="spellStart"/>
       <w:r>
         <w:rPr>
           <w:rFonts w:ascii="Cascadia Mono" w:hAnsi="Cascadia Mono" w:cs="Cascadia Mono"/>
@@ -1834,7 +1189,6 @@
         </w:rPr>
         <w:t>TargetFramework</w:t>
       </w:r>
-      <w:proofErr w:type="spellEnd"/>
       <w:r>
         <w:rPr>
           <w:rFonts w:ascii="Cascadia Mono" w:hAnsi="Cascadia Mono" w:cs="Cascadia Mono"/>
@@ -1865,7 +1219,6 @@
         </w:rPr>
         <w:t>&lt;/</w:t>
       </w:r>
-      <w:proofErr w:type="spellStart"/>
       <w:r>
         <w:rPr>
           <w:rFonts w:ascii="Cascadia Mono" w:hAnsi="Cascadia Mono" w:cs="Cascadia Mono"/>
@@ -1876,7 +1229,6 @@
         </w:rPr>
         <w:t>TargetFramework</w:t>
       </w:r>
-      <w:proofErr w:type="spellEnd"/>
       <w:r>
         <w:rPr>
           <w:rFonts w:ascii="Cascadia Mono" w:hAnsi="Cascadia Mono" w:cs="Cascadia Mono"/>
@@ -1902,7 +1254,6 @@
         </w:rPr>
         <w:t xml:space="preserve">    &lt;</w:t>
       </w:r>
-      <w:proofErr w:type="spellStart"/>
       <w:r>
         <w:rPr>
           <w:rFonts w:ascii="Cascadia Mono" w:hAnsi="Cascadia Mono" w:cs="Cascadia Mono"/>
@@ -1913,7 +1264,6 @@
         </w:rPr>
         <w:t>Nullable</w:t>
       </w:r>
-      <w:proofErr w:type="spellEnd"/>
       <w:r>
         <w:rPr>
           <w:rFonts w:ascii="Cascadia Mono" w:hAnsi="Cascadia Mono" w:cs="Cascadia Mono"/>
@@ -1924,7 +1274,6 @@
         </w:rPr>
         <w:t>&gt;</w:t>
       </w:r>
-      <w:proofErr w:type="spellStart"/>
       <w:r>
         <w:rPr>
           <w:rFonts w:ascii="Cascadia Mono" w:hAnsi="Cascadia Mono" w:cs="Cascadia Mono"/>
@@ -1935,7 +1284,6 @@
         </w:rPr>
         <w:t>enable</w:t>
       </w:r>
-      <w:proofErr w:type="spellEnd"/>
       <w:r>
         <w:rPr>
           <w:rFonts w:ascii="Cascadia Mono" w:hAnsi="Cascadia Mono" w:cs="Cascadia Mono"/>
@@ -1946,7 +1294,6 @@
         </w:rPr>
         <w:t>&lt;/</w:t>
       </w:r>
-      <w:proofErr w:type="spellStart"/>
       <w:r>
         <w:rPr>
           <w:rFonts w:ascii="Cascadia Mono" w:hAnsi="Cascadia Mono" w:cs="Cascadia Mono"/>
@@ -1957,7 +1304,6 @@
         </w:rPr>
         <w:t>Nullable</w:t>
       </w:r>
-      <w:proofErr w:type="spellEnd"/>
       <w:r>
         <w:rPr>
           <w:rFonts w:ascii="Cascadia Mono" w:hAnsi="Cascadia Mono" w:cs="Cascadia Mono"/>
@@ -1977,11 +1323,9 @@
           <w:numId w:val="1"/>
         </w:numPr>
       </w:pPr>
-      <w:proofErr w:type="spellStart"/>
       <w:r>
         <w:t>sdfsd</w:t>
       </w:r>
-      <w:proofErr w:type="spellEnd"/>
     </w:p>
     <w:p/>
     <w:p>
@@ -1989,23 +1333,7 @@
         <w:pStyle w:val="Ttulo3"/>
       </w:pPr>
       <w:r>
-        <w:t>Los resultados de las API que vienen del los enrutadores (</w:t>
-      </w:r>
-      <w:proofErr w:type="spellStart"/>
-      <w:r>
-        <w:t>MapGet</w:t>
-      </w:r>
-      <w:proofErr w:type="spellEnd"/>
-      <w:r>
-        <w:t xml:space="preserve">, </w:t>
-      </w:r>
-      <w:proofErr w:type="spellStart"/>
-      <w:r>
-        <w:t>MapXXX</w:t>
-      </w:r>
-      <w:proofErr w:type="spellEnd"/>
-      <w:r>
-        <w:t>) deben ser descriptivas. (</w:t>
+        <w:t>Los resultados de las API que vienen del los enrutadores (MapGet, MapXXX) deben ser descriptivas. (</w:t>
       </w:r>
       <w:hyperlink r:id="rId21" w:history="1">
         <w:r>
@@ -2036,13 +1364,8 @@
       </w:r>
     </w:p>
     <w:p>
-      <w:proofErr w:type="spellStart"/>
-      <w:r>
-        <w:t>OpenAPI</w:t>
-      </w:r>
-      <w:proofErr w:type="spellEnd"/>
-      <w:r>
-        <w:t xml:space="preserve"> permite proporcionar una descripción de las respuestas que devuelve una API. Las API mínimas admiten tres estrategias para establecer el tipo de respuesta de un punto de conexión:</w:t>
+      <w:r>
+        <w:t>OpenAPI permite proporcionar una descripción de las respuestas que devuelve una API. Las API mínimas admiten tres estrategias para establecer el tipo de respuesta de un punto de conexión:</w:t>
       </w:r>
     </w:p>
     <w:p>
@@ -2077,26 +1400,14 @@
       <w:r>
         <w:t>Mediante el atributo </w:t>
       </w:r>
-      <w:proofErr w:type="spellStart"/>
-      <w:r>
-        <w:fldChar w:fldCharType="begin"/>
-      </w:r>
-      <w:r>
-        <w:instrText>HYPERLINK "https://learn.microsoft.com/es-es/dotnet/api/microsoft.aspnetcore.mvc.producesresponsetypeattribute"</w:instrText>
-      </w:r>
-      <w:r>
-        <w:fldChar w:fldCharType="separate"/>
-      </w:r>
-      <w:r>
-        <w:rPr>
-          <w:rStyle w:val="Hipervnculo"/>
-        </w:rPr>
-        <w:t>ProducesResponseType</w:t>
-      </w:r>
-      <w:proofErr w:type="spellEnd"/>
-      <w:r>
-        <w:fldChar w:fldCharType="end"/>
-      </w:r>
+      <w:hyperlink r:id="rId23" w:history="1">
+        <w:r>
+          <w:rPr>
+            <w:rStyle w:val="Hipervnculo"/>
+          </w:rPr>
+          <w:t>ProducesResponseType</w:t>
+        </w:r>
+      </w:hyperlink>
       <w:r>
         <w:t> en el controlador de ruta</w:t>
       </w:r>
@@ -2111,57 +1422,27 @@
       <w:r>
         <w:t>Mediante la devolución de </w:t>
       </w:r>
-      <w:proofErr w:type="spellStart"/>
-      <w:r>
-        <w:fldChar w:fldCharType="begin"/>
-      </w:r>
-      <w:r>
-        <w:instrText>HYPERLINK "https://learn.microsoft.com/es-es/dotnet/api/microsoft.aspnetcore.http.typedresults"</w:instrText>
-      </w:r>
-      <w:r>
-        <w:fldChar w:fldCharType="separate"/>
-      </w:r>
-      <w:r>
-        <w:rPr>
-          <w:rStyle w:val="Hipervnculo"/>
-        </w:rPr>
-        <w:t>TypedResults</w:t>
-      </w:r>
-      <w:proofErr w:type="spellEnd"/>
-      <w:r>
-        <w:fldChar w:fldCharType="end"/>
-      </w:r>
+      <w:hyperlink r:id="rId24" w:history="1">
+        <w:r>
+          <w:rPr>
+            <w:rStyle w:val="Hipervnculo"/>
+          </w:rPr>
+          <w:t>TypedResults</w:t>
+        </w:r>
+      </w:hyperlink>
       <w:r>
         <w:t> desde el controlador de ruta</w:t>
       </w:r>
     </w:p>
     <w:p>
       <w:r>
-        <w:t>El método de extensión Produces se puede usar para agregar metadatos de Produces a un punto de conexión. Cuando no se proporciona ningún parámetro, el método de extensión rellena los metadatos del tipo de destino bajo un código de estado 200 y un tipo de contenido </w:t>
-      </w:r>
-      <w:proofErr w:type="spellStart"/>
-      <w:r>
-        <w:t>application</w:t>
-      </w:r>
-      <w:proofErr w:type="spellEnd"/>
-      <w:r>
-        <w:t>/</w:t>
-      </w:r>
-      <w:proofErr w:type="spellStart"/>
-      <w:r>
-        <w:t>json</w:t>
-      </w:r>
-      <w:proofErr w:type="spellEnd"/>
-      <w:r>
-        <w:t>.</w:t>
-      </w:r>
-    </w:p>
-    <w:p>
-      <w:proofErr w:type="spellStart"/>
+        <w:t>El método de extensión Produces se puede usar para agregar metadatos de Produces a un punto de conexión. Cuando no se proporciona ningún parámetro, el método de extensión rellena los metadatos del tipo de destino bajo un código de estado 200 y un tipo de contenido application/json.</w:t>
+      </w:r>
+    </w:p>
+    <w:p>
       <w:r>
         <w:t>C#Copiar</w:t>
       </w:r>
-      <w:proofErr w:type="spellEnd"/>
     </w:p>
     <w:p>
       <w:r>
@@ -2170,154 +1451,39 @@
     </w:p>
     <w:p>
       <w:r>
-        <w:t xml:space="preserve">    .</w:t>
-      </w:r>
-      <w:proofErr w:type="spellStart"/>
-      <w:r>
-        <w:t>MapGet</w:t>
-      </w:r>
-      <w:proofErr w:type="spellEnd"/>
-      <w:r>
-        <w:t xml:space="preserve">("/todos", </w:t>
-      </w:r>
-      <w:proofErr w:type="spellStart"/>
-      <w:r>
-        <w:t>async</w:t>
-      </w:r>
-      <w:proofErr w:type="spellEnd"/>
-      <w:r>
-        <w:t xml:space="preserve"> (</w:t>
-      </w:r>
-      <w:proofErr w:type="spellStart"/>
-      <w:r>
-        <w:t>TodoDb</w:t>
-      </w:r>
-      <w:proofErr w:type="spellEnd"/>
-      <w:r>
-        <w:t xml:space="preserve"> </w:t>
-      </w:r>
-      <w:proofErr w:type="spellStart"/>
-      <w:r>
-        <w:t>db</w:t>
-      </w:r>
-      <w:proofErr w:type="spellEnd"/>
-      <w:r>
-        <w:t xml:space="preserve">) =&gt; </w:t>
-      </w:r>
-      <w:proofErr w:type="spellStart"/>
-      <w:r>
-        <w:t>await</w:t>
-      </w:r>
-      <w:proofErr w:type="spellEnd"/>
-      <w:r>
-        <w:t xml:space="preserve"> </w:t>
-      </w:r>
-      <w:proofErr w:type="spellStart"/>
-      <w:r>
-        <w:t>db.Todos.ToListAsync</w:t>
-      </w:r>
-      <w:proofErr w:type="spellEnd"/>
-      <w:r>
-        <w:t>())</w:t>
-      </w:r>
-    </w:p>
-    <w:p>
-      <w:r>
-        <w:t xml:space="preserve">    .Produces&lt;</w:t>
-      </w:r>
-      <w:proofErr w:type="spellStart"/>
-      <w:r>
-        <w:t>IList</w:t>
-      </w:r>
-      <w:proofErr w:type="spellEnd"/>
-      <w:r>
-        <w:t>&lt;Todo&gt;&gt;();</w:t>
+        <w:t xml:space="preserve">    .MapGet("/todos", async (TodoDb db) =&gt; await db.Todos.ToListAsync())</w:t>
+      </w:r>
+    </w:p>
+    <w:p>
+      <w:r>
+        <w:t xml:space="preserve">    .Produces&lt;IList&lt;Todo&gt;&gt;();</w:t>
       </w:r>
     </w:p>
     <w:p>
       <w:r>
         <w:t>Al usar </w:t>
       </w:r>
-      <w:proofErr w:type="spellStart"/>
-      <w:r>
-        <w:fldChar w:fldCharType="begin"/>
-      </w:r>
-      <w:r>
-        <w:instrText>HYPERLINK "https://learn.microsoft.com/es-es/dotnet/api/microsoft.aspnetcore.http.typedresults"</w:instrText>
-      </w:r>
-      <w:r>
-        <w:fldChar w:fldCharType="separate"/>
-      </w:r>
-      <w:r>
-        <w:rPr>
-          <w:rStyle w:val="Hipervnculo"/>
-        </w:rPr>
-        <w:t>TypedResults</w:t>
-      </w:r>
-      <w:proofErr w:type="spellEnd"/>
-      <w:r>
-        <w:fldChar w:fldCharType="end"/>
-      </w:r>
-      <w:r>
-        <w:t> en la implementación del controlador de ruta de un punto de conexión, se incluyen automáticamente los metadatos del tipo de respuesta para dicho punto. Por ejemplo, el código siguiente anota automáticamente una respuesta en el punto de conexión bajo el código de estado 200 con un tipo de contenido </w:t>
-      </w:r>
-      <w:proofErr w:type="spellStart"/>
-      <w:r>
-        <w:t>application</w:t>
-      </w:r>
-      <w:proofErr w:type="spellEnd"/>
-      <w:r>
-        <w:t>/</w:t>
-      </w:r>
-      <w:proofErr w:type="spellStart"/>
-      <w:r>
-        <w:t>json</w:t>
-      </w:r>
-      <w:proofErr w:type="spellEnd"/>
-      <w:r>
-        <w:t>.</w:t>
-      </w:r>
-    </w:p>
-    <w:p>
-      <w:proofErr w:type="spellStart"/>
+      <w:hyperlink r:id="rId25" w:history="1">
+        <w:r>
+          <w:rPr>
+            <w:rStyle w:val="Hipervnculo"/>
+          </w:rPr>
+          <w:t>TypedResults</w:t>
+        </w:r>
+      </w:hyperlink>
+      <w:r>
+        <w:t> en la implementación del controlador de ruta de un punto de conexión, se incluyen automáticamente los metadatos del tipo de respuesta para dicho punto. Por ejemplo, el código siguiente anota automáticamente una respuesta en el punto de conexión bajo el código de estado 200 con un tipo de contenido application/json.</w:t>
+      </w:r>
+    </w:p>
+    <w:p>
       <w:r>
         <w:lastRenderedPageBreak/>
         <w:t>C#Copiar</w:t>
       </w:r>
-      <w:proofErr w:type="spellEnd"/>
-    </w:p>
-    <w:p>
-      <w:proofErr w:type="spellStart"/>
-      <w:r>
-        <w:t>app.MapGet</w:t>
-      </w:r>
-      <w:proofErr w:type="spellEnd"/>
-      <w:r>
-        <w:t xml:space="preserve">("/todos", </w:t>
-      </w:r>
-      <w:proofErr w:type="spellStart"/>
-      <w:r>
-        <w:t>async</w:t>
-      </w:r>
-      <w:proofErr w:type="spellEnd"/>
-      <w:r>
-        <w:t xml:space="preserve"> (</w:t>
-      </w:r>
-      <w:proofErr w:type="spellStart"/>
-      <w:r>
-        <w:t>TodoDb</w:t>
-      </w:r>
-      <w:proofErr w:type="spellEnd"/>
-      <w:r>
-        <w:t xml:space="preserve"> </w:t>
-      </w:r>
-      <w:proofErr w:type="spellStart"/>
-      <w:r>
-        <w:t>db</w:t>
-      </w:r>
-      <w:proofErr w:type="spellEnd"/>
-      <w:r>
-        <w:t>) =&gt;</w:t>
+    </w:p>
+    <w:p>
+      <w:r>
+        <w:t>app.MapGet("/todos", async (TodoDb db) =&gt;</w:t>
       </w:r>
     </w:p>
     <w:p>
@@ -2327,52 +1493,12 @@
     </w:p>
     <w:p>
       <w:r>
-        <w:t xml:space="preserve">    </w:t>
-      </w:r>
-      <w:proofErr w:type="spellStart"/>
-      <w:r>
-        <w:t>var</w:t>
-      </w:r>
-      <w:proofErr w:type="spellEnd"/>
-      <w:r>
-        <w:t xml:space="preserve"> todos = </w:t>
-      </w:r>
-      <w:proofErr w:type="spellStart"/>
-      <w:r>
-        <w:t>await</w:t>
-      </w:r>
-      <w:proofErr w:type="spellEnd"/>
-      <w:r>
-        <w:t xml:space="preserve"> </w:t>
-      </w:r>
-      <w:proofErr w:type="spellStart"/>
-      <w:r>
-        <w:t>db.Todos.ToListAsync</w:t>
-      </w:r>
-      <w:proofErr w:type="spellEnd"/>
-      <w:r>
-        <w:t>());</w:t>
-      </w:r>
-    </w:p>
-    <w:p>
-      <w:r>
-        <w:t xml:space="preserve">    </w:t>
-      </w:r>
-      <w:proofErr w:type="spellStart"/>
-      <w:r>
-        <w:t>return</w:t>
-      </w:r>
-      <w:proofErr w:type="spellEnd"/>
-      <w:r>
-        <w:t xml:space="preserve"> </w:t>
-      </w:r>
-      <w:proofErr w:type="spellStart"/>
-      <w:r>
-        <w:t>TypedResults.Ok</w:t>
-      </w:r>
-      <w:proofErr w:type="spellEnd"/>
-      <w:r>
-        <w:t>(todos);</w:t>
+        <w:t xml:space="preserve">    var todos = await db.Todos.ToListAsync());</w:t>
+      </w:r>
+    </w:p>
+    <w:p>
+      <w:r>
+        <w:t xml:space="preserve">    return TypedResults.Ok(todos);</w:t>
       </w:r>
     </w:p>
     <w:p>
@@ -2392,31 +1518,14 @@
           <w:b/>
           <w:bCs/>
         </w:rPr>
-        <w:t>Establecimiento de respuestas para </w:t>
-      </w:r>
-      <w:proofErr w:type="spellStart"/>
-      <w:r>
-        <w:rPr>
-          <w:b/>
-          <w:bCs/>
-        </w:rPr>
-        <w:t>ProblemDetails</w:t>
-      </w:r>
-      <w:proofErr w:type="spellEnd"/>
-    </w:p>
-    <w:p>
-      <w:r>
-        <w:t xml:space="preserve">Al establecer el tipo de respuesta para los puntos de conexión que pueden devolver una respuesta </w:t>
-      </w:r>
-      <w:proofErr w:type="spellStart"/>
-      <w:r>
-        <w:t>ProblemDetails</w:t>
-      </w:r>
-      <w:proofErr w:type="spellEnd"/>
-      <w:r>
-        <w:t>, se puede usar el método de extensión </w:t>
-      </w:r>
-      <w:hyperlink r:id="rId23" w:history="1">
+        <w:t>Establecimiento de respuestas para ProblemDetails</w:t>
+      </w:r>
+    </w:p>
+    <w:p>
+      <w:r>
+        <w:t>Al establecer el tipo de respuesta para los puntos de conexión que pueden devolver una respuesta ProblemDetails, se puede usar el método de extensión </w:t>
+      </w:r>
+      <w:hyperlink r:id="rId26" w:history="1">
         <w:r>
           <w:rPr>
             <w:rStyle w:val="Hipervnculo"/>
@@ -2427,7 +1536,7 @@
       <w:r>
         <w:t>, </w:t>
       </w:r>
-      <w:hyperlink r:id="rId24" w:history="1">
+      <w:hyperlink r:id="rId27" w:history="1">
         <w:r>
           <w:rPr>
             <w:rStyle w:val="Hipervnculo"/>
@@ -2438,7 +1547,7 @@
       <w:r>
         <w:t> o </w:t>
       </w:r>
-      <w:hyperlink r:id="rId25" w:history="1">
+      <w:hyperlink r:id="rId28" w:history="1">
         <w:r>
           <w:rPr>
             <w:rStyle w:val="Hipervnculo"/>
@@ -2447,25 +1556,9 @@
         </w:r>
       </w:hyperlink>
       <w:r>
-        <w:t> para agregar la anotación adecuada a los metadatos del punto de conexión. Ten en cuenta que los métodos de extensión </w:t>
-      </w:r>
-      <w:proofErr w:type="spellStart"/>
-      <w:r>
-        <w:t>ProducesProblem</w:t>
-      </w:r>
-      <w:proofErr w:type="spellEnd"/>
-      <w:r>
-        <w:t> y </w:t>
-      </w:r>
-      <w:proofErr w:type="spellStart"/>
-      <w:r>
-        <w:t>ProducesValidationProblem</w:t>
-      </w:r>
-      <w:proofErr w:type="spellEnd"/>
-      <w:r>
-        <w:t> no se pueden usar con los </w:t>
-      </w:r>
-      <w:hyperlink r:id="rId26" w:anchor="route-groups" w:history="1">
+        <w:t> para agregar la anotación adecuada a los metadatos del punto de conexión. Ten en cuenta que los métodos de extensión ProducesProblem y ProducesValidationProblem no se pueden usar con los </w:t>
+      </w:r>
+      <w:hyperlink r:id="rId29" w:anchor="route-groups" w:history="1">
         <w:r>
           <w:rPr>
             <w:rStyle w:val="Hipervnculo"/>
@@ -2479,15 +1572,7 @@
     </w:p>
     <w:p>
       <w:r>
-        <w:t xml:space="preserve">Cuando las estrategias anteriores no proporcionan anotaciones explícitas, el marco intenta determinar un tipo de respuesta predeterminado mediante el examen de la signatura de la respuesta. Esta respuesta predeterminada se rellena bajo el código de estado 200 en la definición de </w:t>
-      </w:r>
-      <w:proofErr w:type="spellStart"/>
-      <w:r>
-        <w:t>OpenAPI</w:t>
-      </w:r>
-      <w:proofErr w:type="spellEnd"/>
-      <w:r>
-        <w:t>.</w:t>
+        <w:t>Cuando las estrategias anteriores no proporcionan anotaciones explícitas, el marco intenta determinar un tipo de respuesta predeterminado mediante el examen de la signatura de la respuesta. Esta respuesta predeterminada se rellena bajo el código de estado 200 en la definición de OpenAPI.</w:t>
       </w:r>
     </w:p>
     <w:p>
@@ -2520,7 +1605,7 @@
       <w:r>
         <w:t>Llama al método de extensión </w:t>
       </w:r>
-      <w:hyperlink r:id="rId27" w:history="1">
+      <w:hyperlink r:id="rId30" w:history="1">
         <w:r>
           <w:rPr>
             <w:rStyle w:val="Hipervnculo"/>
@@ -2533,125 +1618,33 @@
       </w:r>
     </w:p>
     <w:p>
-      <w:proofErr w:type="spellStart"/>
       <w:r>
         <w:t>C#Copiar</w:t>
       </w:r>
-      <w:proofErr w:type="spellEnd"/>
-    </w:p>
-    <w:p>
-      <w:proofErr w:type="spellStart"/>
-      <w:r>
-        <w:t>app.MapGet</w:t>
-      </w:r>
-      <w:proofErr w:type="spellEnd"/>
-      <w:r>
-        <w:t>("/api/</w:t>
-      </w:r>
-      <w:proofErr w:type="spellStart"/>
-      <w:r>
-        <w:t>todoitems</w:t>
-      </w:r>
-      <w:proofErr w:type="spellEnd"/>
-      <w:r>
-        <w:t xml:space="preserve">/{id}", </w:t>
-      </w:r>
-      <w:proofErr w:type="spellStart"/>
-      <w:r>
-        <w:t>async</w:t>
-      </w:r>
-      <w:proofErr w:type="spellEnd"/>
-      <w:r>
-        <w:t xml:space="preserve"> (</w:t>
-      </w:r>
-      <w:proofErr w:type="spellStart"/>
-      <w:r>
-        <w:t>int</w:t>
-      </w:r>
-      <w:proofErr w:type="spellEnd"/>
-      <w:r>
-        <w:t xml:space="preserve"> id, </w:t>
-      </w:r>
-      <w:proofErr w:type="spellStart"/>
-      <w:r>
-        <w:t>TodoDb</w:t>
-      </w:r>
-      <w:proofErr w:type="spellEnd"/>
-      <w:r>
-        <w:t xml:space="preserve"> </w:t>
-      </w:r>
-      <w:proofErr w:type="spellStart"/>
-      <w:r>
-        <w:t>db</w:t>
-      </w:r>
-      <w:proofErr w:type="spellEnd"/>
-      <w:r>
-        <w:t>) =&gt;</w:t>
-      </w:r>
-    </w:p>
-    <w:p>
-      <w:r>
-        <w:t xml:space="preserve">         </w:t>
-      </w:r>
-      <w:proofErr w:type="spellStart"/>
-      <w:r>
-        <w:t>await</w:t>
-      </w:r>
-      <w:proofErr w:type="spellEnd"/>
-      <w:r>
-        <w:t xml:space="preserve"> </w:t>
-      </w:r>
-      <w:proofErr w:type="spellStart"/>
-      <w:r>
-        <w:t>db.Todos.FindAsync</w:t>
-      </w:r>
-      <w:proofErr w:type="spellEnd"/>
-      <w:r>
-        <w:t xml:space="preserve">(id) </w:t>
-      </w:r>
-    </w:p>
-    <w:p>
-      <w:r>
-        <w:t xml:space="preserve">         </w:t>
-      </w:r>
-      <w:proofErr w:type="spellStart"/>
-      <w:r>
-        <w:t>is</w:t>
-      </w:r>
-      <w:proofErr w:type="spellEnd"/>
-      <w:r>
-        <w:t xml:space="preserve"> Todo </w:t>
-      </w:r>
-      <w:proofErr w:type="spellStart"/>
-      <w:r>
-        <w:t>todo</w:t>
-      </w:r>
-      <w:proofErr w:type="spellEnd"/>
-    </w:p>
-    <w:p>
-      <w:r>
-        <w:t xml:space="preserve">         ? </w:t>
-      </w:r>
-      <w:proofErr w:type="spellStart"/>
-      <w:r>
-        <w:t>Results.Ok</w:t>
-      </w:r>
-      <w:proofErr w:type="spellEnd"/>
-      <w:r>
-        <w:t xml:space="preserve">(todo) </w:t>
-      </w:r>
-    </w:p>
-    <w:p>
-      <w:r>
-        <w:t xml:space="preserve">         : </w:t>
-      </w:r>
-      <w:proofErr w:type="spellStart"/>
-      <w:r>
-        <w:t>Results.NotFound</w:t>
-      </w:r>
-      <w:proofErr w:type="spellEnd"/>
-      <w:r>
-        <w:t>())</w:t>
+    </w:p>
+    <w:p>
+      <w:r>
+        <w:t>app.MapGet("/api/todoitems/{id}", async (int id, TodoDb db) =&gt;</w:t>
+      </w:r>
+    </w:p>
+    <w:p>
+      <w:r>
+        <w:t xml:space="preserve">         await db.Todos.FindAsync(id) </w:t>
+      </w:r>
+    </w:p>
+    <w:p>
+      <w:r>
+        <w:t xml:space="preserve">         is Todo todo</w:t>
+      </w:r>
+    </w:p>
+    <w:p>
+      <w:r>
+        <w:t xml:space="preserve">         ? Results.Ok(todo) </w:t>
+      </w:r>
+    </w:p>
+    <w:p>
+      <w:r>
+        <w:t xml:space="preserve">         : Results.NotFound())</w:t>
       </w:r>
     </w:p>
     <w:p>
@@ -2674,123 +1667,38 @@
       <w:r>
         <w:t>Usa </w:t>
       </w:r>
-      <w:proofErr w:type="spellStart"/>
-      <w:r>
-        <w:fldChar w:fldCharType="begin"/>
-      </w:r>
-      <w:r>
-        <w:instrText>HYPERLINK "https://learn.microsoft.com/es-es/dotnet/api/microsoft.aspnetcore.http.httpresults.results-6"</w:instrText>
-      </w:r>
-      <w:r>
-        <w:fldChar w:fldCharType="separate"/>
-      </w:r>
-      <w:r>
-        <w:rPr>
-          <w:rStyle w:val="Hipervnculo"/>
-        </w:rPr>
-        <w:t>Results</w:t>
-      </w:r>
-      <w:proofErr w:type="spellEnd"/>
-      <w:r>
-        <w:rPr>
-          <w:rStyle w:val="Hipervnculo"/>
-        </w:rPr>
-        <w:t>&lt;TResult1,TResult2,TResultN&gt;</w:t>
-      </w:r>
-      <w:r>
-        <w:fldChar w:fldCharType="end"/>
-      </w:r>
+      <w:hyperlink r:id="rId31" w:history="1">
+        <w:r>
+          <w:rPr>
+            <w:rStyle w:val="Hipervnculo"/>
+          </w:rPr>
+          <w:t>Results&lt;TResult1,TResult2,TResultN&gt;</w:t>
+        </w:r>
+      </w:hyperlink>
       <w:r>
         <w:t> en la firma y </w:t>
       </w:r>
-      <w:proofErr w:type="spellStart"/>
-      <w:r>
-        <w:fldChar w:fldCharType="begin"/>
-      </w:r>
-      <w:r>
-        <w:instrText>HYPERLINK "https://learn.microsoft.com/es-es/dotnet/api/microsoft.aspnetcore.http.typedresults"</w:instrText>
-      </w:r>
-      <w:r>
-        <w:fldChar w:fldCharType="separate"/>
-      </w:r>
-      <w:r>
-        <w:rPr>
-          <w:rStyle w:val="Hipervnculo"/>
-        </w:rPr>
-        <w:t>TypedResults</w:t>
-      </w:r>
-      <w:proofErr w:type="spellEnd"/>
-      <w:r>
-        <w:fldChar w:fldCharType="end"/>
-      </w:r>
+      <w:hyperlink r:id="rId32" w:history="1">
+        <w:r>
+          <w:rPr>
+            <w:rStyle w:val="Hipervnculo"/>
+          </w:rPr>
+          <w:t>TypedResults</w:t>
+        </w:r>
+      </w:hyperlink>
       <w:r>
         <w:t> en el cuerpo del controlador, como se muestra en el ejemplo siguiente:</w:t>
       </w:r>
     </w:p>
     <w:p>
-      <w:proofErr w:type="spellStart"/>
       <w:r>
         <w:t>C#Copiar</w:t>
       </w:r>
-      <w:proofErr w:type="spellEnd"/>
-    </w:p>
-    <w:p>
-      <w:proofErr w:type="spellStart"/>
+    </w:p>
+    <w:p>
       <w:r>
         <w:lastRenderedPageBreak/>
-        <w:t>app.MapGet</w:t>
-      </w:r>
-      <w:proofErr w:type="spellEnd"/>
-      <w:r>
-        <w:t>("/</w:t>
-      </w:r>
-      <w:proofErr w:type="spellStart"/>
-      <w:r>
-        <w:t>book</w:t>
-      </w:r>
-      <w:proofErr w:type="spellEnd"/>
-      <w:r>
-        <w:t xml:space="preserve">/{id}", </w:t>
-      </w:r>
-      <w:proofErr w:type="spellStart"/>
-      <w:r>
-        <w:t>Results</w:t>
-      </w:r>
-      <w:proofErr w:type="spellEnd"/>
-      <w:r>
-        <w:t xml:space="preserve">&lt;Ok&lt;Book&gt;, </w:t>
-      </w:r>
-      <w:proofErr w:type="spellStart"/>
-      <w:r>
-        <w:t>NotFound</w:t>
-      </w:r>
-      <w:proofErr w:type="spellEnd"/>
-      <w:r>
-        <w:t>&gt; (</w:t>
-      </w:r>
-      <w:proofErr w:type="spellStart"/>
-      <w:r>
-        <w:t>int</w:t>
-      </w:r>
-      <w:proofErr w:type="spellEnd"/>
-      <w:r>
-        <w:t xml:space="preserve"> id, </w:t>
-      </w:r>
-      <w:proofErr w:type="spellStart"/>
-      <w:r>
-        <w:t>List</w:t>
-      </w:r>
-      <w:proofErr w:type="spellEnd"/>
-      <w:r>
-        <w:t xml:space="preserve">&lt;Book&gt; </w:t>
-      </w:r>
-      <w:proofErr w:type="spellStart"/>
-      <w:r>
-        <w:t>bookList</w:t>
-      </w:r>
-      <w:proofErr w:type="spellEnd"/>
-      <w:r>
-        <w:t>) =&gt;</w:t>
+        <w:t>app.MapGet("/book/{id}", Results&lt;Ok&lt;Book&gt;, NotFound&gt; (int id, List&lt;Book&gt; bookList) =&gt;</w:t>
       </w:r>
     </w:p>
     <w:p>
@@ -2800,78 +1708,17 @@
     </w:p>
     <w:p>
       <w:r>
-        <w:t xml:space="preserve">    </w:t>
-      </w:r>
-      <w:proofErr w:type="spellStart"/>
-      <w:r>
-        <w:t>return</w:t>
-      </w:r>
-      <w:proofErr w:type="spellEnd"/>
-      <w:r>
-        <w:t xml:space="preserve"> </w:t>
-      </w:r>
-      <w:proofErr w:type="spellStart"/>
-      <w:r>
-        <w:t>bookList.FirstOrDefault</w:t>
-      </w:r>
-      <w:proofErr w:type="spellEnd"/>
-      <w:r>
-        <w:t xml:space="preserve">((i) =&gt; </w:t>
-      </w:r>
-      <w:proofErr w:type="spellStart"/>
-      <w:r>
-        <w:t>i.Id</w:t>
-      </w:r>
-      <w:proofErr w:type="spellEnd"/>
-      <w:r>
-        <w:t xml:space="preserve"> == id) </w:t>
-      </w:r>
-      <w:proofErr w:type="spellStart"/>
-      <w:r>
-        <w:t>is</w:t>
-      </w:r>
-      <w:proofErr w:type="spellEnd"/>
-      <w:r>
-        <w:t xml:space="preserve"> Book </w:t>
-      </w:r>
-      <w:proofErr w:type="spellStart"/>
-      <w:r>
-        <w:t>book</w:t>
-      </w:r>
-      <w:proofErr w:type="spellEnd"/>
-    </w:p>
-    <w:p>
-      <w:r>
-        <w:t xml:space="preserve">     ? </w:t>
-      </w:r>
-      <w:proofErr w:type="spellStart"/>
-      <w:r>
-        <w:t>TypedResults.Ok</w:t>
-      </w:r>
-      <w:proofErr w:type="spellEnd"/>
-      <w:r>
-        <w:t>(</w:t>
-      </w:r>
-      <w:proofErr w:type="spellStart"/>
-      <w:r>
-        <w:t>book</w:t>
-      </w:r>
-      <w:proofErr w:type="spellEnd"/>
-      <w:r>
-        <w:t>)</w:t>
-      </w:r>
-    </w:p>
-    <w:p>
-      <w:r>
-        <w:t xml:space="preserve">     : </w:t>
-      </w:r>
-      <w:proofErr w:type="spellStart"/>
-      <w:r>
-        <w:t>TypedResults.NotFound</w:t>
-      </w:r>
-      <w:proofErr w:type="spellEnd"/>
-      <w:r>
-        <w:t>();</w:t>
+        <w:t xml:space="preserve">    return bookList.FirstOrDefault((i) =&gt; i.Id == id) is Book book</w:t>
+      </w:r>
+    </w:p>
+    <w:p>
+      <w:r>
+        <w:t xml:space="preserve">     ? TypedResults.Ok(book)</w:t>
+      </w:r>
+    </w:p>
+    <w:p>
+      <w:r>
+        <w:t xml:space="preserve">     : TypedResults.NotFound();</w:t>
       </w:r>
     </w:p>
     <w:p>
@@ -2883,7 +1730,7 @@
       <w:r>
         <w:t>Los </w:t>
       </w:r>
-      <w:hyperlink r:id="rId28" w:history="1">
+      <w:hyperlink r:id="rId33" w:history="1">
         <w:r>
           <w:rPr>
             <w:rStyle w:val="Hipervnculo"/>
@@ -2892,31 +1739,7 @@
         </w:r>
       </w:hyperlink>
       <w:r>
-        <w:t> </w:t>
-      </w:r>
-      <w:proofErr w:type="spellStart"/>
-      <w:r>
-        <w:t>Results</w:t>
-      </w:r>
-      <w:proofErr w:type="spellEnd"/>
-      <w:r>
-        <w:t>&lt;TResult1,TResult2,TResultN&gt; declaran que un controlador de ruta devuelve varios tipos de elementos </w:t>
-      </w:r>
-      <w:proofErr w:type="spellStart"/>
-      <w:r>
-        <w:t>IResult</w:t>
-      </w:r>
-      <w:proofErr w:type="spellEnd"/>
-      <w:r>
-        <w:t> que implementan tipos concretos, y cualquiera de esos tipos que implementa </w:t>
-      </w:r>
-      <w:proofErr w:type="spellStart"/>
-      <w:r>
-        <w:t>IEndpointMetadataProvider</w:t>
-      </w:r>
-      <w:proofErr w:type="spellEnd"/>
-      <w:r>
-        <w:t> contribuirá a los metadatos del punto de conexión.</w:t>
+        <w:t> Results&lt;TResult1,TResult2,TResultN&gt; declaran que un controlador de ruta devuelve varios tipos de elementos IResult que implementan tipos concretos, y cualquiera de esos tipos que implementa IEndpointMetadataProvider contribuirá a los metadatos del punto de conexión.</w:t>
       </w:r>
     </w:p>
     <w:p>
@@ -2931,53 +1754,148 @@
         <w:pStyle w:val="Ttulo3"/>
       </w:pPr>
       <w:r>
-        <w:t xml:space="preserve">Web API </w:t>
-      </w:r>
-      <w:proofErr w:type="spellStart"/>
-      <w:r>
-        <w:t>Health</w:t>
-      </w:r>
-      <w:proofErr w:type="spellEnd"/>
-      <w:r>
-        <w:t xml:space="preserve"> </w:t>
-      </w:r>
-      <w:proofErr w:type="spellStart"/>
-      <w:r>
-        <w:t>Checks</w:t>
-      </w:r>
-      <w:proofErr w:type="spellEnd"/>
-    </w:p>
-    <w:p>
-      <w:r>
-        <w:t xml:space="preserve">Agregar al proyecto </w:t>
-      </w:r>
-      <w:proofErr w:type="spellStart"/>
-      <w:r>
-        <w:t>BuildingBlocks</w:t>
-      </w:r>
-      <w:proofErr w:type="spellEnd"/>
-      <w:r>
-        <w:t xml:space="preserve"> la referencia al </w:t>
-      </w:r>
-      <w:proofErr w:type="spellStart"/>
-      <w:r>
-        <w:t>framework</w:t>
-      </w:r>
-      <w:proofErr w:type="spellEnd"/>
-      <w:r>
-        <w:t xml:space="preserve"> </w:t>
-      </w:r>
-      <w:proofErr w:type="spellStart"/>
+        <w:t>Web API Health Checks</w:t>
+      </w:r>
+    </w:p>
+    <w:p>
+      <w:r>
+        <w:t xml:space="preserve">Agregar </w:t>
+      </w:r>
+      <w:r>
+        <w:t>los Health Checks en la configuración</w:t>
+      </w:r>
+    </w:p>
+    <w:p>
+      <w:r>
+        <w:t>builder.Services.AddHealthChecks();</w:t>
+      </w:r>
+    </w:p>
+    <w:p>
+      <w:r>
+        <w:t>var app = builder.Build();</w:t>
+      </w:r>
+    </w:p>
+    <w:p>
+      <w:r>
+        <w:t>app.UseHealthChecks("/health");</w:t>
+      </w:r>
+    </w:p>
+    <w:p/>
+    <w:p>
+      <w:r>
+        <w:t>Para chekear servicios de varios tipos existe la librería open source:</w:t>
+      </w:r>
+    </w:p>
+    <w:p>
+      <w:r>
+        <w:t>AspNetCore.Diagnostics.HealthChecks</w:t>
+      </w:r>
+    </w:p>
+    <w:p>
+      <w:hyperlink r:id="rId34" w:history="1">
+        <w:r>
+          <w:rPr>
+            <w:rStyle w:val="Hipervnculo"/>
+          </w:rPr>
+          <w:t>https://github.com/Xabaril/AspNetCore.Diagnostics.HealthChecks</w:t>
+        </w:r>
+      </w:hyperlink>
+    </w:p>
+    <w:p>
+      <w:r>
+        <w:t xml:space="preserve">Ej: Para Postgres usaremos el Nuget  </w:t>
+      </w:r>
+      <w:r>
+        <w:t>AspNetCore.HealthChecks.NpgSql</w:t>
+      </w:r>
+    </w:p>
+    <w:p>
+      <w:r>
+        <w:t>Y cambiamos la configuración del servicio</w:t>
+      </w:r>
+    </w:p>
+    <w:p>
+      <w:r>
+        <w:t>builder.Services.AddHealthChecks()</w:t>
+      </w:r>
+    </w:p>
+    <w:p>
+      <w:r>
+        <w:tab/>
+        <w:t>.AddNpgSql(builder.Configuration.GetConnectionString("ReadWriteConnection")!);</w:t>
+      </w:r>
+    </w:p>
+    <w:p>
+      <w:r>
+        <w:t xml:space="preserve">Para ver los detalles del check se puede usar </w:t>
+      </w:r>
+      <w:r>
+        <w:t>HealthCheckUI</w:t>
+      </w:r>
+      <w:r>
+        <w:t>, de la misma librería</w:t>
+      </w:r>
+    </w:p>
+    <w:p>
+      <w:hyperlink r:id="rId35" w:anchor="HealthCheckUI" w:history="1">
+        <w:r>
+          <w:rPr>
+            <w:rStyle w:val="Hipervnculo"/>
+          </w:rPr>
+          <w:t>https://github.com/Xabaril/AspNetCore.Diagnostics.HealthChecks?tab=readme-ov-file#HealthCheckUI</w:t>
+        </w:r>
+      </w:hyperlink>
+    </w:p>
+    <w:p>
+      <w:r>
+        <w:t xml:space="preserve">Se agrega el Nuget </w:t>
+      </w:r>
       <w:r>
         <w:rPr>
           <w:b/>
           <w:bCs/>
-          <w:i/>
-          <w:iCs/>
-        </w:rPr>
-        <w:t>Microsoft.AspNetCore.App</w:t>
-      </w:r>
-      <w:proofErr w:type="spellEnd"/>
+        </w:rPr>
+        <w:t>AspNetCore.HealthChecks.UI</w:t>
+      </w:r>
+      <w:r>
+        <w:rPr>
+          <w:b/>
+          <w:bCs/>
+        </w:rPr>
+        <w:t>.Client</w:t>
+      </w:r>
+    </w:p>
+    <w:p>
+      <w:r>
+        <w:t>Y se cambia la configuración:</w:t>
+      </w:r>
+    </w:p>
+    <w:p>
+      <w:r>
+        <w:t>// Configuramos Health Checks, con la ruta correspondiente</w:t>
+      </w:r>
+    </w:p>
+    <w:p>
+      <w:r>
+        <w:lastRenderedPageBreak/>
+        <w:t>app.UseHealthChecks("/health", new HealthCheckOptions</w:t>
+      </w:r>
+    </w:p>
+    <w:p>
+      <w:r>
+        <w:t>{</w:t>
+      </w:r>
+    </w:p>
+    <w:p>
+      <w:r>
+        <w:tab/>
+        <w:t>ResponseWriter = UIResponseWriter.WriteHealthCheckUIResponse</w:t>
+      </w:r>
+    </w:p>
+    <w:p>
+      <w:r>
+        <w:t>});</w:t>
+      </w:r>
     </w:p>
     <w:p>
       <w:pPr>
@@ -2990,37 +1908,535 @@
       <w:pPr>
         <w:pStyle w:val="Ttulo3"/>
       </w:pPr>
-      <w:proofErr w:type="spellStart"/>
-      <w:r>
-        <w:t>Unit</w:t>
-      </w:r>
-      <w:proofErr w:type="spellEnd"/>
-      <w:r>
+      <w:r>
+        <w:t>Pasar la el API Project a Contenedores Dockers</w:t>
+      </w:r>
+    </w:p>
+    <w:p>
+      <w:pPr>
+        <w:rPr>
+          <w:lang w:val="es-MX"/>
+        </w:rPr>
+      </w:pPr>
+      <w:r>
+        <w:rPr>
+          <w:lang w:val="es-MX"/>
+        </w:rPr>
+        <w:t>Se debe agregar Docker Support al proyecto de API</w:t>
+      </w:r>
+    </w:p>
+    <w:p>
+      <w:pPr>
+        <w:rPr>
+          <w:lang w:val="es-MX"/>
+        </w:rPr>
+      </w:pPr>
+      <w:r>
+        <w:rPr>
+          <w:noProof/>
+        </w:rPr>
+        <w:drawing>
+          <wp:inline distT="0" distB="0" distL="0" distR="0" wp14:anchorId="6E52B009" wp14:editId="0EB673E1">
+            <wp:extent cx="6315517" cy="4019550"/>
+            <wp:effectExtent l="0" t="0" r="9525" b="0"/>
+            <wp:docPr id="274189891" name="Imagen 1" descr="Captura de pantalla de computadora&#10;&#10;Descripción generada automáticamente"/>
+            <wp:cNvGraphicFramePr>
+              <a:graphicFrameLocks xmlns:a="http://schemas.openxmlformats.org/drawingml/2006/main" noChangeAspect="1"/>
+            </wp:cNvGraphicFramePr>
+            <a:graphic xmlns:a="http://schemas.openxmlformats.org/drawingml/2006/main">
+              <a:graphicData uri="http://schemas.openxmlformats.org/drawingml/2006/picture">
+                <pic:pic xmlns:pic="http://schemas.openxmlformats.org/drawingml/2006/picture">
+                  <pic:nvPicPr>
+                    <pic:cNvPr id="274189891" name="Imagen 1" descr="Captura de pantalla de computadora&#10;&#10;Descripción generada automáticamente"/>
+                    <pic:cNvPicPr/>
+                  </pic:nvPicPr>
+                  <pic:blipFill>
+                    <a:blip r:embed="rId36"/>
+                    <a:stretch>
+                      <a:fillRect/>
+                    </a:stretch>
+                  </pic:blipFill>
+                  <pic:spPr>
+                    <a:xfrm>
+                      <a:off x="0" y="0"/>
+                      <a:ext cx="6321657" cy="4023458"/>
+                    </a:xfrm>
+                    <a:prstGeom prst="rect">
+                      <a:avLst/>
+                    </a:prstGeom>
+                  </pic:spPr>
+                </pic:pic>
+              </a:graphicData>
+            </a:graphic>
+          </wp:inline>
+        </w:drawing>
+      </w:r>
+      <w:r>
+        <w:rPr>
+          <w:noProof/>
+        </w:rPr>
         <w:t xml:space="preserve"> </w:t>
       </w:r>
-      <w:proofErr w:type="spellStart"/>
-      <w:r>
-        <w:t>testing</w:t>
-      </w:r>
-      <w:proofErr w:type="spellEnd"/>
-      <w:r>
-        <w:t xml:space="preserve"> </w:t>
-      </w:r>
-      <w:proofErr w:type="spellStart"/>
-      <w:r>
-        <w:t>with</w:t>
-      </w:r>
-      <w:proofErr w:type="spellEnd"/>
-      <w:r>
-        <w:t xml:space="preserve"> </w:t>
-      </w:r>
-      <w:proofErr w:type="spellStart"/>
-      <w:r>
-        <w:t>TUnit</w:t>
-      </w:r>
-      <w:proofErr w:type="spellEnd"/>
-      <w:r>
-        <w:t xml:space="preserve"> para plataforma moderna Microsoft desde .net 8</w:t>
+    </w:p>
+    <w:p>
+      <w:pPr>
+        <w:rPr>
+          <w:lang w:val="es-MX"/>
+        </w:rPr>
+      </w:pPr>
+      <w:r>
+        <w:rPr>
+          <w:lang w:val="es-MX"/>
+        </w:rPr>
+        <w:t>Como ya estaba creado el Dockerfile, le pedimos que lo cree de nuevo</w:t>
+      </w:r>
+    </w:p>
+    <w:p>
+      <w:pPr>
+        <w:rPr>
+          <w:lang w:val="es-MX"/>
+        </w:rPr>
+      </w:pPr>
+      <w:r>
+        <w:rPr>
+          <w:noProof/>
+        </w:rPr>
+        <w:drawing>
+          <wp:inline distT="0" distB="0" distL="0" distR="0" wp14:anchorId="43D592BC" wp14:editId="1E327988">
+            <wp:extent cx="3571875" cy="1585684"/>
+            <wp:effectExtent l="19050" t="19050" r="9525" b="14605"/>
+            <wp:docPr id="1760181468" name="Imagen 1" descr="Interfaz de usuario gráfica, Texto, Aplicación&#10;&#10;Descripción generada automáticamente"/>
+            <wp:cNvGraphicFramePr>
+              <a:graphicFrameLocks xmlns:a="http://schemas.openxmlformats.org/drawingml/2006/main" noChangeAspect="1"/>
+            </wp:cNvGraphicFramePr>
+            <a:graphic xmlns:a="http://schemas.openxmlformats.org/drawingml/2006/main">
+              <a:graphicData uri="http://schemas.openxmlformats.org/drawingml/2006/picture">
+                <pic:pic xmlns:pic="http://schemas.openxmlformats.org/drawingml/2006/picture">
+                  <pic:nvPicPr>
+                    <pic:cNvPr id="1760181468" name="Imagen 1" descr="Interfaz de usuario gráfica, Texto, Aplicación&#10;&#10;Descripción generada automáticamente"/>
+                    <pic:cNvPicPr/>
+                  </pic:nvPicPr>
+                  <pic:blipFill>
+                    <a:blip r:embed="rId37"/>
+                    <a:stretch>
+                      <a:fillRect/>
+                    </a:stretch>
+                  </pic:blipFill>
+                  <pic:spPr>
+                    <a:xfrm>
+                      <a:off x="0" y="0"/>
+                      <a:ext cx="3576842" cy="1587889"/>
+                    </a:xfrm>
+                    <a:prstGeom prst="rect">
+                      <a:avLst/>
+                    </a:prstGeom>
+                    <a:ln w="15875">
+                      <a:solidFill>
+                        <a:schemeClr val="accent1"/>
+                      </a:solidFill>
+                    </a:ln>
+                  </pic:spPr>
+                </pic:pic>
+              </a:graphicData>
+            </a:graphic>
+          </wp:inline>
+        </w:drawing>
+      </w:r>
+    </w:p>
+    <w:p>
+      <w:pPr>
+        <w:rPr>
+          <w:lang w:val="es-MX"/>
+        </w:rPr>
+      </w:pPr>
+      <w:r>
+        <w:rPr>
+          <w:lang w:val="es-MX"/>
+        </w:rPr>
+        <w:lastRenderedPageBreak/>
+        <w:t>Para que todo quede orquestado en el proyecto Docker compose, debemos agregar soporte de orquestación al proyecto Catalog.API</w:t>
+      </w:r>
+    </w:p>
+    <w:p>
+      <w:pPr>
+        <w:rPr>
+          <w:lang w:val="es-MX"/>
+        </w:rPr>
+      </w:pPr>
+      <w:r>
+        <w:rPr>
+          <w:noProof/>
+          <w:lang w:val="es-MX"/>
+        </w:rPr>
+        <w:drawing>
+          <wp:inline distT="0" distB="0" distL="0" distR="0" wp14:anchorId="08149FD4" wp14:editId="17E6A824">
+            <wp:extent cx="5612130" cy="3933825"/>
+            <wp:effectExtent l="0" t="0" r="7620" b="9525"/>
+            <wp:docPr id="1041434140" name="Imagen 1" descr="Captura de pantalla de computadora&#10;&#10;Descripción generada automáticamente"/>
+            <wp:cNvGraphicFramePr>
+              <a:graphicFrameLocks xmlns:a="http://schemas.openxmlformats.org/drawingml/2006/main" noChangeAspect="1"/>
+            </wp:cNvGraphicFramePr>
+            <a:graphic xmlns:a="http://schemas.openxmlformats.org/drawingml/2006/main">
+              <a:graphicData uri="http://schemas.openxmlformats.org/drawingml/2006/picture">
+                <pic:pic xmlns:pic="http://schemas.openxmlformats.org/drawingml/2006/picture">
+                  <pic:nvPicPr>
+                    <pic:cNvPr id="1041434140" name="Imagen 1" descr="Captura de pantalla de computadora&#10;&#10;Descripción generada automáticamente"/>
+                    <pic:cNvPicPr/>
+                  </pic:nvPicPr>
+                  <pic:blipFill>
+                    <a:blip r:embed="rId38"/>
+                    <a:stretch>
+                      <a:fillRect/>
+                    </a:stretch>
+                  </pic:blipFill>
+                  <pic:spPr>
+                    <a:xfrm>
+                      <a:off x="0" y="0"/>
+                      <a:ext cx="5612130" cy="3933825"/>
+                    </a:xfrm>
+                    <a:prstGeom prst="rect">
+                      <a:avLst/>
+                    </a:prstGeom>
+                  </pic:spPr>
+                </pic:pic>
+              </a:graphicData>
+            </a:graphic>
+          </wp:inline>
+        </w:drawing>
+      </w:r>
+    </w:p>
+    <w:p>
+      <w:pPr>
+        <w:rPr>
+          <w:lang w:val="es-MX"/>
+        </w:rPr>
+      </w:pPr>
+      <w:r>
+        <w:rPr>
+          <w:lang w:val="es-MX"/>
+        </w:rPr>
+        <w:t>Y al hacerlo, el Docker-compose cambia de:</w:t>
+      </w:r>
+    </w:p>
+    <w:p>
+      <w:pPr>
+        <w:rPr>
+          <w:lang w:val="es-MX"/>
+        </w:rPr>
+      </w:pPr>
+      <w:r>
+        <w:rPr>
+          <w:noProof/>
+          <w:lang w:val="es-MX"/>
+        </w:rPr>
+        <w:drawing>
+          <wp:inline distT="0" distB="0" distL="0" distR="0" wp14:anchorId="6D434990" wp14:editId="5B015474">
+            <wp:extent cx="5124450" cy="2529755"/>
+            <wp:effectExtent l="0" t="0" r="0" b="4445"/>
+            <wp:docPr id="1296318019" name="Imagen 1" descr="Captura de pantalla de computadora&#10;&#10;Descripción generada automáticamente"/>
+            <wp:cNvGraphicFramePr>
+              <a:graphicFrameLocks xmlns:a="http://schemas.openxmlformats.org/drawingml/2006/main" noChangeAspect="1"/>
+            </wp:cNvGraphicFramePr>
+            <a:graphic xmlns:a="http://schemas.openxmlformats.org/drawingml/2006/main">
+              <a:graphicData uri="http://schemas.openxmlformats.org/drawingml/2006/picture">
+                <pic:pic xmlns:pic="http://schemas.openxmlformats.org/drawingml/2006/picture">
+                  <pic:nvPicPr>
+                    <pic:cNvPr id="1296318019" name="Imagen 1" descr="Captura de pantalla de computadora&#10;&#10;Descripción generada automáticamente"/>
+                    <pic:cNvPicPr/>
+                  </pic:nvPicPr>
+                  <pic:blipFill>
+                    <a:blip r:embed="rId39"/>
+                    <a:stretch>
+                      <a:fillRect/>
+                    </a:stretch>
+                  </pic:blipFill>
+                  <pic:spPr>
+                    <a:xfrm>
+                      <a:off x="0" y="0"/>
+                      <a:ext cx="5130994" cy="2532986"/>
+                    </a:xfrm>
+                    <a:prstGeom prst="rect">
+                      <a:avLst/>
+                    </a:prstGeom>
+                  </pic:spPr>
+                </pic:pic>
+              </a:graphicData>
+            </a:graphic>
+          </wp:inline>
+        </w:drawing>
+      </w:r>
+    </w:p>
+    <w:p>
+      <w:pPr>
+        <w:rPr>
+          <w:lang w:val="es-MX"/>
+        </w:rPr>
+      </w:pPr>
+      <w:r>
+        <w:rPr>
+          <w:lang w:val="es-MX"/>
+        </w:rPr>
+        <w:t>A este nuevo:</w:t>
+      </w:r>
+    </w:p>
+    <w:p>
+      <w:pPr>
+        <w:rPr>
+          <w:lang w:val="es-MX"/>
+        </w:rPr>
+      </w:pPr>
+      <w:r>
+        <w:rPr>
+          <w:noProof/>
+          <w:lang w:val="es-MX"/>
+        </w:rPr>
+        <w:lastRenderedPageBreak/>
+        <w:drawing>
+          <wp:inline distT="0" distB="0" distL="0" distR="0" wp14:anchorId="70DEF67E" wp14:editId="17F1E7CB">
+            <wp:extent cx="5612130" cy="2127250"/>
+            <wp:effectExtent l="0" t="0" r="7620" b="6350"/>
+            <wp:docPr id="956454970" name="Imagen 1" descr="Captura de pantalla de computadora&#10;&#10;Descripción generada automáticamente"/>
+            <wp:cNvGraphicFramePr>
+              <a:graphicFrameLocks xmlns:a="http://schemas.openxmlformats.org/drawingml/2006/main" noChangeAspect="1"/>
+            </wp:cNvGraphicFramePr>
+            <a:graphic xmlns:a="http://schemas.openxmlformats.org/drawingml/2006/main">
+              <a:graphicData uri="http://schemas.openxmlformats.org/drawingml/2006/picture">
+                <pic:pic xmlns:pic="http://schemas.openxmlformats.org/drawingml/2006/picture">
+                  <pic:nvPicPr>
+                    <pic:cNvPr id="956454970" name="Imagen 1" descr="Captura de pantalla de computadora&#10;&#10;Descripción generada automáticamente"/>
+                    <pic:cNvPicPr/>
+                  </pic:nvPicPr>
+                  <pic:blipFill>
+                    <a:blip r:embed="rId40"/>
+                    <a:stretch>
+                      <a:fillRect/>
+                    </a:stretch>
+                  </pic:blipFill>
+                  <pic:spPr>
+                    <a:xfrm>
+                      <a:off x="0" y="0"/>
+                      <a:ext cx="5612130" cy="2127250"/>
+                    </a:xfrm>
+                    <a:prstGeom prst="rect">
+                      <a:avLst/>
+                    </a:prstGeom>
+                  </pic:spPr>
+                </pic:pic>
+              </a:graphicData>
+            </a:graphic>
+          </wp:inline>
+        </w:drawing>
+      </w:r>
+    </w:p>
+    <w:p>
+      <w:pPr>
+        <w:rPr>
+          <w:lang w:val="es-MX"/>
+        </w:rPr>
+      </w:pPr>
+      <w:r>
+        <w:rPr>
+          <w:lang w:val="es-MX"/>
+        </w:rPr>
+        <w:t xml:space="preserve">Y en el proyecto </w:t>
+      </w:r>
+      <w:r>
+        <w:rPr>
+          <w:lang w:val="es-MX"/>
+        </w:rPr>
+        <w:t>docker-compose</w:t>
+      </w:r>
+      <w:r>
+        <w:rPr>
+          <w:lang w:val="es-MX"/>
+        </w:rPr>
+        <w:t xml:space="preserve">, se cambia el </w:t>
+      </w:r>
+      <w:r>
+        <w:rPr>
+          <w:lang w:val="es-MX"/>
+        </w:rPr>
+        <w:t>docker-compose</w:t>
+      </w:r>
+      <w:r>
+        <w:rPr>
+          <w:lang w:val="es-MX"/>
+        </w:rPr>
+        <w:t>.override</w:t>
+      </w:r>
+      <w:r>
+        <w:rPr>
+          <w:lang w:val="es-MX"/>
+        </w:rPr>
+        <w:t>.yml</w:t>
+      </w:r>
+      <w:r>
+        <w:rPr>
+          <w:lang w:val="es-MX"/>
+        </w:rPr>
+        <w:t xml:space="preserve"> a:</w:t>
+      </w:r>
+    </w:p>
+    <w:p>
+      <w:pPr>
+        <w:pStyle w:val="Ttulo3"/>
+      </w:pPr>
+      <w:r>
+        <w:drawing>
+          <wp:inline distT="0" distB="0" distL="0" distR="0" wp14:anchorId="65FD4BAF" wp14:editId="3B306CE6">
+            <wp:extent cx="5612130" cy="3207385"/>
+            <wp:effectExtent l="0" t="0" r="7620" b="0"/>
+            <wp:docPr id="1661334149" name="Imagen 1" descr="Texto&#10;&#10;Descripción generada automáticamente"/>
+            <wp:cNvGraphicFramePr>
+              <a:graphicFrameLocks xmlns:a="http://schemas.openxmlformats.org/drawingml/2006/main" noChangeAspect="1"/>
+            </wp:cNvGraphicFramePr>
+            <a:graphic xmlns:a="http://schemas.openxmlformats.org/drawingml/2006/main">
+              <a:graphicData uri="http://schemas.openxmlformats.org/drawingml/2006/picture">
+                <pic:pic xmlns:pic="http://schemas.openxmlformats.org/drawingml/2006/picture">
+                  <pic:nvPicPr>
+                    <pic:cNvPr id="1661334149" name="Imagen 1" descr="Texto&#10;&#10;Descripción generada automáticamente"/>
+                    <pic:cNvPicPr/>
+                  </pic:nvPicPr>
+                  <pic:blipFill>
+                    <a:blip r:embed="rId41"/>
+                    <a:stretch>
+                      <a:fillRect/>
+                    </a:stretch>
+                  </pic:blipFill>
+                  <pic:spPr>
+                    <a:xfrm>
+                      <a:off x="0" y="0"/>
+                      <a:ext cx="5612130" cy="3207385"/>
+                    </a:xfrm>
+                    <a:prstGeom prst="rect">
+                      <a:avLst/>
+                    </a:prstGeom>
+                  </pic:spPr>
+                </pic:pic>
+              </a:graphicData>
+            </a:graphic>
+          </wp:inline>
+        </w:drawing>
+      </w:r>
+    </w:p>
+    <w:p>
+      <w:r>
+        <w:t xml:space="preserve">En donde </w:t>
+      </w:r>
+      <w:r>
+        <w:t xml:space="preserve">en el servicio catalogdb agregamos container_name con el mismo nombre, además </w:t>
+      </w:r>
+      <w:r>
+        <w:t>agregamos la variable ambiente ConnectionStrings__Database</w:t>
+      </w:r>
+      <w:r>
+        <w:t xml:space="preserve"> que debe tener __ para representar que hace override de la configuración original de Catalog.API en </w:t>
+      </w:r>
+      <w:r>
+        <w:t>appsettings.json</w:t>
+      </w:r>
+    </w:p>
+    <w:p>
+      <w:r>
+        <w:drawing>
+          <wp:inline distT="0" distB="0" distL="0" distR="0" wp14:anchorId="4A3B7471" wp14:editId="26E93FAA">
+            <wp:extent cx="5612130" cy="948690"/>
+            <wp:effectExtent l="0" t="0" r="7620" b="3810"/>
+            <wp:docPr id="1078982474" name="Imagen 1" descr="Interfaz de usuario gráfica, Texto&#10;&#10;Descripción generada automáticamente"/>
+            <wp:cNvGraphicFramePr>
+              <a:graphicFrameLocks xmlns:a="http://schemas.openxmlformats.org/drawingml/2006/main" noChangeAspect="1"/>
+            </wp:cNvGraphicFramePr>
+            <a:graphic xmlns:a="http://schemas.openxmlformats.org/drawingml/2006/main">
+              <a:graphicData uri="http://schemas.openxmlformats.org/drawingml/2006/picture">
+                <pic:pic xmlns:pic="http://schemas.openxmlformats.org/drawingml/2006/picture">
+                  <pic:nvPicPr>
+                    <pic:cNvPr id="1078982474" name="Imagen 1" descr="Interfaz de usuario gráfica, Texto&#10;&#10;Descripción generada automáticamente"/>
+                    <pic:cNvPicPr/>
+                  </pic:nvPicPr>
+                  <pic:blipFill>
+                    <a:blip r:embed="rId42"/>
+                    <a:stretch>
+                      <a:fillRect/>
+                    </a:stretch>
+                  </pic:blipFill>
+                  <pic:spPr>
+                    <a:xfrm>
+                      <a:off x="0" y="0"/>
+                      <a:ext cx="5612130" cy="948690"/>
+                    </a:xfrm>
+                    <a:prstGeom prst="rect">
+                      <a:avLst/>
+                    </a:prstGeom>
+                  </pic:spPr>
+                </pic:pic>
+              </a:graphicData>
+            </a:graphic>
+          </wp:inline>
+        </w:drawing>
+      </w:r>
+    </w:p>
+    <w:p>
+      <w:r>
+        <w:t>T</w:t>
+      </w:r>
+      <w:r>
+        <w:t xml:space="preserve">ambién </w:t>
+      </w:r>
+      <w:r>
+        <w:t xml:space="preserve">agregamos </w:t>
+      </w:r>
+      <w:r>
+        <w:t xml:space="preserve">la sección depends_on: con – catalogdb que es el primer servicio declarado y en connection string cambiamos el servidor </w:t>
+      </w:r>
+      <w:r>
+        <w:t xml:space="preserve">por el </w:t>
+      </w:r>
+      <w:r>
+        <w:t>nombre del contenedor</w:t>
+      </w:r>
+      <w:r>
+        <w:t xml:space="preserve"> dentro de la red interna que se forma en el compose.</w:t>
+      </w:r>
+    </w:p>
+    <w:p>
+      <w:r>
+        <w:lastRenderedPageBreak/>
+        <w:t>Finalmente mapeamos las puertas internas con las externas 6000 y 6060.</w:t>
+      </w:r>
+    </w:p>
+    <w:p>
+      <w:r>
+        <w:t>Para ejecutar el compose se usa el comando normal:</w:t>
+      </w:r>
+    </w:p>
+    <w:p>
+      <w:r>
+        <w:t xml:space="preserve">docker-compose -f docker-compose.yaml -f </w:t>
+      </w:r>
+      <w:r>
+        <w:t>docker-compose</w:t>
+      </w:r>
+      <w:r>
+        <w:t>.override</w:t>
+      </w:r>
+      <w:r>
+        <w:t>.yaml</w:t>
+      </w:r>
+      <w:r>
+        <w:t xml:space="preserve"> up -d</w:t>
+      </w:r>
+    </w:p>
+    <w:p>
+      <w:r>
+        <w:t>Pero si queremos poder “debuguear” en los contenedores entonces debemos ejecutar desde el visual studio.</w:t>
+      </w:r>
+    </w:p>
+    <w:p>
+      <w:pPr>
+        <w:pStyle w:val="Ttulo3"/>
+      </w:pPr>
+      <w:r>
+        <w:t>Unit testing with TUnit para plataforma moderna Microsoft desde .net 8</w:t>
       </w:r>
     </w:p>
     <w:p/>
@@ -3028,44 +2444,15 @@
       <w:pPr>
         <w:pStyle w:val="Ttulo3"/>
       </w:pPr>
-      <w:proofErr w:type="spellStart"/>
-      <w:r>
-        <w:t>Unit</w:t>
-      </w:r>
-      <w:proofErr w:type="spellEnd"/>
-      <w:r>
-        <w:t xml:space="preserve"> </w:t>
-      </w:r>
-      <w:proofErr w:type="spellStart"/>
-      <w:r>
-        <w:t>testing</w:t>
-      </w:r>
-      <w:proofErr w:type="spellEnd"/>
-      <w:r>
-        <w:t xml:space="preserve"> </w:t>
-      </w:r>
-      <w:proofErr w:type="spellStart"/>
-      <w:r>
-        <w:t>with</w:t>
-      </w:r>
-      <w:proofErr w:type="spellEnd"/>
-      <w:r>
-        <w:t xml:space="preserve"> </w:t>
-      </w:r>
-      <w:proofErr w:type="spellStart"/>
-      <w:r>
-        <w:t>TUnit</w:t>
-      </w:r>
-      <w:proofErr w:type="spellEnd"/>
-      <w:r>
-        <w:t xml:space="preserve"> para plataforma moderna Microsoft desde .net 8</w:t>
+      <w:r>
+        <w:t>Unit testing with TUnit para plataforma moderna Microsoft desde .net 8</w:t>
       </w:r>
     </w:p>
     <w:p>
       <w:pPr>
         <w:pStyle w:val="Ttulo3"/>
       </w:pPr>
-      <w:hyperlink r:id="rId29" w:history="1">
+      <w:hyperlink r:id="rId43" w:history="1">
         <w:r>
           <w:rPr>
             <w:rStyle w:val="Hipervnculo"/>
@@ -3078,7 +2465,7 @@
       <w:pPr>
         <w:pStyle w:val="Ttulo3"/>
       </w:pPr>
-      <w:hyperlink r:id="rId30" w:history="1">
+      <w:hyperlink r:id="rId44" w:history="1">
         <w:r>
           <w:rPr>
             <w:rStyle w:val="Hipervnculo"/>
@@ -3091,7 +2478,7 @@
       <w:pPr>
         <w:pStyle w:val="Ttulo3"/>
       </w:pPr>
-      <w:hyperlink r:id="rId31" w:history="1">
+      <w:hyperlink r:id="rId45" w:history="1">
         <w:r>
           <w:rPr>
             <w:rStyle w:val="Hipervnculo"/>
@@ -4137,6 +3524,7 @@
   <w:style w:type="character" w:default="1" w:styleId="Fuentedeprrafopredeter">
     <w:name w:val="Default Paragraph Font"/>
     <w:uiPriority w:val="1"/>
+    <w:semiHidden/>
     <w:unhideWhenUsed/>
   </w:style>
   <w:style w:type="table" w:default="1" w:styleId="Tablanormal">

</xml_diff>

<commit_message>
Obetener productos paginados incompleto
</commit_message>
<xml_diff>
--- a/src/Notas Microsv Net8.docx
+++ b/src/Notas Microsv Net8.docx
@@ -11,13 +11,82 @@
       </w:r>
     </w:p>
     <w:p>
-      <w:r>
-        <w:t>El los proyectos .Net en la carpeta Properties, en el archivo launchSettings.json, está la sección profiles.</w:t>
-      </w:r>
-    </w:p>
-    <w:p>
-      <w:r>
-        <w:t>Se puede llegar en Visual Studio, botón derecho en el proyecto =&gt; propiedades del proyecto. Se abre la sección Debug =&gt; General y se presiona el link “Open debug launch profiles UI”</w:t>
+      <w:proofErr w:type="gramStart"/>
+      <w:r>
+        <w:t>El los</w:t>
+      </w:r>
+      <w:proofErr w:type="gramEnd"/>
+      <w:r>
+        <w:t xml:space="preserve"> proyectos .Net en la carpeta </w:t>
+      </w:r>
+      <w:proofErr w:type="spellStart"/>
+      <w:r>
+        <w:t>Properties</w:t>
+      </w:r>
+      <w:proofErr w:type="spellEnd"/>
+      <w:r>
+        <w:t xml:space="preserve">, en el archivo </w:t>
+      </w:r>
+      <w:proofErr w:type="spellStart"/>
+      <w:r>
+        <w:t>launchSettings.json</w:t>
+      </w:r>
+      <w:proofErr w:type="spellEnd"/>
+      <w:r>
+        <w:t xml:space="preserve">, está la sección </w:t>
+      </w:r>
+      <w:proofErr w:type="spellStart"/>
+      <w:r>
+        <w:t>profiles</w:t>
+      </w:r>
+      <w:proofErr w:type="spellEnd"/>
+      <w:r>
+        <w:t>.</w:t>
+      </w:r>
+    </w:p>
+    <w:p>
+      <w:r>
+        <w:t xml:space="preserve">Se puede llegar en Visual Studio, botón derecho en el proyecto =&gt; propiedades del proyecto. Se abre la sección </w:t>
+      </w:r>
+      <w:proofErr w:type="spellStart"/>
+      <w:r>
+        <w:t>Debug</w:t>
+      </w:r>
+      <w:proofErr w:type="spellEnd"/>
+      <w:r>
+        <w:t xml:space="preserve"> =&gt; General y se presiona el </w:t>
+      </w:r>
+      <w:proofErr w:type="gramStart"/>
+      <w:r>
+        <w:t>link</w:t>
+      </w:r>
+      <w:proofErr w:type="gramEnd"/>
+      <w:r>
+        <w:t xml:space="preserve"> “Open </w:t>
+      </w:r>
+      <w:proofErr w:type="spellStart"/>
+      <w:r>
+        <w:t>debug</w:t>
+      </w:r>
+      <w:proofErr w:type="spellEnd"/>
+      <w:r>
+        <w:t xml:space="preserve"> </w:t>
+      </w:r>
+      <w:proofErr w:type="spellStart"/>
+      <w:r>
+        <w:t>launch</w:t>
+      </w:r>
+      <w:proofErr w:type="spellEnd"/>
+      <w:r>
+        <w:t xml:space="preserve"> </w:t>
+      </w:r>
+      <w:proofErr w:type="spellStart"/>
+      <w:r>
+        <w:t>profiles</w:t>
+      </w:r>
+      <w:proofErr w:type="spellEnd"/>
+      <w:r>
+        <w:t xml:space="preserve"> UI”</w:t>
       </w:r>
     </w:p>
     <w:p>
@@ -112,8 +181,21 @@
     </w:p>
     <w:p>
       <w:r>
-        <w:t>En el perfil para https, se puede configurar que en vez de caer en la raíz de la URL de la aplicación después de iniciar el servicio, se caiga directamente en el path designado. En el ejemplo todoitems</w:t>
-      </w:r>
+        <w:t xml:space="preserve">En el perfil para https, se puede configurar que en vez de caer en la raíz de la URL de la aplicación después de iniciar el servicio, se caiga directamente en el </w:t>
+      </w:r>
+      <w:proofErr w:type="spellStart"/>
+      <w:r>
+        <w:t>path</w:t>
+      </w:r>
+      <w:proofErr w:type="spellEnd"/>
+      <w:r>
+        <w:t xml:space="preserve"> designado. En el ejemplo </w:t>
+      </w:r>
+      <w:proofErr w:type="spellStart"/>
+      <w:r>
+        <w:t>todoitems</w:t>
+      </w:r>
+      <w:proofErr w:type="spellEnd"/>
     </w:p>
     <w:p>
       <w:r>
@@ -168,7 +250,33 @@
     </w:p>
     <w:p>
       <w:r>
-        <w:t>En el proyecto, click derecho, Add -&gt; Docker Support: Linux</w:t>
+        <w:t xml:space="preserve">En el proyecto, </w:t>
+      </w:r>
+      <w:proofErr w:type="spellStart"/>
+      <w:proofErr w:type="gramStart"/>
+      <w:r>
+        <w:t>click</w:t>
+      </w:r>
+      <w:proofErr w:type="spellEnd"/>
+      <w:proofErr w:type="gramEnd"/>
+      <w:r>
+        <w:t xml:space="preserve"> derecho, </w:t>
+      </w:r>
+      <w:proofErr w:type="spellStart"/>
+      <w:r>
+        <w:t>Add</w:t>
+      </w:r>
+      <w:proofErr w:type="spellEnd"/>
+      <w:r>
+        <w:t xml:space="preserve"> -&gt; Docker </w:t>
+      </w:r>
+      <w:proofErr w:type="spellStart"/>
+      <w:r>
+        <w:t>Support</w:t>
+      </w:r>
+      <w:proofErr w:type="spellEnd"/>
+      <w:r>
+        <w:t>: Linux</w:t>
       </w:r>
     </w:p>
     <w:p>
@@ -215,7 +323,23 @@
     </w:p>
     <w:p>
       <w:r>
-        <w:t>Esto crea el Dockerfile completo para Build y publicación:</w:t>
+        <w:t xml:space="preserve">Esto crea el </w:t>
+      </w:r>
+      <w:proofErr w:type="spellStart"/>
+      <w:r>
+        <w:t>Dockerfile</w:t>
+      </w:r>
+      <w:proofErr w:type="spellEnd"/>
+      <w:r>
+        <w:t xml:space="preserve"> completo para </w:t>
+      </w:r>
+      <w:proofErr w:type="spellStart"/>
+      <w:r>
+        <w:t>Build</w:t>
+      </w:r>
+      <w:proofErr w:type="spellEnd"/>
+      <w:r>
+        <w:t xml:space="preserve"> y publicación:</w:t>
       </w:r>
     </w:p>
     <w:p>
@@ -262,7 +386,23 @@
     </w:p>
     <w:p>
       <w:r>
-        <w:t>En la ventana de output, si se elije Container Tools, se ven los comando para</w:t>
+        <w:t xml:space="preserve">En la ventana de output, si se </w:t>
+      </w:r>
+      <w:proofErr w:type="spellStart"/>
+      <w:r>
+        <w:t>elije</w:t>
+      </w:r>
+      <w:proofErr w:type="spellEnd"/>
+      <w:r>
+        <w:t xml:space="preserve"> Container Tools, se ven </w:t>
+      </w:r>
+      <w:proofErr w:type="gramStart"/>
+      <w:r>
+        <w:t>los comando</w:t>
+      </w:r>
+      <w:proofErr w:type="gramEnd"/>
+      <w:r>
+        <w:t xml:space="preserve"> para</w:t>
       </w:r>
     </w:p>
     <w:p/>
@@ -311,8 +451,13 @@
     </w:p>
     <w:p>
       <w:r>
-        <w:t>Finalmente ejecutamos la API y podemos USAR EL DEBUGGER !!</w:t>
-      </w:r>
+        <w:t xml:space="preserve">Finalmente ejecutamos la API y podemos USAR EL </w:t>
+      </w:r>
+      <w:proofErr w:type="gramStart"/>
+      <w:r>
+        <w:t>DEBUGGER !!</w:t>
+      </w:r>
+      <w:proofErr w:type="gramEnd"/>
     </w:p>
     <w:p/>
     <w:p>
@@ -320,12 +465,36 @@
         <w:pStyle w:val="Ttulo3"/>
       </w:pPr>
       <w:r>
-        <w:t>Web API con Postgresql y arquitectura vertical</w:t>
-      </w:r>
-    </w:p>
-    <w:p>
-      <w:r>
-        <w:t>Para usar postgresql como base documental usamos la librería Martendb (</w:t>
+        <w:t xml:space="preserve">Web API con </w:t>
+      </w:r>
+      <w:proofErr w:type="spellStart"/>
+      <w:r>
+        <w:t>Postgresql</w:t>
+      </w:r>
+      <w:proofErr w:type="spellEnd"/>
+      <w:r>
+        <w:t xml:space="preserve"> y arquitectura vertical</w:t>
+      </w:r>
+    </w:p>
+    <w:p>
+      <w:r>
+        <w:t xml:space="preserve">Para usar </w:t>
+      </w:r>
+      <w:proofErr w:type="spellStart"/>
+      <w:r>
+        <w:t>postgresql</w:t>
+      </w:r>
+      <w:proofErr w:type="spellEnd"/>
+      <w:r>
+        <w:t xml:space="preserve"> como base documental usamos la librería </w:t>
+      </w:r>
+      <w:proofErr w:type="spellStart"/>
+      <w:r>
+        <w:t>Martendb</w:t>
+      </w:r>
+      <w:proofErr w:type="spellEnd"/>
+      <w:r>
+        <w:t xml:space="preserve"> (</w:t>
       </w:r>
       <w:hyperlink r:id="rId11" w:history="1">
         <w:r>
@@ -344,12 +513,25 @@
         <w:pStyle w:val="Ttulo4"/>
       </w:pPr>
       <w:r>
-        <w:t>Iniciar desde github</w:t>
-      </w:r>
-    </w:p>
-    <w:p>
-      <w:r>
-        <w:t>Iniciamos creando un repositorio en github:</w:t>
+        <w:t xml:space="preserve">Iniciar desde </w:t>
+      </w:r>
+      <w:proofErr w:type="spellStart"/>
+      <w:r>
+        <w:t>github</w:t>
+      </w:r>
+      <w:proofErr w:type="spellEnd"/>
+    </w:p>
+    <w:p>
+      <w:r>
+        <w:t xml:space="preserve">Iniciamos creando un repositorio en </w:t>
+      </w:r>
+      <w:proofErr w:type="spellStart"/>
+      <w:r>
+        <w:t>github</w:t>
+      </w:r>
+      <w:proofErr w:type="spellEnd"/>
+      <w:r>
+        <w:t>:</w:t>
       </w:r>
     </w:p>
     <w:p>
@@ -444,8 +626,21 @@
     </w:p>
     <w:p>
       <w:r>
-        <w:t>Copiamos la url desde github</w:t>
-      </w:r>
+        <w:t xml:space="preserve">Copiamos la </w:t>
+      </w:r>
+      <w:proofErr w:type="spellStart"/>
+      <w:r>
+        <w:t>url</w:t>
+      </w:r>
+      <w:proofErr w:type="spellEnd"/>
+      <w:r>
+        <w:t xml:space="preserve"> desde </w:t>
+      </w:r>
+      <w:proofErr w:type="spellStart"/>
+      <w:r>
+        <w:t>github</w:t>
+      </w:r>
+      <w:proofErr w:type="spellEnd"/>
     </w:p>
     <w:p>
       <w:r>
@@ -538,15 +733,49 @@
     </w:p>
     <w:p>
       <w:r>
-        <w:t xml:space="preserve">Nos posicionamos en el Solution Explorer en Folder View y en el menú creamos un proyecto nuevo a partir del template </w:t>
-      </w:r>
+        <w:t xml:space="preserve">Nos posicionamos en el </w:t>
+      </w:r>
+      <w:proofErr w:type="spellStart"/>
+      <w:r>
+        <w:t>Solution</w:t>
+      </w:r>
+      <w:proofErr w:type="spellEnd"/>
+      <w:r>
+        <w:t xml:space="preserve"> Explorer en Folder View y en el menú creamos un proyecto nuevo a partir del </w:t>
+      </w:r>
+      <w:proofErr w:type="spellStart"/>
+      <w:r>
+        <w:t>template</w:t>
+      </w:r>
+      <w:proofErr w:type="spellEnd"/>
+      <w:r>
+        <w:t xml:space="preserve"> </w:t>
+      </w:r>
+      <w:proofErr w:type="spellStart"/>
       <w:r>
         <w:rPr>
           <w:i/>
           <w:iCs/>
         </w:rPr>
-        <w:t>Blank Solution</w:t>
-      </w:r>
+        <w:t>Blank</w:t>
+      </w:r>
+      <w:proofErr w:type="spellEnd"/>
+      <w:r>
+        <w:rPr>
+          <w:i/>
+          <w:iCs/>
+        </w:rPr>
+        <w:t xml:space="preserve"> </w:t>
+      </w:r>
+      <w:proofErr w:type="spellStart"/>
+      <w:r>
+        <w:rPr>
+          <w:i/>
+          <w:iCs/>
+        </w:rPr>
+        <w:t>Solution</w:t>
+      </w:r>
+      <w:proofErr w:type="spellEnd"/>
     </w:p>
     <w:p>
       <w:r>
@@ -638,13 +867,24 @@
         <w:t xml:space="preserve">Es MUY importante que se cree en la misma carpeta que clonamos y que tiene </w:t>
       </w:r>
       <w:r>
-        <w:t>la carpeta .git</w:t>
-      </w:r>
+        <w:t xml:space="preserve">la </w:t>
+      </w:r>
+      <w:proofErr w:type="gramStart"/>
+      <w:r>
+        <w:t>carpeta .</w:t>
+      </w:r>
+      <w:proofErr w:type="spellStart"/>
+      <w:r>
+        <w:t>git</w:t>
+      </w:r>
+      <w:proofErr w:type="spellEnd"/>
+      <w:proofErr w:type="gramEnd"/>
     </w:p>
     <w:p>
       <w:r>
         <w:t xml:space="preserve">Una vez terminado el proceso, la solución creó la carpeta </w:t>
       </w:r>
+      <w:proofErr w:type="spellStart"/>
       <w:r>
         <w:rPr>
           <w:i/>
@@ -652,9 +892,11 @@
         </w:rPr>
         <w:t>eshop-microservices</w:t>
       </w:r>
+      <w:proofErr w:type="spellEnd"/>
       <w:r>
         <w:t xml:space="preserve"> dentro de la carpeta controlada por Git </w:t>
       </w:r>
+      <w:proofErr w:type="spellStart"/>
       <w:r>
         <w:rPr>
           <w:i/>
@@ -662,9 +904,12 @@
         </w:rPr>
         <w:t>EShopMicroservices</w:t>
       </w:r>
+      <w:proofErr w:type="spellEnd"/>
       <w:r>
         <w:t xml:space="preserve">. Para que sea ordenado cambiaremos el nombre de la carpeta de la solución por </w:t>
       </w:r>
+      <w:proofErr w:type="spellStart"/>
+      <w:proofErr w:type="gramStart"/>
       <w:r>
         <w:rPr>
           <w:b/>
@@ -674,9 +919,11 @@
         </w:rPr>
         <w:t>src</w:t>
       </w:r>
+      <w:proofErr w:type="spellEnd"/>
       <w:r>
         <w:t xml:space="preserve"> .</w:t>
       </w:r>
+      <w:proofErr w:type="gramEnd"/>
     </w:p>
     <w:p>
       <w:r>
@@ -732,19 +979,64 @@
         <w:t xml:space="preserve">Web API con </w:t>
       </w:r>
       <w:r>
-        <w:t>CQRS con MediatR y abastracci</w:t>
+        <w:t xml:space="preserve">CQRS con </w:t>
+      </w:r>
+      <w:proofErr w:type="spellStart"/>
+      <w:r>
+        <w:t>MediatR</w:t>
+      </w:r>
+      <w:proofErr w:type="spellEnd"/>
+      <w:r>
+        <w:t xml:space="preserve"> y </w:t>
+      </w:r>
+      <w:proofErr w:type="spellStart"/>
+      <w:r>
+        <w:t>abastracci</w:t>
       </w:r>
       <w:r>
         <w:t>ón</w:t>
       </w:r>
-      <w:r>
-        <w:t xml:space="preserve"> de ICommand, IQuery, ICommandHandler e IQ</w:t>
+      <w:proofErr w:type="spellEnd"/>
+      <w:r>
+        <w:t xml:space="preserve"> de </w:t>
+      </w:r>
+      <w:proofErr w:type="spellStart"/>
+      <w:r>
+        <w:t>ICommand</w:t>
+      </w:r>
+      <w:proofErr w:type="spellEnd"/>
+      <w:r>
+        <w:t xml:space="preserve">, </w:t>
+      </w:r>
+      <w:proofErr w:type="spellStart"/>
+      <w:r>
+        <w:t>IQuery</w:t>
+      </w:r>
+      <w:proofErr w:type="spellEnd"/>
+      <w:r>
+        <w:t xml:space="preserve">, </w:t>
+      </w:r>
+      <w:proofErr w:type="spellStart"/>
+      <w:r>
+        <w:t>ICommandHandler</w:t>
+      </w:r>
+      <w:proofErr w:type="spellEnd"/>
+      <w:r>
+        <w:t xml:space="preserve"> e </w:t>
+      </w:r>
+      <w:proofErr w:type="spellStart"/>
+      <w:r>
+        <w:t>IQ</w:t>
       </w:r>
       <w:r>
         <w:t>u</w:t>
       </w:r>
       <w:r>
-        <w:t xml:space="preserve">eryHandler </w:t>
+        <w:t>eryHandler</w:t>
+      </w:r>
+      <w:proofErr w:type="spellEnd"/>
+      <w:r>
+        <w:t xml:space="preserve"> </w:t>
       </w:r>
     </w:p>
     <w:p/>
@@ -762,7 +1054,23 @@
         <w:t xml:space="preserve">uso de </w:t>
       </w:r>
       <w:r>
-        <w:t xml:space="preserve">Carter para extender minimal API’s en módulos </w:t>
+        <w:t xml:space="preserve">Carter para extender </w:t>
+      </w:r>
+      <w:proofErr w:type="spellStart"/>
+      <w:r>
+        <w:t>minimal</w:t>
+      </w:r>
+      <w:proofErr w:type="spellEnd"/>
+      <w:r>
+        <w:t xml:space="preserve"> </w:t>
+      </w:r>
+      <w:proofErr w:type="spellStart"/>
+      <w:r>
+        <w:t>API’s</w:t>
+      </w:r>
+      <w:proofErr w:type="spellEnd"/>
+      <w:r>
+        <w:t xml:space="preserve"> en módulos </w:t>
       </w:r>
     </w:p>
     <w:p/>
@@ -776,8 +1084,13 @@
       <w:r>
         <w:t xml:space="preserve">Martens para </w:t>
       </w:r>
-      <w:r>
-        <w:t xml:space="preserve">Postgresql </w:t>
+      <w:proofErr w:type="spellStart"/>
+      <w:r>
+        <w:t>Postgresql</w:t>
+      </w:r>
+      <w:proofErr w:type="spellEnd"/>
+      <w:r>
+        <w:t xml:space="preserve"> </w:t>
       </w:r>
       <w:r>
         <w:t>NoSQL</w:t>
@@ -789,8 +1102,63 @@
         <w:pStyle w:val="Ttulo3"/>
       </w:pPr>
       <w:r>
-        <w:t>Web API con MediatR Pipeline Behavior cross cutting concerns: Logging  Behavior</w:t>
-      </w:r>
+        <w:t xml:space="preserve">Web API con </w:t>
+      </w:r>
+      <w:proofErr w:type="spellStart"/>
+      <w:r>
+        <w:t>MediatR</w:t>
+      </w:r>
+      <w:proofErr w:type="spellEnd"/>
+      <w:r>
+        <w:t xml:space="preserve"> Pipeline </w:t>
+      </w:r>
+      <w:proofErr w:type="spellStart"/>
+      <w:r>
+        <w:t>Behavior</w:t>
+      </w:r>
+      <w:proofErr w:type="spellEnd"/>
+      <w:r>
+        <w:t xml:space="preserve"> </w:t>
+      </w:r>
+      <w:proofErr w:type="spellStart"/>
+      <w:r>
+        <w:t>cross</w:t>
+      </w:r>
+      <w:proofErr w:type="spellEnd"/>
+      <w:r>
+        <w:t xml:space="preserve"> </w:t>
+      </w:r>
+      <w:proofErr w:type="spellStart"/>
+      <w:r>
+        <w:t>cutting</w:t>
+      </w:r>
+      <w:proofErr w:type="spellEnd"/>
+      <w:r>
+        <w:t xml:space="preserve"> </w:t>
+      </w:r>
+      <w:proofErr w:type="spellStart"/>
+      <w:r>
+        <w:t>concerns</w:t>
+      </w:r>
+      <w:proofErr w:type="spellEnd"/>
+      <w:r>
+        <w:t xml:space="preserve">: </w:t>
+      </w:r>
+      <w:proofErr w:type="spellStart"/>
+      <w:proofErr w:type="gramStart"/>
+      <w:r>
+        <w:t>Logging</w:t>
+      </w:r>
+      <w:proofErr w:type="spellEnd"/>
+      <w:r>
+        <w:t xml:space="preserve">  </w:t>
+      </w:r>
+      <w:proofErr w:type="spellStart"/>
+      <w:r>
+        <w:t>Behavior</w:t>
+      </w:r>
+      <w:proofErr w:type="spellEnd"/>
+      <w:proofErr w:type="gramEnd"/>
     </w:p>
     <w:p/>
     <w:p>
@@ -800,22 +1168,88 @@
       <w:r>
         <w:t xml:space="preserve">Web API </w:t>
       </w:r>
-      <w:r>
-        <w:t xml:space="preserve">cross cutting concerns: Validate </w:t>
+      <w:proofErr w:type="spellStart"/>
+      <w:r>
+        <w:t>cross</w:t>
+      </w:r>
+      <w:proofErr w:type="spellEnd"/>
+      <w:r>
+        <w:t xml:space="preserve"> </w:t>
+      </w:r>
+      <w:proofErr w:type="spellStart"/>
+      <w:r>
+        <w:t>cutting</w:t>
+      </w:r>
+      <w:proofErr w:type="spellEnd"/>
+      <w:r>
+        <w:t xml:space="preserve"> </w:t>
+      </w:r>
+      <w:proofErr w:type="spellStart"/>
+      <w:r>
+        <w:t>concerns</w:t>
+      </w:r>
+      <w:proofErr w:type="spellEnd"/>
+      <w:r>
+        <w:t xml:space="preserve">: </w:t>
+      </w:r>
+      <w:proofErr w:type="spellStart"/>
+      <w:r>
+        <w:t>Validate</w:t>
+      </w:r>
+      <w:proofErr w:type="spellEnd"/>
+      <w:r>
+        <w:t xml:space="preserve"> </w:t>
       </w:r>
       <w:r>
         <w:t>con</w:t>
       </w:r>
       <w:r>
-        <w:t xml:space="preserve"> fluentvalidation </w:t>
-      </w:r>
-      <w:r>
-        <w:t>usando Minimal API filters en la entrada del endpoint:</w:t>
-      </w:r>
-    </w:p>
-    <w:p>
-      <w:r>
-        <w:t xml:space="preserve">Jono Williams: </w:t>
+        <w:t xml:space="preserve"> </w:t>
+      </w:r>
+      <w:proofErr w:type="spellStart"/>
+      <w:r>
+        <w:t>fluentvalidation</w:t>
+      </w:r>
+      <w:proofErr w:type="spellEnd"/>
+      <w:r>
+        <w:t xml:space="preserve"> </w:t>
+      </w:r>
+      <w:r>
+        <w:t xml:space="preserve">usando </w:t>
+      </w:r>
+      <w:proofErr w:type="spellStart"/>
+      <w:r>
+        <w:t>Minimal</w:t>
+      </w:r>
+      <w:proofErr w:type="spellEnd"/>
+      <w:r>
+        <w:t xml:space="preserve"> API </w:t>
+      </w:r>
+      <w:proofErr w:type="spellStart"/>
+      <w:r>
+        <w:t>filters</w:t>
+      </w:r>
+      <w:proofErr w:type="spellEnd"/>
+      <w:r>
+        <w:t xml:space="preserve"> en la entrada del </w:t>
+      </w:r>
+      <w:proofErr w:type="spellStart"/>
+      <w:r>
+        <w:t>endpoint</w:t>
+      </w:r>
+      <w:proofErr w:type="spellEnd"/>
+      <w:r>
+        <w:t>:</w:t>
+      </w:r>
+    </w:p>
+    <w:p>
+      <w:proofErr w:type="spellStart"/>
+      <w:r>
+        <w:t>Jono</w:t>
+      </w:r>
+      <w:proofErr w:type="spellEnd"/>
+      <w:r>
+        <w:t xml:space="preserve"> Williams: </w:t>
       </w:r>
       <w:hyperlink r:id="rId19" w:history="1">
         <w:r>
@@ -839,8 +1273,26 @@
     </w:p>
     <w:p>
       <w:r>
-        <w:t xml:space="preserve">Agregar al proyecto BuildingBlocks la referencia al framework </w:t>
-      </w:r>
+        <w:t xml:space="preserve">Agregar al proyecto </w:t>
+      </w:r>
+      <w:proofErr w:type="spellStart"/>
+      <w:r>
+        <w:t>BuildingBlocks</w:t>
+      </w:r>
+      <w:proofErr w:type="spellEnd"/>
+      <w:r>
+        <w:t xml:space="preserve"> la referencia al </w:t>
+      </w:r>
+      <w:proofErr w:type="spellStart"/>
+      <w:r>
+        <w:t>framework</w:t>
+      </w:r>
+      <w:proofErr w:type="spellEnd"/>
+      <w:r>
+        <w:t xml:space="preserve"> </w:t>
+      </w:r>
+      <w:proofErr w:type="spellStart"/>
+      <w:proofErr w:type="gramStart"/>
       <w:r>
         <w:rPr>
           <w:b/>
@@ -850,32 +1302,129 @@
         </w:rPr>
         <w:t>Microsoft.AspNetCore.App</w:t>
       </w:r>
-    </w:p>
-    <w:p>
-      <w:r>
-        <w:t xml:space="preserve">  &lt;ItemGroup&gt;</w:t>
-      </w:r>
-    </w:p>
-    <w:p>
-      <w:r>
-        <w:t xml:space="preserve">    &lt;FrameworkReference Include="Microsoft.AspNetCore.App" /&gt;</w:t>
-      </w:r>
-    </w:p>
-    <w:p>
-      <w:r>
-        <w:t>En las estructuras de request de los endpoints hay que declarar tod</w:t>
+      <w:proofErr w:type="spellEnd"/>
+      <w:proofErr w:type="gramEnd"/>
+    </w:p>
+    <w:p>
+      <w:r>
+        <w:t xml:space="preserve">  &lt;</w:t>
+      </w:r>
+      <w:proofErr w:type="spellStart"/>
+      <w:r>
+        <w:t>ItemGroup</w:t>
+      </w:r>
+      <w:proofErr w:type="spellEnd"/>
+      <w:r>
+        <w:t>&gt;</w:t>
+      </w:r>
+    </w:p>
+    <w:p>
+      <w:r>
+        <w:t xml:space="preserve">    &lt;</w:t>
+      </w:r>
+      <w:proofErr w:type="spellStart"/>
+      <w:r>
+        <w:t>FrameworkReference</w:t>
+      </w:r>
+      <w:proofErr w:type="spellEnd"/>
+      <w:r>
+        <w:t xml:space="preserve"> </w:t>
+      </w:r>
+      <w:proofErr w:type="spellStart"/>
+      <w:r>
+        <w:t>Include</w:t>
+      </w:r>
+      <w:proofErr w:type="spellEnd"/>
+      <w:r>
+        <w:t>="</w:t>
+      </w:r>
+      <w:proofErr w:type="spellStart"/>
+      <w:proofErr w:type="gramStart"/>
+      <w:r>
+        <w:t>Microsoft.AspNetCore.App</w:t>
+      </w:r>
+      <w:proofErr w:type="spellEnd"/>
+      <w:proofErr w:type="gramEnd"/>
+      <w:r>
+        <w:t>" /&gt;</w:t>
+      </w:r>
+    </w:p>
+    <w:p>
+      <w:r>
+        <w:t xml:space="preserve">En las estructuras de </w:t>
+      </w:r>
+      <w:proofErr w:type="spellStart"/>
+      <w:r>
+        <w:t>request</w:t>
+      </w:r>
+      <w:proofErr w:type="spellEnd"/>
+      <w:r>
+        <w:t xml:space="preserve"> de los </w:t>
+      </w:r>
+      <w:proofErr w:type="spellStart"/>
+      <w:r>
+        <w:t>endpoints</w:t>
+      </w:r>
+      <w:proofErr w:type="spellEnd"/>
+      <w:r>
+        <w:t xml:space="preserve"> hay que declarar tod</w:t>
       </w:r>
       <w:r>
         <w:t>a</w:t>
       </w:r>
       <w:r>
-        <w:t>s las propiedades que sean structs como nuleables. Ej. Guid? , decimal?, int?, etc. Para que s</w:t>
+        <w:t xml:space="preserve">s las propiedades que sean </w:t>
+      </w:r>
+      <w:proofErr w:type="spellStart"/>
+      <w:r>
+        <w:t>structs</w:t>
+      </w:r>
+      <w:proofErr w:type="spellEnd"/>
+      <w:r>
+        <w:t xml:space="preserve"> como </w:t>
+      </w:r>
+      <w:proofErr w:type="spellStart"/>
+      <w:r>
+        <w:t>nuleables</w:t>
+      </w:r>
+      <w:proofErr w:type="spellEnd"/>
+      <w:r>
+        <w:t xml:space="preserve">. Ej. </w:t>
+      </w:r>
+      <w:proofErr w:type="spellStart"/>
+      <w:r>
+        <w:t>Guid</w:t>
+      </w:r>
+      <w:proofErr w:type="spellEnd"/>
+      <w:proofErr w:type="gramStart"/>
+      <w:r>
+        <w:t>? ,</w:t>
+      </w:r>
+      <w:proofErr w:type="gramEnd"/>
+      <w:r>
+        <w:t xml:space="preserve"> decimal?, </w:t>
+      </w:r>
+      <w:proofErr w:type="spellStart"/>
+      <w:r>
+        <w:t>int</w:t>
+      </w:r>
+      <w:proofErr w:type="spellEnd"/>
+      <w:r>
+        <w:t>?, etc. Para que s</w:t>
       </w:r>
       <w:r>
         <w:t>i</w:t>
       </w:r>
       <w:r>
-        <w:t xml:space="preserve"> no vienen se puedan chequear contra null.</w:t>
+        <w:t xml:space="preserve"> no vienen se puedan chequear contra </w:t>
+      </w:r>
+      <w:proofErr w:type="spellStart"/>
+      <w:r>
+        <w:t>null</w:t>
+      </w:r>
+      <w:proofErr w:type="spellEnd"/>
+      <w:r>
+        <w:t>.</w:t>
       </w:r>
     </w:p>
     <w:p/>
@@ -887,10 +1436,26 @@
         <w:t xml:space="preserve">Web API </w:t>
       </w:r>
       <w:r>
-        <w:t xml:space="preserve">para POST, PUT, DELETE y PATCH se debe usar un filtro de  </w:t>
-      </w:r>
-      <w:r>
-        <w:t>con Postgresql y arquitectura vertical</w:t>
+        <w:t xml:space="preserve">para POST, PUT, DELETE y PATCH se debe usar un filtro </w:t>
+      </w:r>
+      <w:proofErr w:type="gramStart"/>
+      <w:r>
+        <w:t xml:space="preserve">de  </w:t>
+      </w:r>
+      <w:r>
+        <w:t>con</w:t>
+      </w:r>
+      <w:proofErr w:type="gramEnd"/>
+      <w:r>
+        <w:t xml:space="preserve"> </w:t>
+      </w:r>
+      <w:proofErr w:type="spellStart"/>
+      <w:r>
+        <w:t>Postgresql</w:t>
+      </w:r>
+      <w:proofErr w:type="spellEnd"/>
+      <w:r>
+        <w:t xml:space="preserve"> y arquitectura vertical</w:t>
       </w:r>
     </w:p>
     <w:p/>
@@ -899,7 +1464,15 @@
         <w:pStyle w:val="Ttulo3"/>
       </w:pPr>
       <w:r>
-        <w:t>Web API con Postgresql y arquitectura vertical</w:t>
+        <w:t xml:space="preserve">Web API con </w:t>
+      </w:r>
+      <w:proofErr w:type="spellStart"/>
+      <w:r>
+        <w:t>Postgresql</w:t>
+      </w:r>
+      <w:proofErr w:type="spellEnd"/>
+      <w:r>
+        <w:t xml:space="preserve"> y arquitectura vertical</w:t>
       </w:r>
     </w:p>
     <w:p>
@@ -929,8 +1502,17 @@
         <w:t xml:space="preserve"> (validación semántica)</w:t>
       </w:r>
       <w:r>
-        <w:t xml:space="preserve"> se usa FluentValidation el cual confía en el método de extensión </w:t>
-      </w:r>
+        <w:t xml:space="preserve"> se usa </w:t>
+      </w:r>
+      <w:proofErr w:type="spellStart"/>
+      <w:r>
+        <w:t>FluentValidation</w:t>
+      </w:r>
+      <w:proofErr w:type="spellEnd"/>
+      <w:r>
+        <w:t xml:space="preserve"> el cual confía en el método de extensión </w:t>
+      </w:r>
+      <w:proofErr w:type="spellStart"/>
       <w:r>
         <w:t>ValidationExtensions</w:t>
       </w:r>
@@ -940,11 +1522,52 @@
       <w:r>
         <w:t>WithRequestValidation</w:t>
       </w:r>
+      <w:proofErr w:type="spellEnd"/>
       <w:r>
         <w:t xml:space="preserve"> que se agrega a </w:t>
       </w:r>
       <w:r>
-        <w:t>cada endpoint (MapGet, MapPost, MapPut, MapDelete)</w:t>
+        <w:t xml:space="preserve">cada </w:t>
+      </w:r>
+      <w:proofErr w:type="spellStart"/>
+      <w:r>
+        <w:t>endpoint</w:t>
+      </w:r>
+      <w:proofErr w:type="spellEnd"/>
+      <w:r>
+        <w:t xml:space="preserve"> (</w:t>
+      </w:r>
+      <w:proofErr w:type="spellStart"/>
+      <w:r>
+        <w:t>MapGet</w:t>
+      </w:r>
+      <w:proofErr w:type="spellEnd"/>
+      <w:r>
+        <w:t xml:space="preserve">, </w:t>
+      </w:r>
+      <w:proofErr w:type="spellStart"/>
+      <w:r>
+        <w:t>MapPost</w:t>
+      </w:r>
+      <w:proofErr w:type="spellEnd"/>
+      <w:r>
+        <w:t xml:space="preserve">, </w:t>
+      </w:r>
+      <w:proofErr w:type="spellStart"/>
+      <w:r>
+        <w:t>MapPut</w:t>
+      </w:r>
+      <w:proofErr w:type="spellEnd"/>
+      <w:r>
+        <w:t xml:space="preserve">, </w:t>
+      </w:r>
+      <w:proofErr w:type="spellStart"/>
+      <w:r>
+        <w:t>MapDelete</w:t>
+      </w:r>
+      <w:proofErr w:type="spellEnd"/>
+      <w:r>
+        <w:t>)</w:t>
       </w:r>
     </w:p>
     <w:p>
@@ -956,11 +1579,64 @@
         </w:numPr>
       </w:pPr>
       <w:r>
-        <w:t xml:space="preserve">Para no usar excepciones cuando el endpoint recibe el mensaje de entrada, ya validado semánticamente, se usa la librería OneOf, la que se aplica a la definición del </w:t>
-      </w:r>
+        <w:t xml:space="preserve">Para no usar excepciones cuando el </w:t>
+      </w:r>
+      <w:proofErr w:type="spellStart"/>
+      <w:r>
+        <w:t>endpoint</w:t>
+      </w:r>
+      <w:proofErr w:type="spellEnd"/>
+      <w:r>
+        <w:t xml:space="preserve"> recibe el mensaje de entrada, ya validado semánticamente, se usa la librería </w:t>
+      </w:r>
+      <w:proofErr w:type="spellStart"/>
+      <w:r>
+        <w:t>OneOf</w:t>
+      </w:r>
+      <w:proofErr w:type="spellEnd"/>
+      <w:r>
+        <w:t xml:space="preserve">, la que se aplica a la definición del </w:t>
+      </w:r>
+      <w:proofErr w:type="spellStart"/>
       <w:r>
         <w:lastRenderedPageBreak/>
-        <w:t>commandResult o queryResult que se enviará a MediatR (en el archivo del handler), OneOf&lt;resultado, error1, error2&gt;, como regla el primero siempre es el resultado exitoso.</w:t>
+        <w:t>commandResult</w:t>
+      </w:r>
+      <w:proofErr w:type="spellEnd"/>
+      <w:r>
+        <w:t xml:space="preserve"> o </w:t>
+      </w:r>
+      <w:proofErr w:type="spellStart"/>
+      <w:r>
+        <w:t>queryResult</w:t>
+      </w:r>
+      <w:proofErr w:type="spellEnd"/>
+      <w:r>
+        <w:t xml:space="preserve"> que se enviará a </w:t>
+      </w:r>
+      <w:proofErr w:type="spellStart"/>
+      <w:r>
+        <w:t>MediatR</w:t>
+      </w:r>
+      <w:proofErr w:type="spellEnd"/>
+      <w:r>
+        <w:t xml:space="preserve"> (en el archivo del </w:t>
+      </w:r>
+      <w:proofErr w:type="spellStart"/>
+      <w:r>
+        <w:t>handler</w:t>
+      </w:r>
+      <w:proofErr w:type="spellEnd"/>
+      <w:r>
+        <w:t xml:space="preserve">), </w:t>
+      </w:r>
+      <w:proofErr w:type="spellStart"/>
+      <w:r>
+        <w:t>OneOf</w:t>
+      </w:r>
+      <w:proofErr w:type="spellEnd"/>
+      <w:r>
+        <w:t>&lt;resultado, error1, error2&gt;, como regla el primero siempre es el resultado exitoso.</w:t>
       </w:r>
     </w:p>
     <w:p>
@@ -972,7 +1648,23 @@
         </w:numPr>
       </w:pPr>
       <w:r>
-        <w:t xml:space="preserve">Usar nullable reference en todo el proyecto para tener absolutamente presente cuando algo es nulo o no lo es.  </w:t>
+        <w:t xml:space="preserve">Usar </w:t>
+      </w:r>
+      <w:proofErr w:type="spellStart"/>
+      <w:r>
+        <w:t>nullable</w:t>
+      </w:r>
+      <w:proofErr w:type="spellEnd"/>
+      <w:r>
+        <w:t xml:space="preserve"> </w:t>
+      </w:r>
+      <w:proofErr w:type="spellStart"/>
+      <w:r>
+        <w:t>reference</w:t>
+      </w:r>
+      <w:proofErr w:type="spellEnd"/>
+      <w:r>
+        <w:t xml:space="preserve"> en todo el proyecto para tener absolutamente presente cuando algo es nulo o no lo es.  </w:t>
       </w:r>
       <w:r>
         <w:t>https://dotnetteach.com/blog/csharp-nullable-project-setting</w:t>
@@ -1031,6 +1723,7 @@
         </w:rPr>
         <w:t xml:space="preserve"> </w:t>
       </w:r>
+      <w:proofErr w:type="spellStart"/>
       <w:r>
         <w:rPr>
           <w:rFonts w:ascii="Cascadia Mono" w:hAnsi="Cascadia Mono" w:cs="Cascadia Mono"/>
@@ -1041,6 +1734,7 @@
         </w:rPr>
         <w:t>Sdk</w:t>
       </w:r>
+      <w:proofErr w:type="spellEnd"/>
       <w:r>
         <w:rPr>
           <w:rFonts w:ascii="Cascadia Mono" w:hAnsi="Cascadia Mono" w:cs="Cascadia Mono"/>
@@ -1061,6 +1755,8 @@
         </w:rPr>
         <w:t>"</w:t>
       </w:r>
+      <w:proofErr w:type="spellStart"/>
+      <w:proofErr w:type="gramStart"/>
       <w:r>
         <w:rPr>
           <w:rFonts w:ascii="Cascadia Mono" w:hAnsi="Cascadia Mono" w:cs="Cascadia Mono"/>
@@ -1071,6 +1767,8 @@
         </w:rPr>
         <w:t>Microsoft.NET.Sdk.Web</w:t>
       </w:r>
+      <w:proofErr w:type="spellEnd"/>
+      <w:proofErr w:type="gramEnd"/>
       <w:r>
         <w:rPr>
           <w:rFonts w:ascii="Cascadia Mono" w:hAnsi="Cascadia Mono" w:cs="Cascadia Mono"/>
@@ -1133,6 +1831,7 @@
         </w:rPr>
         <w:t xml:space="preserve">  &lt;</w:t>
       </w:r>
+      <w:proofErr w:type="spellStart"/>
       <w:r>
         <w:rPr>
           <w:rFonts w:ascii="Cascadia Mono" w:hAnsi="Cascadia Mono" w:cs="Cascadia Mono"/>
@@ -1143,6 +1842,7 @@
         </w:rPr>
         <w:t>PropertyGroup</w:t>
       </w:r>
+      <w:proofErr w:type="spellEnd"/>
       <w:r>
         <w:rPr>
           <w:rFonts w:ascii="Cascadia Mono" w:hAnsi="Cascadia Mono" w:cs="Cascadia Mono"/>
@@ -1179,6 +1879,7 @@
         </w:rPr>
         <w:t xml:space="preserve">    &lt;</w:t>
       </w:r>
+      <w:proofErr w:type="spellStart"/>
       <w:r>
         <w:rPr>
           <w:rFonts w:ascii="Cascadia Mono" w:hAnsi="Cascadia Mono" w:cs="Cascadia Mono"/>
@@ -1189,6 +1890,7 @@
         </w:rPr>
         <w:t>TargetFramework</w:t>
       </w:r>
+      <w:proofErr w:type="spellEnd"/>
       <w:r>
         <w:rPr>
           <w:rFonts w:ascii="Cascadia Mono" w:hAnsi="Cascadia Mono" w:cs="Cascadia Mono"/>
@@ -1219,6 +1921,7 @@
         </w:rPr>
         <w:t>&lt;/</w:t>
       </w:r>
+      <w:proofErr w:type="spellStart"/>
       <w:r>
         <w:rPr>
           <w:rFonts w:ascii="Cascadia Mono" w:hAnsi="Cascadia Mono" w:cs="Cascadia Mono"/>
@@ -1229,6 +1932,7 @@
         </w:rPr>
         <w:t>TargetFramework</w:t>
       </w:r>
+      <w:proofErr w:type="spellEnd"/>
       <w:r>
         <w:rPr>
           <w:rFonts w:ascii="Cascadia Mono" w:hAnsi="Cascadia Mono" w:cs="Cascadia Mono"/>
@@ -1254,6 +1958,7 @@
         </w:rPr>
         <w:t xml:space="preserve">    &lt;</w:t>
       </w:r>
+      <w:proofErr w:type="spellStart"/>
       <w:r>
         <w:rPr>
           <w:rFonts w:ascii="Cascadia Mono" w:hAnsi="Cascadia Mono" w:cs="Cascadia Mono"/>
@@ -1264,6 +1969,7 @@
         </w:rPr>
         <w:t>Nullable</w:t>
       </w:r>
+      <w:proofErr w:type="spellEnd"/>
       <w:r>
         <w:rPr>
           <w:rFonts w:ascii="Cascadia Mono" w:hAnsi="Cascadia Mono" w:cs="Cascadia Mono"/>
@@ -1274,6 +1980,7 @@
         </w:rPr>
         <w:t>&gt;</w:t>
       </w:r>
+      <w:proofErr w:type="spellStart"/>
       <w:r>
         <w:rPr>
           <w:rFonts w:ascii="Cascadia Mono" w:hAnsi="Cascadia Mono" w:cs="Cascadia Mono"/>
@@ -1284,6 +1991,7 @@
         </w:rPr>
         <w:t>enable</w:t>
       </w:r>
+      <w:proofErr w:type="spellEnd"/>
       <w:r>
         <w:rPr>
           <w:rFonts w:ascii="Cascadia Mono" w:hAnsi="Cascadia Mono" w:cs="Cascadia Mono"/>
@@ -1294,6 +2002,7 @@
         </w:rPr>
         <w:t>&lt;/</w:t>
       </w:r>
+      <w:proofErr w:type="spellStart"/>
       <w:r>
         <w:rPr>
           <w:rFonts w:ascii="Cascadia Mono" w:hAnsi="Cascadia Mono" w:cs="Cascadia Mono"/>
@@ -1304,6 +2013,7 @@
         </w:rPr>
         <w:t>Nullable</w:t>
       </w:r>
+      <w:proofErr w:type="spellEnd"/>
       <w:r>
         <w:rPr>
           <w:rFonts w:ascii="Cascadia Mono" w:hAnsi="Cascadia Mono" w:cs="Cascadia Mono"/>
@@ -1323,9 +2033,11 @@
           <w:numId w:val="1"/>
         </w:numPr>
       </w:pPr>
+      <w:proofErr w:type="spellStart"/>
       <w:r>
         <w:t>sdfsd</w:t>
       </w:r>
+      <w:proofErr w:type="spellEnd"/>
     </w:p>
     <w:p/>
     <w:p>
@@ -1333,7 +2045,36 @@
         <w:pStyle w:val="Ttulo3"/>
       </w:pPr>
       <w:r>
-        <w:t>Los resultados de las API que vienen del los enrutadores (MapGet, MapXXX) deben ser descriptivas. (</w:t>
+        <w:t xml:space="preserve">Los resultados de las API que vienen </w:t>
+      </w:r>
+      <w:proofErr w:type="spellStart"/>
+      <w:proofErr w:type="gramStart"/>
+      <w:r>
+        <w:t>del</w:t>
+      </w:r>
+      <w:proofErr w:type="spellEnd"/>
+      <w:r>
+        <w:t xml:space="preserve"> los enrutadores</w:t>
+      </w:r>
+      <w:proofErr w:type="gramEnd"/>
+      <w:r>
+        <w:t xml:space="preserve"> (</w:t>
+      </w:r>
+      <w:proofErr w:type="spellStart"/>
+      <w:r>
+        <w:t>MapGet</w:t>
+      </w:r>
+      <w:proofErr w:type="spellEnd"/>
+      <w:r>
+        <w:t xml:space="preserve">, </w:t>
+      </w:r>
+      <w:proofErr w:type="spellStart"/>
+      <w:r>
+        <w:t>MapXXX</w:t>
+      </w:r>
+      <w:proofErr w:type="spellEnd"/>
+      <w:r>
+        <w:t>) deben ser descriptivas. (</w:t>
       </w:r>
       <w:hyperlink r:id="rId21" w:history="1">
         <w:r>
@@ -1364,8 +2105,13 @@
       </w:r>
     </w:p>
     <w:p>
-      <w:r>
-        <w:t>OpenAPI permite proporcionar una descripción de las respuestas que devuelve una API. Las API mínimas admiten tres estrategias para establecer el tipo de respuesta de un punto de conexión:</w:t>
+      <w:proofErr w:type="spellStart"/>
+      <w:r>
+        <w:t>OpenAPI</w:t>
+      </w:r>
+      <w:proofErr w:type="spellEnd"/>
+      <w:r>
+        <w:t xml:space="preserve"> permite proporcionar una descripción de las respuestas que devuelve una API. Las API mínimas admiten tres estrategias para establecer el tipo de respuesta de un punto de conexión:</w:t>
       </w:r>
     </w:p>
     <w:p>
@@ -1400,14 +2146,29 @@
       <w:r>
         <w:t>Mediante el atributo </w:t>
       </w:r>
-      <w:hyperlink r:id="rId23" w:history="1">
-        <w:r>
-          <w:rPr>
-            <w:rStyle w:val="Hipervnculo"/>
-          </w:rPr>
-          <w:t>ProducesResponseType</w:t>
-        </w:r>
-      </w:hyperlink>
+      <w:proofErr w:type="spellStart"/>
+      <w:r>
+        <w:fldChar w:fldCharType="begin"/>
+      </w:r>
+      <w:r>
+        <w:instrText>HYPERLINK "https://learn.microsoft.com/es-es/dotnet/api/microsoft.aspnetcore.mvc.producesresponsetypeattribute"</w:instrText>
+      </w:r>
+      <w:r>
+        <w:fldChar w:fldCharType="separate"/>
+      </w:r>
+      <w:r>
+        <w:rPr>
+          <w:rStyle w:val="Hipervnculo"/>
+        </w:rPr>
+        <w:t>ProducesResponseType</w:t>
+      </w:r>
+      <w:proofErr w:type="spellEnd"/>
+      <w:r>
+        <w:rPr>
+          <w:rStyle w:val="Hipervnculo"/>
+        </w:rPr>
+        <w:fldChar w:fldCharType="end"/>
+      </w:r>
       <w:r>
         <w:t> en el controlador de ruta</w:t>
       </w:r>
@@ -1422,68 +2183,236 @@
       <w:r>
         <w:t>Mediante la devolución de </w:t>
       </w:r>
-      <w:hyperlink r:id="rId24" w:history="1">
-        <w:r>
-          <w:rPr>
-            <w:rStyle w:val="Hipervnculo"/>
-          </w:rPr>
-          <w:t>TypedResults</w:t>
-        </w:r>
-      </w:hyperlink>
+      <w:proofErr w:type="spellStart"/>
+      <w:r>
+        <w:fldChar w:fldCharType="begin"/>
+      </w:r>
+      <w:r>
+        <w:instrText>HYPERLINK "https://learn.microsoft.com/es-es/dotnet/api/microsoft.aspnetcore.http.typedresults"</w:instrText>
+      </w:r>
+      <w:r>
+        <w:fldChar w:fldCharType="separate"/>
+      </w:r>
+      <w:r>
+        <w:rPr>
+          <w:rStyle w:val="Hipervnculo"/>
+        </w:rPr>
+        <w:t>TypedResults</w:t>
+      </w:r>
+      <w:proofErr w:type="spellEnd"/>
+      <w:r>
+        <w:rPr>
+          <w:rStyle w:val="Hipervnculo"/>
+        </w:rPr>
+        <w:fldChar w:fldCharType="end"/>
+      </w:r>
       <w:r>
         <w:t> desde el controlador de ruta</w:t>
       </w:r>
     </w:p>
     <w:p>
       <w:r>
-        <w:t>El método de extensión Produces se puede usar para agregar metadatos de Produces a un punto de conexión. Cuando no se proporciona ningún parámetro, el método de extensión rellena los metadatos del tipo de destino bajo un código de estado 200 y un tipo de contenido application/json.</w:t>
-      </w:r>
-    </w:p>
-    <w:p>
+        <w:t>El método de extensión Produces se puede usar para agregar metadatos de Produces a un punto de conexión. Cuando no se proporciona ningún parámetro, el método de extensión rellena los metadatos del tipo de destino bajo un código de estado 200 y un tipo de contenido </w:t>
+      </w:r>
+      <w:proofErr w:type="spellStart"/>
+      <w:r>
+        <w:t>application</w:t>
+      </w:r>
+      <w:proofErr w:type="spellEnd"/>
+      <w:r>
+        <w:t>/</w:t>
+      </w:r>
+      <w:proofErr w:type="spellStart"/>
+      <w:r>
+        <w:t>json</w:t>
+      </w:r>
+      <w:proofErr w:type="spellEnd"/>
+      <w:r>
+        <w:t>.</w:t>
+      </w:r>
+    </w:p>
+    <w:p>
+      <w:proofErr w:type="spellStart"/>
       <w:r>
         <w:t>C#Copiar</w:t>
       </w:r>
-    </w:p>
-    <w:p>
+      <w:proofErr w:type="spellEnd"/>
+    </w:p>
+    <w:p>
+      <w:proofErr w:type="gramStart"/>
       <w:r>
         <w:t>app</w:t>
       </w:r>
-    </w:p>
-    <w:p>
-      <w:r>
-        <w:t xml:space="preserve">    .MapGet("/todos", async (TodoDb db) =&gt; await db.Todos.ToListAsync())</w:t>
-      </w:r>
-    </w:p>
-    <w:p>
-      <w:r>
-        <w:t xml:space="preserve">    .Produces&lt;IList&lt;Todo&gt;&gt;();</w:t>
+      <w:proofErr w:type="gramEnd"/>
+    </w:p>
+    <w:p>
+      <w:r>
+        <w:t xml:space="preserve">    </w:t>
+      </w:r>
+      <w:proofErr w:type="gramStart"/>
+      <w:r>
+        <w:t>.</w:t>
+      </w:r>
+      <w:proofErr w:type="spellStart"/>
+      <w:r>
+        <w:t>MapGet</w:t>
+      </w:r>
+      <w:proofErr w:type="spellEnd"/>
+      <w:proofErr w:type="gramEnd"/>
+      <w:r>
+        <w:t xml:space="preserve">("/todos", </w:t>
+      </w:r>
+      <w:proofErr w:type="spellStart"/>
+      <w:r>
+        <w:t>async</w:t>
+      </w:r>
+      <w:proofErr w:type="spellEnd"/>
+      <w:r>
+        <w:t xml:space="preserve"> (</w:t>
+      </w:r>
+      <w:proofErr w:type="spellStart"/>
+      <w:r>
+        <w:t>TodoDb</w:t>
+      </w:r>
+      <w:proofErr w:type="spellEnd"/>
+      <w:r>
+        <w:t xml:space="preserve"> </w:t>
+      </w:r>
+      <w:proofErr w:type="spellStart"/>
+      <w:r>
+        <w:t>db</w:t>
+      </w:r>
+      <w:proofErr w:type="spellEnd"/>
+      <w:r>
+        <w:t xml:space="preserve">) =&gt; </w:t>
+      </w:r>
+      <w:proofErr w:type="spellStart"/>
+      <w:r>
+        <w:t>await</w:t>
+      </w:r>
+      <w:proofErr w:type="spellEnd"/>
+      <w:r>
+        <w:t xml:space="preserve"> </w:t>
+      </w:r>
+      <w:proofErr w:type="spellStart"/>
+      <w:r>
+        <w:t>db.Todos.ToListAsync</w:t>
+      </w:r>
+      <w:proofErr w:type="spellEnd"/>
+      <w:r>
+        <w:t>())</w:t>
+      </w:r>
+    </w:p>
+    <w:p>
+      <w:r>
+        <w:t xml:space="preserve">    </w:t>
+      </w:r>
+      <w:proofErr w:type="gramStart"/>
+      <w:r>
+        <w:t>.Produces</w:t>
+      </w:r>
+      <w:proofErr w:type="gramEnd"/>
+      <w:r>
+        <w:t>&lt;</w:t>
+      </w:r>
+      <w:proofErr w:type="spellStart"/>
+      <w:r>
+        <w:t>IList</w:t>
+      </w:r>
+      <w:proofErr w:type="spellEnd"/>
+      <w:r>
+        <w:t>&lt;Todo&gt;&gt;();</w:t>
       </w:r>
     </w:p>
     <w:p>
       <w:r>
         <w:t>Al usar </w:t>
       </w:r>
-      <w:hyperlink r:id="rId25" w:history="1">
-        <w:r>
-          <w:rPr>
-            <w:rStyle w:val="Hipervnculo"/>
-          </w:rPr>
-          <w:t>TypedResults</w:t>
-        </w:r>
-      </w:hyperlink>
-      <w:r>
-        <w:t> en la implementación del controlador de ruta de un punto de conexión, se incluyen automáticamente los metadatos del tipo de respuesta para dicho punto. Por ejemplo, el código siguiente anota automáticamente una respuesta en el punto de conexión bajo el código de estado 200 con un tipo de contenido application/json.</w:t>
-      </w:r>
-    </w:p>
-    <w:p>
+      <w:proofErr w:type="spellStart"/>
+      <w:r>
+        <w:fldChar w:fldCharType="begin"/>
+      </w:r>
+      <w:r>
+        <w:instrText>HYPERLINK "https://learn.microsoft.com/es-es/dotnet/api/microsoft.aspnetcore.http.typedresults"</w:instrText>
+      </w:r>
+      <w:r>
+        <w:fldChar w:fldCharType="separate"/>
+      </w:r>
+      <w:r>
+        <w:rPr>
+          <w:rStyle w:val="Hipervnculo"/>
+        </w:rPr>
+        <w:t>TypedResults</w:t>
+      </w:r>
+      <w:proofErr w:type="spellEnd"/>
+      <w:r>
+        <w:rPr>
+          <w:rStyle w:val="Hipervnculo"/>
+        </w:rPr>
+        <w:fldChar w:fldCharType="end"/>
+      </w:r>
+      <w:r>
+        <w:t> en la implementación del controlador de ruta de un punto de conexión, se incluyen automáticamente los metadatos del tipo de respuesta para dicho punto. Por ejemplo, el código siguiente anota automáticamente una respuesta en el punto de conexión bajo el código de estado 200 con un tipo de contenido </w:t>
+      </w:r>
+      <w:proofErr w:type="spellStart"/>
+      <w:r>
+        <w:t>application</w:t>
+      </w:r>
+      <w:proofErr w:type="spellEnd"/>
+      <w:r>
+        <w:t>/</w:t>
+      </w:r>
+      <w:proofErr w:type="spellStart"/>
+      <w:r>
+        <w:t>json</w:t>
+      </w:r>
+      <w:proofErr w:type="spellEnd"/>
+      <w:r>
+        <w:t>.</w:t>
+      </w:r>
+    </w:p>
+    <w:p>
+      <w:proofErr w:type="spellStart"/>
       <w:r>
         <w:lastRenderedPageBreak/>
         <w:t>C#Copiar</w:t>
       </w:r>
-    </w:p>
-    <w:p>
-      <w:r>
-        <w:t>app.MapGet("/todos", async (TodoDb db) =&gt;</w:t>
+      <w:proofErr w:type="spellEnd"/>
+    </w:p>
+    <w:p>
+      <w:proofErr w:type="spellStart"/>
+      <w:proofErr w:type="gramStart"/>
+      <w:r>
+        <w:t>app.MapGet</w:t>
+      </w:r>
+      <w:proofErr w:type="spellEnd"/>
+      <w:proofErr w:type="gramEnd"/>
+      <w:r>
+        <w:t xml:space="preserve">("/todos", </w:t>
+      </w:r>
+      <w:proofErr w:type="spellStart"/>
+      <w:r>
+        <w:t>async</w:t>
+      </w:r>
+      <w:proofErr w:type="spellEnd"/>
+      <w:r>
+        <w:t xml:space="preserve"> (</w:t>
+      </w:r>
+      <w:proofErr w:type="spellStart"/>
+      <w:r>
+        <w:t>TodoDb</w:t>
+      </w:r>
+      <w:proofErr w:type="spellEnd"/>
+      <w:r>
+        <w:t xml:space="preserve"> </w:t>
+      </w:r>
+      <w:proofErr w:type="spellStart"/>
+      <w:r>
+        <w:t>db</w:t>
+      </w:r>
+      <w:proofErr w:type="spellEnd"/>
+      <w:r>
+        <w:t>) =&gt;</w:t>
       </w:r>
     </w:p>
     <w:p>
@@ -1493,12 +2422,54 @@
     </w:p>
     <w:p>
       <w:r>
-        <w:t xml:space="preserve">    var todos = await db.Todos.ToListAsync());</w:t>
-      </w:r>
-    </w:p>
-    <w:p>
-      <w:r>
-        <w:t xml:space="preserve">    return TypedResults.Ok(todos);</w:t>
+        <w:t xml:space="preserve">    </w:t>
+      </w:r>
+      <w:proofErr w:type="spellStart"/>
+      <w:r>
+        <w:t>var</w:t>
+      </w:r>
+      <w:proofErr w:type="spellEnd"/>
+      <w:r>
+        <w:t xml:space="preserve"> todos = </w:t>
+      </w:r>
+      <w:proofErr w:type="spellStart"/>
+      <w:r>
+        <w:t>await</w:t>
+      </w:r>
+      <w:proofErr w:type="spellEnd"/>
+      <w:r>
+        <w:t xml:space="preserve"> </w:t>
+      </w:r>
+      <w:proofErr w:type="spellStart"/>
+      <w:proofErr w:type="gramStart"/>
+      <w:r>
+        <w:t>db.Todos.ToListAsync</w:t>
+      </w:r>
+      <w:proofErr w:type="spellEnd"/>
+      <w:proofErr w:type="gramEnd"/>
+      <w:r>
+        <w:t>());</w:t>
+      </w:r>
+    </w:p>
+    <w:p>
+      <w:r>
+        <w:t xml:space="preserve">    </w:t>
+      </w:r>
+      <w:proofErr w:type="spellStart"/>
+      <w:r>
+        <w:t>return</w:t>
+      </w:r>
+      <w:proofErr w:type="spellEnd"/>
+      <w:r>
+        <w:t xml:space="preserve"> </w:t>
+      </w:r>
+      <w:proofErr w:type="spellStart"/>
+      <w:r>
+        <w:t>TypedResults.Ok</w:t>
+      </w:r>
+      <w:proofErr w:type="spellEnd"/>
+      <w:r>
+        <w:t>(todos);</w:t>
       </w:r>
     </w:p>
     <w:p>
@@ -1518,14 +2489,31 @@
           <w:b/>
           <w:bCs/>
         </w:rPr>
-        <w:t>Establecimiento de respuestas para ProblemDetails</w:t>
-      </w:r>
-    </w:p>
-    <w:p>
-      <w:r>
-        <w:t>Al establecer el tipo de respuesta para los puntos de conexión que pueden devolver una respuesta ProblemDetails, se puede usar el método de extensión </w:t>
-      </w:r>
-      <w:hyperlink r:id="rId26" w:history="1">
+        <w:t>Establecimiento de respuestas para </w:t>
+      </w:r>
+      <w:proofErr w:type="spellStart"/>
+      <w:r>
+        <w:rPr>
+          <w:b/>
+          <w:bCs/>
+        </w:rPr>
+        <w:t>ProblemDetails</w:t>
+      </w:r>
+      <w:proofErr w:type="spellEnd"/>
+    </w:p>
+    <w:p>
+      <w:r>
+        <w:t xml:space="preserve">Al establecer el tipo de respuesta para los puntos de conexión que pueden devolver una respuesta </w:t>
+      </w:r>
+      <w:proofErr w:type="spellStart"/>
+      <w:r>
+        <w:t>ProblemDetails</w:t>
+      </w:r>
+      <w:proofErr w:type="spellEnd"/>
+      <w:r>
+        <w:t>, se puede usar el método de extensión </w:t>
+      </w:r>
+      <w:hyperlink r:id="rId23" w:history="1">
         <w:r>
           <w:rPr>
             <w:rStyle w:val="Hipervnculo"/>
@@ -1536,7 +2524,7 @@
       <w:r>
         <w:t>, </w:t>
       </w:r>
-      <w:hyperlink r:id="rId27" w:history="1">
+      <w:hyperlink r:id="rId24" w:history="1">
         <w:r>
           <w:rPr>
             <w:rStyle w:val="Hipervnculo"/>
@@ -1547,7 +2535,7 @@
       <w:r>
         <w:t> o </w:t>
       </w:r>
-      <w:hyperlink r:id="rId28" w:history="1">
+      <w:hyperlink r:id="rId25" w:history="1">
         <w:r>
           <w:rPr>
             <w:rStyle w:val="Hipervnculo"/>
@@ -1556,9 +2544,25 @@
         </w:r>
       </w:hyperlink>
       <w:r>
-        <w:t> para agregar la anotación adecuada a los metadatos del punto de conexión. Ten en cuenta que los métodos de extensión ProducesProblem y ProducesValidationProblem no se pueden usar con los </w:t>
-      </w:r>
-      <w:hyperlink r:id="rId29" w:anchor="route-groups" w:history="1">
+        <w:t> para agregar la anotación adecuada a los metadatos del punto de conexión. Ten en cuenta que los métodos de extensión </w:t>
+      </w:r>
+      <w:proofErr w:type="spellStart"/>
+      <w:r>
+        <w:t>ProducesProblem</w:t>
+      </w:r>
+      <w:proofErr w:type="spellEnd"/>
+      <w:r>
+        <w:t> y </w:t>
+      </w:r>
+      <w:proofErr w:type="spellStart"/>
+      <w:r>
+        <w:t>ProducesValidationProblem</w:t>
+      </w:r>
+      <w:proofErr w:type="spellEnd"/>
+      <w:r>
+        <w:t> no se pueden usar con los </w:t>
+      </w:r>
+      <w:hyperlink r:id="rId26" w:anchor="route-groups" w:history="1">
         <w:r>
           <w:rPr>
             <w:rStyle w:val="Hipervnculo"/>
@@ -1572,7 +2576,15 @@
     </w:p>
     <w:p>
       <w:r>
-        <w:t>Cuando las estrategias anteriores no proporcionan anotaciones explícitas, el marco intenta determinar un tipo de respuesta predeterminado mediante el examen de la signatura de la respuesta. Esta respuesta predeterminada se rellena bajo el código de estado 200 en la definición de OpenAPI.</w:t>
+        <w:t xml:space="preserve">Cuando las estrategias anteriores no proporcionan anotaciones explícitas, el marco intenta determinar un tipo de respuesta predeterminado mediante el examen de la signatura de la respuesta. Esta respuesta predeterminada se rellena bajo el código de estado 200 en la definición de </w:t>
+      </w:r>
+      <w:proofErr w:type="spellStart"/>
+      <w:r>
+        <w:t>OpenAPI</w:t>
+      </w:r>
+      <w:proofErr w:type="spellEnd"/>
+      <w:r>
+        <w:t>.</w:t>
       </w:r>
     </w:p>
     <w:p>
@@ -1605,7 +2617,7 @@
       <w:r>
         <w:t>Llama al método de extensión </w:t>
       </w:r>
-      <w:hyperlink r:id="rId30" w:history="1">
+      <w:hyperlink r:id="rId27" w:history="1">
         <w:r>
           <w:rPr>
             <w:rStyle w:val="Hipervnculo"/>
@@ -1618,43 +2630,155 @@
       </w:r>
     </w:p>
     <w:p>
+      <w:proofErr w:type="spellStart"/>
       <w:r>
         <w:t>C#Copiar</w:t>
       </w:r>
-    </w:p>
-    <w:p>
-      <w:r>
-        <w:t>app.MapGet("/api/todoitems/{id}", async (int id, TodoDb db) =&gt;</w:t>
-      </w:r>
-    </w:p>
-    <w:p>
-      <w:r>
-        <w:t xml:space="preserve">         await db.Todos.FindAsync(id) </w:t>
-      </w:r>
-    </w:p>
-    <w:p>
-      <w:r>
-        <w:t xml:space="preserve">         is Todo todo</w:t>
-      </w:r>
-    </w:p>
-    <w:p>
-      <w:r>
-        <w:t xml:space="preserve">         ? Results.Ok(todo) </w:t>
-      </w:r>
-    </w:p>
-    <w:p>
-      <w:r>
-        <w:t xml:space="preserve">         : Results.NotFound())</w:t>
-      </w:r>
-    </w:p>
-    <w:p>
-      <w:r>
-        <w:t xml:space="preserve">   .Produces&lt;Todo&gt;(StatusCodes.Status200OK)</w:t>
-      </w:r>
-    </w:p>
-    <w:p>
-      <w:r>
-        <w:t xml:space="preserve">   .Produces(StatusCodes.Status404NotFound);</w:t>
+      <w:proofErr w:type="spellEnd"/>
+    </w:p>
+    <w:p>
+      <w:proofErr w:type="spellStart"/>
+      <w:proofErr w:type="gramStart"/>
+      <w:r>
+        <w:t>app.MapGet</w:t>
+      </w:r>
+      <w:proofErr w:type="spellEnd"/>
+      <w:proofErr w:type="gramEnd"/>
+      <w:r>
+        <w:t>("/api/</w:t>
+      </w:r>
+      <w:proofErr w:type="spellStart"/>
+      <w:r>
+        <w:t>todoitems</w:t>
+      </w:r>
+      <w:proofErr w:type="spellEnd"/>
+      <w:r>
+        <w:t xml:space="preserve">/{id}", </w:t>
+      </w:r>
+      <w:proofErr w:type="spellStart"/>
+      <w:r>
+        <w:t>async</w:t>
+      </w:r>
+      <w:proofErr w:type="spellEnd"/>
+      <w:r>
+        <w:t xml:space="preserve"> (</w:t>
+      </w:r>
+      <w:proofErr w:type="spellStart"/>
+      <w:r>
+        <w:t>int</w:t>
+      </w:r>
+      <w:proofErr w:type="spellEnd"/>
+      <w:r>
+        <w:t xml:space="preserve"> id, </w:t>
+      </w:r>
+      <w:proofErr w:type="spellStart"/>
+      <w:r>
+        <w:t>TodoDb</w:t>
+      </w:r>
+      <w:proofErr w:type="spellEnd"/>
+      <w:r>
+        <w:t xml:space="preserve"> </w:t>
+      </w:r>
+      <w:proofErr w:type="spellStart"/>
+      <w:r>
+        <w:t>db</w:t>
+      </w:r>
+      <w:proofErr w:type="spellEnd"/>
+      <w:r>
+        <w:t>) =&gt;</w:t>
+      </w:r>
+    </w:p>
+    <w:p>
+      <w:r>
+        <w:t xml:space="preserve">         </w:t>
+      </w:r>
+      <w:proofErr w:type="spellStart"/>
+      <w:r>
+        <w:t>await</w:t>
+      </w:r>
+      <w:proofErr w:type="spellEnd"/>
+      <w:r>
+        <w:t xml:space="preserve"> </w:t>
+      </w:r>
+      <w:proofErr w:type="spellStart"/>
+      <w:proofErr w:type="gramStart"/>
+      <w:r>
+        <w:t>db.Todos.FindAsync</w:t>
+      </w:r>
+      <w:proofErr w:type="spellEnd"/>
+      <w:proofErr w:type="gramEnd"/>
+      <w:r>
+        <w:t xml:space="preserve">(id) </w:t>
+      </w:r>
+    </w:p>
+    <w:p>
+      <w:r>
+        <w:t xml:space="preserve">         </w:t>
+      </w:r>
+      <w:proofErr w:type="spellStart"/>
+      <w:r>
+        <w:t>is</w:t>
+      </w:r>
+      <w:proofErr w:type="spellEnd"/>
+      <w:r>
+        <w:t xml:space="preserve"> Todo </w:t>
+      </w:r>
+      <w:proofErr w:type="spellStart"/>
+      <w:r>
+        <w:t>todo</w:t>
+      </w:r>
+      <w:proofErr w:type="spellEnd"/>
+    </w:p>
+    <w:p>
+      <w:r>
+        <w:t xml:space="preserve">         ? </w:t>
+      </w:r>
+      <w:proofErr w:type="spellStart"/>
+      <w:r>
+        <w:t>Results.Ok</w:t>
+      </w:r>
+      <w:proofErr w:type="spellEnd"/>
+      <w:r>
+        <w:t xml:space="preserve">(todo) </w:t>
+      </w:r>
+    </w:p>
+    <w:p>
+      <w:r>
+        <w:t xml:space="preserve">         : </w:t>
+      </w:r>
+      <w:proofErr w:type="spellStart"/>
+      <w:r>
+        <w:t>Results.NotFound</w:t>
+      </w:r>
+      <w:proofErr w:type="spellEnd"/>
+      <w:r>
+        <w:t>())</w:t>
+      </w:r>
+    </w:p>
+    <w:p>
+      <w:r>
+        <w:t xml:space="preserve">   </w:t>
+      </w:r>
+      <w:proofErr w:type="gramStart"/>
+      <w:r>
+        <w:t>.Produces</w:t>
+      </w:r>
+      <w:proofErr w:type="gramEnd"/>
+      <w:r>
+        <w:t>&lt;Todo&gt;(StatusCodes.Status200OK)</w:t>
+      </w:r>
+    </w:p>
+    <w:p>
+      <w:r>
+        <w:t xml:space="preserve">   </w:t>
+      </w:r>
+      <w:proofErr w:type="gramStart"/>
+      <w:r>
+        <w:t>.Produces</w:t>
+      </w:r>
+      <w:proofErr w:type="gramEnd"/>
+      <w:r>
+        <w:t>(StatusCodes.Status404NotFound);</w:t>
       </w:r>
     </w:p>
     <w:p>
@@ -1667,38 +2791,131 @@
       <w:r>
         <w:t>Usa </w:t>
       </w:r>
-      <w:hyperlink r:id="rId31" w:history="1">
-        <w:r>
-          <w:rPr>
-            <w:rStyle w:val="Hipervnculo"/>
-          </w:rPr>
-          <w:t>Results&lt;TResult1,TResult2,TResultN&gt;</w:t>
-        </w:r>
-      </w:hyperlink>
+      <w:proofErr w:type="spellStart"/>
+      <w:r>
+        <w:fldChar w:fldCharType="begin"/>
+      </w:r>
+      <w:r>
+        <w:instrText>HYPERLINK "https://learn.microsoft.com/es-es/dotnet/api/microsoft.aspnetcore.http.httpresults.results-6"</w:instrText>
+      </w:r>
+      <w:r>
+        <w:fldChar w:fldCharType="separate"/>
+      </w:r>
+      <w:r>
+        <w:rPr>
+          <w:rStyle w:val="Hipervnculo"/>
+        </w:rPr>
+        <w:t>Results</w:t>
+      </w:r>
+      <w:proofErr w:type="spellEnd"/>
+      <w:r>
+        <w:rPr>
+          <w:rStyle w:val="Hipervnculo"/>
+        </w:rPr>
+        <w:t>&lt;TResult1,TResult2,TResultN&gt;</w:t>
+      </w:r>
+      <w:r>
+        <w:rPr>
+          <w:rStyle w:val="Hipervnculo"/>
+        </w:rPr>
+        <w:fldChar w:fldCharType="end"/>
+      </w:r>
       <w:r>
         <w:t> en la firma y </w:t>
       </w:r>
-      <w:hyperlink r:id="rId32" w:history="1">
-        <w:r>
-          <w:rPr>
-            <w:rStyle w:val="Hipervnculo"/>
-          </w:rPr>
-          <w:t>TypedResults</w:t>
-        </w:r>
-      </w:hyperlink>
+      <w:proofErr w:type="spellStart"/>
+      <w:r>
+        <w:fldChar w:fldCharType="begin"/>
+      </w:r>
+      <w:r>
+        <w:instrText>HYPERLINK "https://learn.microsoft.com/es-es/dotnet/api/microsoft.aspnetcore.http.typedresults"</w:instrText>
+      </w:r>
+      <w:r>
+        <w:fldChar w:fldCharType="separate"/>
+      </w:r>
+      <w:r>
+        <w:rPr>
+          <w:rStyle w:val="Hipervnculo"/>
+        </w:rPr>
+        <w:t>TypedResults</w:t>
+      </w:r>
+      <w:proofErr w:type="spellEnd"/>
+      <w:r>
+        <w:rPr>
+          <w:rStyle w:val="Hipervnculo"/>
+        </w:rPr>
+        <w:fldChar w:fldCharType="end"/>
+      </w:r>
       <w:r>
         <w:t> en el cuerpo del controlador, como se muestra en el ejemplo siguiente:</w:t>
       </w:r>
     </w:p>
     <w:p>
+      <w:proofErr w:type="spellStart"/>
       <w:r>
         <w:t>C#Copiar</w:t>
       </w:r>
-    </w:p>
-    <w:p>
+      <w:proofErr w:type="spellEnd"/>
+    </w:p>
+    <w:p>
+      <w:proofErr w:type="spellStart"/>
+      <w:proofErr w:type="gramStart"/>
       <w:r>
         <w:lastRenderedPageBreak/>
-        <w:t>app.MapGet("/book/{id}", Results&lt;Ok&lt;Book&gt;, NotFound&gt; (int id, List&lt;Book&gt; bookList) =&gt;</w:t>
+        <w:t>app.MapGet</w:t>
+      </w:r>
+      <w:proofErr w:type="spellEnd"/>
+      <w:proofErr w:type="gramEnd"/>
+      <w:r>
+        <w:t>("/</w:t>
+      </w:r>
+      <w:proofErr w:type="spellStart"/>
+      <w:r>
+        <w:t>book</w:t>
+      </w:r>
+      <w:proofErr w:type="spellEnd"/>
+      <w:r>
+        <w:t xml:space="preserve">/{id}", </w:t>
+      </w:r>
+      <w:proofErr w:type="spellStart"/>
+      <w:r>
+        <w:t>Results</w:t>
+      </w:r>
+      <w:proofErr w:type="spellEnd"/>
+      <w:r>
+        <w:t xml:space="preserve">&lt;Ok&lt;Book&gt;, </w:t>
+      </w:r>
+      <w:proofErr w:type="spellStart"/>
+      <w:r>
+        <w:t>NotFound</w:t>
+      </w:r>
+      <w:proofErr w:type="spellEnd"/>
+      <w:r>
+        <w:t>&gt; (</w:t>
+      </w:r>
+      <w:proofErr w:type="spellStart"/>
+      <w:r>
+        <w:t>int</w:t>
+      </w:r>
+      <w:proofErr w:type="spellEnd"/>
+      <w:r>
+        <w:t xml:space="preserve"> id, </w:t>
+      </w:r>
+      <w:proofErr w:type="spellStart"/>
+      <w:r>
+        <w:t>List</w:t>
+      </w:r>
+      <w:proofErr w:type="spellEnd"/>
+      <w:r>
+        <w:t xml:space="preserve">&lt;Book&gt; </w:t>
+      </w:r>
+      <w:proofErr w:type="spellStart"/>
+      <w:r>
+        <w:t>bookList</w:t>
+      </w:r>
+      <w:proofErr w:type="spellEnd"/>
+      <w:r>
+        <w:t>) =&gt;</w:t>
       </w:r>
     </w:p>
     <w:p>
@@ -1708,17 +2925,80 @@
     </w:p>
     <w:p>
       <w:r>
-        <w:t xml:space="preserve">    return bookList.FirstOrDefault((i) =&gt; i.Id == id) is Book book</w:t>
-      </w:r>
-    </w:p>
-    <w:p>
-      <w:r>
-        <w:t xml:space="preserve">     ? TypedResults.Ok(book)</w:t>
-      </w:r>
-    </w:p>
-    <w:p>
-      <w:r>
-        <w:t xml:space="preserve">     : TypedResults.NotFound();</w:t>
+        <w:t xml:space="preserve">    </w:t>
+      </w:r>
+      <w:proofErr w:type="spellStart"/>
+      <w:r>
+        <w:t>return</w:t>
+      </w:r>
+      <w:proofErr w:type="spellEnd"/>
+      <w:r>
+        <w:t xml:space="preserve"> </w:t>
+      </w:r>
+      <w:proofErr w:type="spellStart"/>
+      <w:r>
+        <w:t>bookList.FirstOrDefault</w:t>
+      </w:r>
+      <w:proofErr w:type="spellEnd"/>
+      <w:r>
+        <w:t xml:space="preserve">((i) =&gt; </w:t>
+      </w:r>
+      <w:proofErr w:type="spellStart"/>
+      <w:proofErr w:type="gramStart"/>
+      <w:r>
+        <w:t>i.Id</w:t>
+      </w:r>
+      <w:proofErr w:type="spellEnd"/>
+      <w:proofErr w:type="gramEnd"/>
+      <w:r>
+        <w:t xml:space="preserve"> == id) </w:t>
+      </w:r>
+      <w:proofErr w:type="spellStart"/>
+      <w:r>
+        <w:t>is</w:t>
+      </w:r>
+      <w:proofErr w:type="spellEnd"/>
+      <w:r>
+        <w:t xml:space="preserve"> Book </w:t>
+      </w:r>
+      <w:proofErr w:type="spellStart"/>
+      <w:r>
+        <w:t>book</w:t>
+      </w:r>
+      <w:proofErr w:type="spellEnd"/>
+    </w:p>
+    <w:p>
+      <w:r>
+        <w:t xml:space="preserve">     ? </w:t>
+      </w:r>
+      <w:proofErr w:type="spellStart"/>
+      <w:r>
+        <w:t>TypedResults.Ok</w:t>
+      </w:r>
+      <w:proofErr w:type="spellEnd"/>
+      <w:r>
+        <w:t>(</w:t>
+      </w:r>
+      <w:proofErr w:type="spellStart"/>
+      <w:r>
+        <w:t>book</w:t>
+      </w:r>
+      <w:proofErr w:type="spellEnd"/>
+      <w:r>
+        <w:t>)</w:t>
+      </w:r>
+    </w:p>
+    <w:p>
+      <w:r>
+        <w:t xml:space="preserve">     : </w:t>
+      </w:r>
+      <w:proofErr w:type="spellStart"/>
+      <w:r>
+        <w:t>TypedResults.NotFound</w:t>
+      </w:r>
+      <w:proofErr w:type="spellEnd"/>
+      <w:r>
+        <w:t>();</w:t>
       </w:r>
     </w:p>
     <w:p>
@@ -1730,7 +3010,7 @@
       <w:r>
         <w:t>Los </w:t>
       </w:r>
-      <w:hyperlink r:id="rId33" w:history="1">
+      <w:hyperlink r:id="rId28" w:history="1">
         <w:r>
           <w:rPr>
             <w:rStyle w:val="Hipervnculo"/>
@@ -1739,7 +3019,39 @@
         </w:r>
       </w:hyperlink>
       <w:r>
-        <w:t> Results&lt;TResult1,TResult2,TResultN&gt; declaran que un controlador de ruta devuelve varios tipos de elementos IResult que implementan tipos concretos, y cualquiera de esos tipos que implementa IEndpointMetadataProvider contribuirá a los metadatos del punto de conexión.</w:t>
+        <w:t> </w:t>
+      </w:r>
+      <w:proofErr w:type="spellStart"/>
+      <w:r>
+        <w:t>Results</w:t>
+      </w:r>
+      <w:proofErr w:type="spellEnd"/>
+      <w:r>
+        <w:t>&lt;TResult</w:t>
+      </w:r>
+      <w:proofErr w:type="gramStart"/>
+      <w:r>
+        <w:t>1,TResult</w:t>
+      </w:r>
+      <w:proofErr w:type="gramEnd"/>
+      <w:r>
+        <w:t>2,TResultN&gt; declaran que un controlador de ruta devuelve varios tipos de elementos </w:t>
+      </w:r>
+      <w:proofErr w:type="spellStart"/>
+      <w:r>
+        <w:t>IResult</w:t>
+      </w:r>
+      <w:proofErr w:type="spellEnd"/>
+      <w:r>
+        <w:t> que implementan tipos concretos, y cualquiera de esos tipos que implementa </w:t>
+      </w:r>
+      <w:proofErr w:type="spellStart"/>
+      <w:r>
+        <w:t>IEndpointMetadataProvider</w:t>
+      </w:r>
+      <w:proofErr w:type="spellEnd"/>
+      <w:r>
+        <w:t> contribuirá a los metadatos del punto de conexión.</w:t>
       </w:r>
     </w:p>
     <w:p>
@@ -1754,45 +3066,131 @@
         <w:pStyle w:val="Ttulo3"/>
       </w:pPr>
       <w:r>
-        <w:t>Web API Health Checks</w:t>
-      </w:r>
+        <w:t xml:space="preserve">Web API </w:t>
+      </w:r>
+      <w:proofErr w:type="spellStart"/>
+      <w:r>
+        <w:t>Health</w:t>
+      </w:r>
+      <w:proofErr w:type="spellEnd"/>
+      <w:r>
+        <w:t xml:space="preserve"> </w:t>
+      </w:r>
+      <w:proofErr w:type="spellStart"/>
+      <w:r>
+        <w:t>Checks</w:t>
+      </w:r>
+      <w:proofErr w:type="spellEnd"/>
     </w:p>
     <w:p>
       <w:r>
         <w:t xml:space="preserve">Agregar </w:t>
       </w:r>
       <w:r>
-        <w:t>los Health Checks en la configuración</w:t>
-      </w:r>
-    </w:p>
-    <w:p>
-      <w:r>
-        <w:t>builder.Services.AddHealthChecks();</w:t>
-      </w:r>
-    </w:p>
-    <w:p>
-      <w:r>
-        <w:t>var app = builder.Build();</w:t>
-      </w:r>
-    </w:p>
-    <w:p>
-      <w:r>
-        <w:t>app.UseHealthChecks("/health");</w:t>
+        <w:t xml:space="preserve">los </w:t>
+      </w:r>
+      <w:proofErr w:type="spellStart"/>
+      <w:r>
+        <w:t>Health</w:t>
+      </w:r>
+      <w:proofErr w:type="spellEnd"/>
+      <w:r>
+        <w:t xml:space="preserve"> </w:t>
+      </w:r>
+      <w:proofErr w:type="spellStart"/>
+      <w:r>
+        <w:t>Checks</w:t>
+      </w:r>
+      <w:proofErr w:type="spellEnd"/>
+      <w:r>
+        <w:t xml:space="preserve"> en la configuración</w:t>
+      </w:r>
+    </w:p>
+    <w:p>
+      <w:proofErr w:type="spellStart"/>
+      <w:proofErr w:type="gramStart"/>
+      <w:r>
+        <w:t>builder.Services.AddHealthChecks</w:t>
+      </w:r>
+      <w:proofErr w:type="spellEnd"/>
+      <w:proofErr w:type="gramEnd"/>
+      <w:r>
+        <w:t>();</w:t>
+      </w:r>
+    </w:p>
+    <w:p>
+      <w:proofErr w:type="spellStart"/>
+      <w:r>
+        <w:t>var</w:t>
+      </w:r>
+      <w:proofErr w:type="spellEnd"/>
+      <w:r>
+        <w:t xml:space="preserve"> app = </w:t>
+      </w:r>
+      <w:proofErr w:type="spellStart"/>
+      <w:proofErr w:type="gramStart"/>
+      <w:r>
+        <w:t>builder.Build</w:t>
+      </w:r>
+      <w:proofErr w:type="spellEnd"/>
+      <w:proofErr w:type="gramEnd"/>
+      <w:r>
+        <w:t>();</w:t>
+      </w:r>
+    </w:p>
+    <w:p>
+      <w:proofErr w:type="spellStart"/>
+      <w:proofErr w:type="gramStart"/>
+      <w:r>
+        <w:t>app.UseHealthChecks</w:t>
+      </w:r>
+      <w:proofErr w:type="spellEnd"/>
+      <w:proofErr w:type="gramEnd"/>
+      <w:r>
+        <w:t>("/</w:t>
+      </w:r>
+      <w:proofErr w:type="spellStart"/>
+      <w:r>
+        <w:t>health</w:t>
+      </w:r>
+      <w:proofErr w:type="spellEnd"/>
+      <w:r>
+        <w:t>");</w:t>
       </w:r>
     </w:p>
     <w:p/>
     <w:p>
       <w:r>
-        <w:t>Para chekear servicios de varios tipos existe la librería open source:</w:t>
-      </w:r>
-    </w:p>
-    <w:p>
+        <w:t xml:space="preserve">Para </w:t>
+      </w:r>
+      <w:proofErr w:type="spellStart"/>
+      <w:r>
+        <w:t>chekear</w:t>
+      </w:r>
+      <w:proofErr w:type="spellEnd"/>
+      <w:r>
+        <w:t xml:space="preserve"> servicios de varios tipos existe la librería open </w:t>
+      </w:r>
+      <w:proofErr w:type="spellStart"/>
+      <w:r>
+        <w:t>source</w:t>
+      </w:r>
+      <w:proofErr w:type="spellEnd"/>
+      <w:r>
+        <w:t>:</w:t>
+      </w:r>
+    </w:p>
+    <w:p>
+      <w:proofErr w:type="spellStart"/>
+      <w:proofErr w:type="gramStart"/>
       <w:r>
         <w:t>AspNetCore.Diagnostics.HealthChecks</w:t>
       </w:r>
-    </w:p>
-    <w:p>
-      <w:hyperlink r:id="rId34" w:history="1">
+      <w:proofErr w:type="spellEnd"/>
+      <w:proofErr w:type="gramEnd"/>
+    </w:p>
+    <w:p>
+      <w:hyperlink r:id="rId29" w:history="1">
         <w:r>
           <w:rPr>
             <w:rStyle w:val="Hipervnculo"/>
@@ -1802,12 +3200,40 @@
       </w:hyperlink>
     </w:p>
     <w:p>
-      <w:r>
-        <w:t xml:space="preserve">Ej: Para Postgres usaremos el Nuget  </w:t>
-      </w:r>
-      <w:r>
-        <w:t>AspNetCore.HealthChecks.NpgSql</w:t>
-      </w:r>
+      <w:proofErr w:type="spellStart"/>
+      <w:r>
+        <w:t>Ej</w:t>
+      </w:r>
+      <w:proofErr w:type="spellEnd"/>
+      <w:r>
+        <w:t xml:space="preserve">: Para </w:t>
+      </w:r>
+      <w:proofErr w:type="spellStart"/>
+      <w:r>
+        <w:t>Postgres</w:t>
+      </w:r>
+      <w:proofErr w:type="spellEnd"/>
+      <w:r>
+        <w:t xml:space="preserve"> usaremos el </w:t>
+      </w:r>
+      <w:proofErr w:type="spellStart"/>
+      <w:proofErr w:type="gramStart"/>
+      <w:r>
+        <w:t>Nuget</w:t>
+      </w:r>
+      <w:proofErr w:type="spellEnd"/>
+      <w:r>
+        <w:t xml:space="preserve">  </w:t>
+      </w:r>
+      <w:proofErr w:type="spellStart"/>
+      <w:r>
+        <w:t>AspNetCore.HealthChecks</w:t>
+      </w:r>
+      <w:proofErr w:type="gramEnd"/>
+      <w:r>
+        <w:t>.NpgSql</w:t>
+      </w:r>
+      <w:proofErr w:type="spellEnd"/>
     </w:p>
     <w:p>
       <w:r>
@@ -1815,29 +3241,53 @@
       </w:r>
     </w:p>
     <w:p>
-      <w:r>
-        <w:t>builder.Services.AddHealthChecks()</w:t>
+      <w:proofErr w:type="spellStart"/>
+      <w:proofErr w:type="gramStart"/>
+      <w:r>
+        <w:t>builder.Services.AddHealthChecks</w:t>
+      </w:r>
+      <w:proofErr w:type="spellEnd"/>
+      <w:proofErr w:type="gramEnd"/>
+      <w:r>
+        <w:t>()</w:t>
       </w:r>
     </w:p>
     <w:p>
       <w:r>
         <w:tab/>
-        <w:t>.AddNpgSql(builder.Configuration.GetConnectionString("ReadWriteConnection")!);</w:t>
-      </w:r>
-    </w:p>
-    <w:p>
-      <w:r>
-        <w:t xml:space="preserve">Para ver los detalles del check se puede usar </w:t>
-      </w:r>
+      </w:r>
+      <w:proofErr w:type="gramStart"/>
+      <w:r>
+        <w:t>.AddNpgSql</w:t>
+      </w:r>
+      <w:proofErr w:type="gramEnd"/>
+      <w:r>
+        <w:t>(builder.Configuration.GetConnectionString("ReadWriteConnection")!);</w:t>
+      </w:r>
+    </w:p>
+    <w:p>
+      <w:r>
+        <w:t xml:space="preserve">Para ver los detalles del </w:t>
+      </w:r>
+      <w:proofErr w:type="spellStart"/>
+      <w:r>
+        <w:t>check</w:t>
+      </w:r>
+      <w:proofErr w:type="spellEnd"/>
+      <w:r>
+        <w:t xml:space="preserve"> se puede usar </w:t>
+      </w:r>
+      <w:proofErr w:type="spellStart"/>
       <w:r>
         <w:t>HealthCheckUI</w:t>
       </w:r>
+      <w:proofErr w:type="spellEnd"/>
       <w:r>
         <w:t>, de la misma librería</w:t>
       </w:r>
     </w:p>
     <w:p>
-      <w:hyperlink r:id="rId35" w:anchor="HealthCheckUI" w:history="1">
+      <w:hyperlink r:id="rId30" w:anchor="HealthCheckUI" w:history="1">
         <w:r>
           <w:rPr>
             <w:rStyle w:val="Hipervnculo"/>
@@ -1848,22 +3298,41 @@
     </w:p>
     <w:p>
       <w:r>
-        <w:t xml:space="preserve">Se agrega el Nuget </w:t>
-      </w:r>
+        <w:t xml:space="preserve">Se agrega el </w:t>
+      </w:r>
+      <w:proofErr w:type="spellStart"/>
+      <w:r>
+        <w:t>Nuget</w:t>
+      </w:r>
+      <w:proofErr w:type="spellEnd"/>
+      <w:r>
+        <w:t xml:space="preserve"> </w:t>
+      </w:r>
+      <w:proofErr w:type="spellStart"/>
       <w:r>
         <w:rPr>
           <w:b/>
           <w:bCs/>
         </w:rPr>
-        <w:t>AspNetCore.HealthChecks.UI</w:t>
-      </w:r>
+        <w:t>AspNetCore.HealthChecks.</w:t>
+      </w:r>
+      <w:proofErr w:type="gramStart"/>
       <w:r>
         <w:rPr>
           <w:b/>
           <w:bCs/>
         </w:rPr>
+        <w:t>UI</w:t>
+      </w:r>
+      <w:r>
+        <w:rPr>
+          <w:b/>
+          <w:bCs/>
+        </w:rPr>
         <w:t>.Client</w:t>
       </w:r>
+      <w:proofErr w:type="spellEnd"/>
+      <w:proofErr w:type="gramEnd"/>
     </w:p>
     <w:p>
       <w:r>
@@ -1872,14 +3341,50 @@
     </w:p>
     <w:p>
       <w:r>
-        <w:t>// Configuramos Health Checks, con la ruta correspondiente</w:t>
-      </w:r>
-    </w:p>
-    <w:p>
+        <w:t xml:space="preserve">// Configuramos </w:t>
+      </w:r>
+      <w:proofErr w:type="spellStart"/>
+      <w:r>
+        <w:t>Health</w:t>
+      </w:r>
+      <w:proofErr w:type="spellEnd"/>
+      <w:r>
+        <w:t xml:space="preserve"> </w:t>
+      </w:r>
+      <w:proofErr w:type="spellStart"/>
+      <w:r>
+        <w:t>Checks</w:t>
+      </w:r>
+      <w:proofErr w:type="spellEnd"/>
+      <w:r>
+        <w:t>, con la ruta correspondiente</w:t>
+      </w:r>
+    </w:p>
+    <w:p>
+      <w:proofErr w:type="spellStart"/>
+      <w:proofErr w:type="gramStart"/>
       <w:r>
         <w:lastRenderedPageBreak/>
-        <w:t>app.UseHealthChecks("/health", new HealthCheckOptions</w:t>
-      </w:r>
+        <w:t>app.UseHealthChecks</w:t>
+      </w:r>
+      <w:proofErr w:type="spellEnd"/>
+      <w:proofErr w:type="gramEnd"/>
+      <w:r>
+        <w:t>("/</w:t>
+      </w:r>
+      <w:proofErr w:type="spellStart"/>
+      <w:r>
+        <w:t>health</w:t>
+      </w:r>
+      <w:proofErr w:type="spellEnd"/>
+      <w:r>
+        <w:t xml:space="preserve">", new </w:t>
+      </w:r>
+      <w:proofErr w:type="spellStart"/>
+      <w:r>
+        <w:t>HealthCheckOptions</w:t>
+      </w:r>
+      <w:proofErr w:type="spellEnd"/>
     </w:p>
     <w:p>
       <w:r>
@@ -1889,8 +3394,20 @@
     <w:p>
       <w:r>
         <w:tab/>
-        <w:t>ResponseWriter = UIResponseWriter.WriteHealthCheckUIResponse</w:t>
-      </w:r>
+      </w:r>
+      <w:proofErr w:type="spellStart"/>
+      <w:r>
+        <w:t>ResponseWriter</w:t>
+      </w:r>
+      <w:proofErr w:type="spellEnd"/>
+      <w:r>
+        <w:t xml:space="preserve"> = </w:t>
+      </w:r>
+      <w:proofErr w:type="spellStart"/>
+      <w:r>
+        <w:t>UIResponseWriter.WriteHealthCheckUIResponse</w:t>
+      </w:r>
+      <w:proofErr w:type="spellEnd"/>
     </w:p>
     <w:p>
       <w:r>
@@ -1909,20 +3426,42 @@
         <w:pStyle w:val="Ttulo3"/>
       </w:pPr>
       <w:r>
-        <w:t>Pasar la el API Project a Contenedores Dockers</w:t>
-      </w:r>
-    </w:p>
-    <w:p>
-      <w:pPr>
-        <w:rPr>
-          <w:lang w:val="es-MX"/>
-        </w:rPr>
-      </w:pPr>
-      <w:r>
-        <w:rPr>
-          <w:lang w:val="es-MX"/>
-        </w:rPr>
-        <w:t>Se debe agregar Docker Support al proyecto de API</w:t>
+        <w:t xml:space="preserve">Pasar </w:t>
+      </w:r>
+      <w:proofErr w:type="gramStart"/>
+      <w:r>
+        <w:t>la el</w:t>
+      </w:r>
+      <w:proofErr w:type="gramEnd"/>
+      <w:r>
+        <w:t xml:space="preserve"> API Project a Contenedores Dockers</w:t>
+      </w:r>
+    </w:p>
+    <w:p>
+      <w:pPr>
+        <w:rPr>
+          <w:lang w:val="es-MX"/>
+        </w:rPr>
+      </w:pPr>
+      <w:r>
+        <w:rPr>
+          <w:lang w:val="es-MX"/>
+        </w:rPr>
+        <w:t xml:space="preserve">Se debe agregar Docker </w:t>
+      </w:r>
+      <w:proofErr w:type="spellStart"/>
+      <w:r>
+        <w:rPr>
+          <w:lang w:val="es-MX"/>
+        </w:rPr>
+        <w:t>Support</w:t>
+      </w:r>
+      <w:proofErr w:type="spellEnd"/>
+      <w:r>
+        <w:rPr>
+          <w:lang w:val="es-MX"/>
+        </w:rPr>
+        <w:t xml:space="preserve"> al proyecto de API</w:t>
       </w:r>
     </w:p>
     <w:p>
@@ -1951,7 +3490,7 @@
                     <pic:cNvPicPr/>
                   </pic:nvPicPr>
                   <pic:blipFill>
-                    <a:blip r:embed="rId36"/>
+                    <a:blip r:embed="rId31"/>
                     <a:stretch>
                       <a:fillRect/>
                     </a:stretch>
@@ -1988,7 +3527,21 @@
         <w:rPr>
           <w:lang w:val="es-MX"/>
         </w:rPr>
-        <w:t>Como ya estaba creado el Dockerfile, le pedimos que lo cree de nuevo</w:t>
+        <w:t xml:space="preserve">Como ya estaba creado el </w:t>
+      </w:r>
+      <w:proofErr w:type="spellStart"/>
+      <w:r>
+        <w:rPr>
+          <w:lang w:val="es-MX"/>
+        </w:rPr>
+        <w:t>Dockerfile</w:t>
+      </w:r>
+      <w:proofErr w:type="spellEnd"/>
+      <w:r>
+        <w:rPr>
+          <w:lang w:val="es-MX"/>
+        </w:rPr>
+        <w:t>, le pedimos que lo cree de nuevo</w:t>
       </w:r>
     </w:p>
     <w:p>
@@ -2017,7 +3570,7 @@
                     <pic:cNvPicPr/>
                   </pic:nvPicPr>
                   <pic:blipFill>
-                    <a:blip r:embed="rId37"/>
+                    <a:blip r:embed="rId32"/>
                     <a:stretch>
                       <a:fillRect/>
                     </a:stretch>
@@ -2054,8 +3607,30 @@
           <w:lang w:val="es-MX"/>
         </w:rPr>
         <w:lastRenderedPageBreak/>
-        <w:t>Para que todo quede orquestado en el proyecto Docker compose, debemos agregar soporte de orquestación al proyecto Catalog.API</w:t>
-      </w:r>
+        <w:t xml:space="preserve">Para que todo quede orquestado en el proyecto Docker </w:t>
+      </w:r>
+      <w:proofErr w:type="spellStart"/>
+      <w:r>
+        <w:rPr>
+          <w:lang w:val="es-MX"/>
+        </w:rPr>
+        <w:t>compose</w:t>
+      </w:r>
+      <w:proofErr w:type="spellEnd"/>
+      <w:r>
+        <w:rPr>
+          <w:lang w:val="es-MX"/>
+        </w:rPr>
+        <w:t xml:space="preserve">, debemos agregar soporte de orquestación al proyecto </w:t>
+      </w:r>
+      <w:proofErr w:type="spellStart"/>
+      <w:r>
+        <w:rPr>
+          <w:lang w:val="es-MX"/>
+        </w:rPr>
+        <w:t>Catalog.API</w:t>
+      </w:r>
+      <w:proofErr w:type="spellEnd"/>
     </w:p>
     <w:p>
       <w:pPr>
@@ -2084,7 +3659,7 @@
                     <pic:cNvPicPr/>
                   </pic:nvPicPr>
                   <pic:blipFill>
-                    <a:blip r:embed="rId38"/>
+                    <a:blip r:embed="rId33"/>
                     <a:stretch>
                       <a:fillRect/>
                     </a:stretch>
@@ -2115,7 +3690,21 @@
         <w:rPr>
           <w:lang w:val="es-MX"/>
         </w:rPr>
-        <w:t>Y al hacerlo, el Docker-compose cambia de:</w:t>
+        <w:t>Y al hacerlo, el Docker-</w:t>
+      </w:r>
+      <w:proofErr w:type="spellStart"/>
+      <w:r>
+        <w:rPr>
+          <w:lang w:val="es-MX"/>
+        </w:rPr>
+        <w:t>compose</w:t>
+      </w:r>
+      <w:proofErr w:type="spellEnd"/>
+      <w:r>
+        <w:rPr>
+          <w:lang w:val="es-MX"/>
+        </w:rPr>
+        <w:t xml:space="preserve"> cambia de:</w:t>
       </w:r>
     </w:p>
     <w:p>
@@ -2145,7 +3734,7 @@
                     <pic:cNvPicPr/>
                   </pic:nvPicPr>
                   <pic:blipFill>
-                    <a:blip r:embed="rId39"/>
+                    <a:blip r:embed="rId34"/>
                     <a:stretch>
                       <a:fillRect/>
                     </a:stretch>
@@ -2207,7 +3796,7 @@
                     <pic:cNvPicPr/>
                   </pic:nvPicPr>
                   <pic:blipFill>
-                    <a:blip r:embed="rId40"/>
+                    <a:blip r:embed="rId35"/>
                     <a:stretch>
                       <a:fillRect/>
                     </a:stretch>
@@ -2240,18 +3829,21 @@
         </w:rPr>
         <w:t xml:space="preserve">Y en el proyecto </w:t>
       </w:r>
+      <w:proofErr w:type="spellStart"/>
       <w:r>
         <w:rPr>
           <w:lang w:val="es-MX"/>
         </w:rPr>
         <w:t>docker-compose</w:t>
       </w:r>
+      <w:proofErr w:type="spellEnd"/>
       <w:r>
         <w:rPr>
           <w:lang w:val="es-MX"/>
         </w:rPr>
         <w:t xml:space="preserve">, se cambia el </w:t>
       </w:r>
+      <w:proofErr w:type="spellStart"/>
       <w:r>
         <w:rPr>
           <w:lang w:val="es-MX"/>
@@ -2270,6 +3862,7 @@
         </w:rPr>
         <w:t>.yml</w:t>
       </w:r>
+      <w:proofErr w:type="spellEnd"/>
       <w:r>
         <w:rPr>
           <w:lang w:val="es-MX"/>
@@ -2282,6 +3875,9 @@
         <w:pStyle w:val="Ttulo3"/>
       </w:pPr>
       <w:r>
+        <w:rPr>
+          <w:noProof/>
+        </w:rPr>
         <w:drawing>
           <wp:inline distT="0" distB="0" distL="0" distR="0" wp14:anchorId="65FD4BAF" wp14:editId="3B306CE6">
             <wp:extent cx="5612130" cy="3207385"/>
@@ -2298,7 +3894,7 @@
                     <pic:cNvPicPr/>
                   </pic:nvPicPr>
                   <pic:blipFill>
-                    <a:blip r:embed="rId41"/>
+                    <a:blip r:embed="rId36"/>
                     <a:stretch>
                       <a:fillRect/>
                     </a:stretch>
@@ -2324,20 +3920,72 @@
         <w:t xml:space="preserve">En donde </w:t>
       </w:r>
       <w:r>
-        <w:t xml:space="preserve">en el servicio catalogdb agregamos container_name con el mismo nombre, además </w:t>
-      </w:r>
-      <w:r>
-        <w:t>agregamos la variable ambiente ConnectionStrings__Database</w:t>
-      </w:r>
-      <w:r>
-        <w:t xml:space="preserve"> que debe tener __ para representar que hace override de la configuración original de Catalog.API en </w:t>
-      </w:r>
+        <w:t xml:space="preserve">en el servicio </w:t>
+      </w:r>
+      <w:proofErr w:type="spellStart"/>
+      <w:r>
+        <w:t>catalogdb</w:t>
+      </w:r>
+      <w:proofErr w:type="spellEnd"/>
+      <w:r>
+        <w:t xml:space="preserve"> agregamos </w:t>
+      </w:r>
+      <w:proofErr w:type="spellStart"/>
+      <w:r>
+        <w:t>container_name</w:t>
+      </w:r>
+      <w:proofErr w:type="spellEnd"/>
+      <w:r>
+        <w:t xml:space="preserve"> con el mismo nombre, además </w:t>
+      </w:r>
+      <w:r>
+        <w:t xml:space="preserve">agregamos la variable ambiente </w:t>
+      </w:r>
+      <w:proofErr w:type="spellStart"/>
+      <w:r>
+        <w:t>ConnectionStrings</w:t>
+      </w:r>
+      <w:proofErr w:type="spellEnd"/>
+      <w:r>
+        <w:t>__</w:t>
+      </w:r>
+      <w:proofErr w:type="spellStart"/>
+      <w:r>
+        <w:t>Database</w:t>
+      </w:r>
+      <w:proofErr w:type="spellEnd"/>
+      <w:r>
+        <w:t xml:space="preserve"> que debe tener __ para representar que hace </w:t>
+      </w:r>
+      <w:proofErr w:type="spellStart"/>
+      <w:r>
+        <w:t>override</w:t>
+      </w:r>
+      <w:proofErr w:type="spellEnd"/>
+      <w:r>
+        <w:t xml:space="preserve"> de la configuración original de </w:t>
+      </w:r>
+      <w:proofErr w:type="spellStart"/>
+      <w:r>
+        <w:t>Catalog.API</w:t>
+      </w:r>
+      <w:proofErr w:type="spellEnd"/>
+      <w:r>
+        <w:t xml:space="preserve"> en </w:t>
+      </w:r>
+      <w:proofErr w:type="spellStart"/>
+      <w:proofErr w:type="gramStart"/>
       <w:r>
         <w:t>appsettings.json</w:t>
       </w:r>
-    </w:p>
-    <w:p>
-      <w:r>
+      <w:proofErr w:type="spellEnd"/>
+      <w:proofErr w:type="gramEnd"/>
+    </w:p>
+    <w:p>
+      <w:r>
+        <w:rPr>
+          <w:noProof/>
+        </w:rPr>
         <w:drawing>
           <wp:inline distT="0" distB="0" distL="0" distR="0" wp14:anchorId="4A3B7471" wp14:editId="26E93FAA">
             <wp:extent cx="5612130" cy="948690"/>
@@ -2354,7 +4002,7 @@
                     <pic:cNvPicPr/>
                   </pic:nvPicPr>
                   <pic:blipFill>
-                    <a:blip r:embed="rId42"/>
+                    <a:blip r:embed="rId37"/>
                     <a:stretch>
                       <a:fillRect/>
                     </a:stretch>
@@ -2386,7 +4034,39 @@
         <w:t xml:space="preserve">agregamos </w:t>
       </w:r>
       <w:r>
-        <w:t xml:space="preserve">la sección depends_on: con – catalogdb que es el primer servicio declarado y en connection string cambiamos el servidor </w:t>
+        <w:t xml:space="preserve">la sección </w:t>
+      </w:r>
+      <w:proofErr w:type="spellStart"/>
+      <w:r>
+        <w:t>depends_on</w:t>
+      </w:r>
+      <w:proofErr w:type="spellEnd"/>
+      <w:r>
+        <w:t xml:space="preserve">: con – </w:t>
+      </w:r>
+      <w:proofErr w:type="spellStart"/>
+      <w:r>
+        <w:t>catalogdb</w:t>
+      </w:r>
+      <w:proofErr w:type="spellEnd"/>
+      <w:r>
+        <w:t xml:space="preserve"> que es el primer servicio declarado y en </w:t>
+      </w:r>
+      <w:proofErr w:type="spellStart"/>
+      <w:r>
+        <w:t>connection</w:t>
+      </w:r>
+      <w:proofErr w:type="spellEnd"/>
+      <w:r>
+        <w:t xml:space="preserve"> </w:t>
+      </w:r>
+      <w:proofErr w:type="spellStart"/>
+      <w:r>
+        <w:t>string</w:t>
+      </w:r>
+      <w:proofErr w:type="spellEnd"/>
+      <w:r>
+        <w:t xml:space="preserve"> cambiamos el servidor </w:t>
       </w:r>
       <w:r>
         <w:t xml:space="preserve">por el </w:t>
@@ -2395,7 +4075,15 @@
         <w:t>nombre del contenedor</w:t>
       </w:r>
       <w:r>
-        <w:t xml:space="preserve"> dentro de la red interna que se forma en el compose.</w:t>
+        <w:t xml:space="preserve"> dentro de la red interna que se forma en el </w:t>
+      </w:r>
+      <w:proofErr w:type="spellStart"/>
+      <w:r>
+        <w:t>compose</w:t>
+      </w:r>
+      <w:proofErr w:type="spellEnd"/>
+      <w:r>
+        <w:t>.</w:t>
       </w:r>
     </w:p>
     <w:p>
@@ -2406,53 +4094,755 @@
     </w:p>
     <w:p>
       <w:r>
-        <w:t>Para ejecutar el compose se usa el comando normal:</w:t>
-      </w:r>
-    </w:p>
-    <w:p>
-      <w:r>
-        <w:t xml:space="preserve">docker-compose -f docker-compose.yaml -f </w:t>
-      </w:r>
+        <w:t xml:space="preserve">Para ejecutar el </w:t>
+      </w:r>
+      <w:proofErr w:type="spellStart"/>
+      <w:r>
+        <w:t>compose</w:t>
+      </w:r>
+      <w:proofErr w:type="spellEnd"/>
+      <w:r>
+        <w:t xml:space="preserve"> se usa el comando normal:</w:t>
+      </w:r>
+    </w:p>
+    <w:p>
+      <w:proofErr w:type="spellStart"/>
       <w:r>
         <w:t>docker-compose</w:t>
       </w:r>
-      <w:r>
-        <w:t>.override</w:t>
-      </w:r>
-      <w:r>
-        <w:t>.yaml</w:t>
-      </w:r>
+      <w:proofErr w:type="spellEnd"/>
+      <w:r>
+        <w:t xml:space="preserve"> -f </w:t>
+      </w:r>
+      <w:proofErr w:type="spellStart"/>
+      <w:r>
+        <w:t>docker-</w:t>
+      </w:r>
+      <w:proofErr w:type="gramStart"/>
+      <w:r>
+        <w:t>compose.yaml</w:t>
+      </w:r>
+      <w:proofErr w:type="spellEnd"/>
+      <w:proofErr w:type="gramEnd"/>
+      <w:r>
+        <w:t xml:space="preserve"> -f </w:t>
+      </w:r>
+      <w:proofErr w:type="spellStart"/>
+      <w:r>
+        <w:t>docker-compose.override.yaml</w:t>
+      </w:r>
+      <w:proofErr w:type="spellEnd"/>
       <w:r>
         <w:t xml:space="preserve"> up -d</w:t>
       </w:r>
     </w:p>
     <w:p>
       <w:r>
-        <w:t>Pero si queremos poder “debuguear” en los contenedores entonces debemos ejecutar desde el visual studio.</w:t>
-      </w:r>
-    </w:p>
+        <w:t>Pero si queremos poder “</w:t>
+      </w:r>
+      <w:proofErr w:type="spellStart"/>
+      <w:r>
+        <w:t>debuguear</w:t>
+      </w:r>
+      <w:proofErr w:type="spellEnd"/>
+      <w:r>
+        <w:t xml:space="preserve">” en los contenedores entonces debemos ejecutar desde el visual </w:t>
+      </w:r>
+      <w:proofErr w:type="spellStart"/>
+      <w:r>
+        <w:t>studio</w:t>
+      </w:r>
+      <w:proofErr w:type="spellEnd"/>
+      <w:r>
+        <w:t>.</w:t>
+      </w:r>
+    </w:p>
+    <w:p/>
     <w:p>
       <w:pPr>
         <w:pStyle w:val="Ttulo3"/>
       </w:pPr>
       <w:r>
-        <w:t>Unit testing with TUnit para plataforma moderna Microsoft desde .net 8</w:t>
+        <w:t xml:space="preserve">Campos </w:t>
+      </w:r>
+      <w:proofErr w:type="spellStart"/>
+      <w:r>
+        <w:t>DateTime</w:t>
+      </w:r>
+      <w:proofErr w:type="spellEnd"/>
+      <w:r>
+        <w:t xml:space="preserve"> en </w:t>
+      </w:r>
+      <w:proofErr w:type="spellStart"/>
+      <w:r>
+        <w:t>Postgresql</w:t>
+      </w:r>
+      <w:proofErr w:type="spellEnd"/>
+    </w:p>
+    <w:p>
+      <w:pPr>
+        <w:rPr>
+          <w:lang w:val="es-MX"/>
+        </w:rPr>
+      </w:pPr>
+      <w:r>
+        <w:rPr>
+          <w:lang w:val="es-MX"/>
+        </w:rPr>
+        <w:t xml:space="preserve">Hay toda una discusión acerca de los </w:t>
+      </w:r>
+      <w:proofErr w:type="spellStart"/>
+      <w:r>
+        <w:rPr>
+          <w:lang w:val="es-MX"/>
+        </w:rPr>
+        <w:t>datime</w:t>
+      </w:r>
+      <w:proofErr w:type="spellEnd"/>
+      <w:r>
+        <w:rPr>
+          <w:lang w:val="es-MX"/>
+        </w:rPr>
+        <w:t xml:space="preserve"> </w:t>
+      </w:r>
+      <w:proofErr w:type="spellStart"/>
+      <w:r>
+        <w:rPr>
+          <w:lang w:val="es-MX"/>
+        </w:rPr>
+        <w:t>with</w:t>
+      </w:r>
+      <w:proofErr w:type="spellEnd"/>
+      <w:r>
+        <w:rPr>
+          <w:lang w:val="es-MX"/>
+        </w:rPr>
+        <w:t xml:space="preserve"> time </w:t>
+      </w:r>
+      <w:proofErr w:type="spellStart"/>
+      <w:r>
+        <w:rPr>
+          <w:lang w:val="es-MX"/>
+        </w:rPr>
+        <w:t>zone</w:t>
+      </w:r>
+      <w:proofErr w:type="spellEnd"/>
+      <w:r>
+        <w:rPr>
+          <w:lang w:val="es-MX"/>
+        </w:rPr>
+        <w:t>. Se debe solucionar esto en las 3 capas:</w:t>
+      </w:r>
+    </w:p>
+    <w:p>
+      <w:pPr>
+        <w:pStyle w:val="Prrafodelista"/>
+        <w:numPr>
+          <w:ilvl w:val="0"/>
+          <w:numId w:val="4"/>
+        </w:numPr>
+      </w:pPr>
+      <w:r>
+        <w:rPr>
+          <w:lang w:val="es-MX"/>
+        </w:rPr>
+        <w:t>E</w:t>
+      </w:r>
+      <w:r>
+        <w:rPr>
+          <w:lang w:val="es-MX"/>
+        </w:rPr>
+        <w:t xml:space="preserve">n </w:t>
+      </w:r>
+      <w:proofErr w:type="spellStart"/>
+      <w:r>
+        <w:rPr>
+          <w:lang w:val="es-MX"/>
+        </w:rPr>
+        <w:t>postgres</w:t>
+      </w:r>
+      <w:r>
+        <w:rPr>
+          <w:lang w:val="es-MX"/>
+        </w:rPr>
+        <w:t>ql</w:t>
+      </w:r>
+      <w:proofErr w:type="spellEnd"/>
+      <w:r>
+        <w:rPr>
+          <w:lang w:val="es-MX"/>
+        </w:rPr>
+        <w:t xml:space="preserve"> se usan diferentes tipos con alta precisión en la hora llegando a los nanosegundos. Por otra </w:t>
+      </w:r>
+      <w:proofErr w:type="gramStart"/>
+      <w:r>
+        <w:rPr>
+          <w:lang w:val="es-MX"/>
+        </w:rPr>
+        <w:t>parte</w:t>
+      </w:r>
+      <w:proofErr w:type="gramEnd"/>
+      <w:r>
+        <w:rPr>
+          <w:lang w:val="es-MX"/>
+        </w:rPr>
+        <w:t xml:space="preserve"> hay mucha discusión respecto al uso de Time </w:t>
+      </w:r>
+      <w:proofErr w:type="spellStart"/>
+      <w:r>
+        <w:rPr>
+          <w:lang w:val="es-MX"/>
+        </w:rPr>
+        <w:t>Zones</w:t>
+      </w:r>
+      <w:proofErr w:type="spellEnd"/>
+      <w:r>
+        <w:rPr>
+          <w:lang w:val="es-MX"/>
+        </w:rPr>
+        <w:t xml:space="preserve"> y </w:t>
+      </w:r>
+      <w:proofErr w:type="spellStart"/>
+      <w:r>
+        <w:rPr>
+          <w:lang w:val="es-MX"/>
+        </w:rPr>
+        <w:t>Offsets</w:t>
+      </w:r>
+      <w:proofErr w:type="spellEnd"/>
+      <w:r>
+        <w:rPr>
+          <w:lang w:val="es-MX"/>
+        </w:rPr>
+        <w:t>.</w:t>
+      </w:r>
+    </w:p>
+    <w:p>
+      <w:pPr>
+        <w:pStyle w:val="Prrafodelista"/>
+        <w:numPr>
+          <w:ilvl w:val="0"/>
+          <w:numId w:val="4"/>
+        </w:numPr>
+      </w:pPr>
+      <w:r>
+        <w:rPr>
+          <w:lang w:val="es-MX"/>
+        </w:rPr>
+        <w:t xml:space="preserve">En .Net </w:t>
+      </w:r>
+      <w:proofErr w:type="spellStart"/>
+      <w:r>
+        <w:rPr>
+          <w:lang w:val="es-MX"/>
+        </w:rPr>
+        <w:t>Npgsql</w:t>
+      </w:r>
+      <w:proofErr w:type="spellEnd"/>
+      <w:r>
+        <w:rPr>
+          <w:lang w:val="es-MX"/>
+        </w:rPr>
+        <w:t xml:space="preserve"> se sugiere usar el paquete </w:t>
+      </w:r>
+      <w:proofErr w:type="spellStart"/>
+      <w:r>
+        <w:rPr>
+          <w:lang w:val="es-MX"/>
+        </w:rPr>
+        <w:t>nuget</w:t>
+      </w:r>
+      <w:proofErr w:type="spellEnd"/>
+      <w:r>
+        <w:rPr>
+          <w:lang w:val="es-MX"/>
+        </w:rPr>
+        <w:t xml:space="preserve"> </w:t>
+      </w:r>
+      <w:proofErr w:type="spellStart"/>
+      <w:proofErr w:type="gramStart"/>
+      <w:r>
+        <w:rPr>
+          <w:lang w:val="es-MX"/>
+        </w:rPr>
+        <w:t>Nodatime</w:t>
+      </w:r>
+      <w:proofErr w:type="spellEnd"/>
+      <w:r>
+        <w:rPr>
+          <w:lang w:val="es-MX"/>
+        </w:rPr>
+        <w:t xml:space="preserve"> </w:t>
+      </w:r>
+      <w:r>
+        <w:rPr>
+          <w:lang w:val="es-MX"/>
+        </w:rPr>
+        <w:t>.</w:t>
+      </w:r>
+      <w:proofErr w:type="gramEnd"/>
+      <w:r>
+        <w:rPr>
+          <w:lang w:val="es-MX"/>
+        </w:rPr>
+        <w:br/>
+      </w:r>
+      <w:r>
+        <w:t>https://www.npgsql.org/doc/types/datetime.html#:~:text=A%20common%20mistake%20is%20for,see%20below%20for%20more%20details.</w:t>
+      </w:r>
+      <w:r>
+        <w:br/>
+      </w:r>
+    </w:p>
+    <w:p>
+      <w:pPr>
+        <w:pStyle w:val="Prrafodelista"/>
+        <w:numPr>
+          <w:ilvl w:val="0"/>
+          <w:numId w:val="4"/>
+        </w:numPr>
+      </w:pPr>
+      <w:r>
+        <w:t xml:space="preserve">En </w:t>
+      </w:r>
+      <w:proofErr w:type="spellStart"/>
+      <w:r>
+        <w:t>Javascript</w:t>
+      </w:r>
+      <w:proofErr w:type="spellEnd"/>
+      <w:r>
+        <w:t xml:space="preserve"> se propone la API </w:t>
+      </w:r>
+    </w:p>
+    <w:p>
+      <w:pPr>
+        <w:pStyle w:val="Ttulo3"/>
+      </w:pPr>
+      <w:r>
+        <w:t xml:space="preserve">Ejemplo de </w:t>
+      </w:r>
+      <w:proofErr w:type="spellStart"/>
+      <w:r>
+        <w:t>GetProductsByXXXPaginated</w:t>
+      </w:r>
+      <w:proofErr w:type="spellEnd"/>
+    </w:p>
+    <w:p>
+      <w:pPr>
+        <w:rPr>
+          <w:lang w:val="es-MX"/>
+        </w:rPr>
+      </w:pPr>
+      <w:r>
+        <w:rPr>
+          <w:lang w:val="es-MX"/>
+        </w:rPr>
+        <w:t>Para paginar usaremos un algoritmo de cursor</w:t>
+      </w:r>
+      <w:r>
+        <w:rPr>
+          <w:lang w:val="es-MX"/>
+        </w:rPr>
+        <w:t>,</w:t>
+      </w:r>
+      <w:r>
+        <w:rPr>
+          <w:lang w:val="es-MX"/>
+        </w:rPr>
+        <w:t xml:space="preserve"> el cual</w:t>
+      </w:r>
+      <w:r>
+        <w:rPr>
+          <w:lang w:val="es-MX"/>
+        </w:rPr>
+        <w:t>,</w:t>
+      </w:r>
+      <w:r>
+        <w:rPr>
+          <w:lang w:val="es-MX"/>
+        </w:rPr>
+        <w:t xml:space="preserve"> permite </w:t>
+      </w:r>
+      <w:proofErr w:type="spellStart"/>
+      <w:r>
+        <w:rPr>
+          <w:lang w:val="es-MX"/>
+        </w:rPr>
+        <w:t>scroll</w:t>
+      </w:r>
+      <w:proofErr w:type="spellEnd"/>
+      <w:r>
+        <w:rPr>
+          <w:lang w:val="es-MX"/>
+        </w:rPr>
+        <w:t xml:space="preserve"> infinito con </w:t>
+      </w:r>
+      <w:proofErr w:type="spellStart"/>
+      <w:r>
+        <w:rPr>
+          <w:lang w:val="es-MX"/>
+        </w:rPr>
+        <w:t>lazy</w:t>
+      </w:r>
+      <w:proofErr w:type="spellEnd"/>
+      <w:r>
+        <w:rPr>
+          <w:lang w:val="es-MX"/>
+        </w:rPr>
+        <w:t xml:space="preserve"> </w:t>
+      </w:r>
+      <w:proofErr w:type="spellStart"/>
+      <w:r>
+        <w:rPr>
+          <w:lang w:val="es-MX"/>
+        </w:rPr>
+        <w:t>loading</w:t>
+      </w:r>
+      <w:proofErr w:type="spellEnd"/>
+      <w:r>
+        <w:rPr>
+          <w:lang w:val="es-MX"/>
+        </w:rPr>
+        <w:t xml:space="preserve"> llamando al </w:t>
+      </w:r>
+      <w:proofErr w:type="spellStart"/>
+      <w:r>
+        <w:rPr>
+          <w:lang w:val="es-MX"/>
+        </w:rPr>
+        <w:t>endpoint</w:t>
+      </w:r>
+      <w:proofErr w:type="spellEnd"/>
+      <w:r>
+        <w:rPr>
+          <w:lang w:val="es-MX"/>
+        </w:rPr>
+        <w:t xml:space="preserve"> que llama a nuestra función.</w:t>
+      </w:r>
+    </w:p>
+    <w:p>
+      <w:pPr>
+        <w:rPr>
+          <w:lang w:val="es-MX"/>
+        </w:rPr>
+      </w:pPr>
+      <w:hyperlink r:id="rId38" w:history="1">
+        <w:r>
+          <w:rPr>
+            <w:rStyle w:val="Hipervnculo"/>
+            <w:lang w:val="es-MX"/>
+          </w:rPr>
+          <w:t>https://www.youtube.com/watch?v=wepqVpRjp64&amp;t=15s</w:t>
+        </w:r>
+      </w:hyperlink>
+    </w:p>
+    <w:p>
+      <w:pPr>
+        <w:rPr>
+          <w:lang w:val="es-MX"/>
+        </w:rPr>
+      </w:pPr>
+      <w:r>
+        <w:rPr>
+          <w:lang w:val="es-MX"/>
+        </w:rPr>
+        <w:t>En SQL Server sería:</w:t>
+      </w:r>
+    </w:p>
+    <w:p>
+      <w:pPr>
+        <w:rPr>
+          <w:lang w:val="es-MX"/>
+        </w:rPr>
+      </w:pPr>
+      <w:r>
+        <w:rPr>
+          <w:lang w:val="es-MX"/>
+        </w:rPr>
+        <w:drawing>
+          <wp:inline distT="0" distB="0" distL="0" distR="0" wp14:anchorId="15338830" wp14:editId="7E9614DC">
+            <wp:extent cx="5612130" cy="2242185"/>
+            <wp:effectExtent l="0" t="0" r="7620" b="5715"/>
+            <wp:docPr id="243679621" name="Imagen 1" descr="Interfaz de usuario gráfica, Texto, Aplicación, Correo electrónico&#10;&#10;Descripción generada automáticamente"/>
+            <wp:cNvGraphicFramePr>
+              <a:graphicFrameLocks xmlns:a="http://schemas.openxmlformats.org/drawingml/2006/main" noChangeAspect="1"/>
+            </wp:cNvGraphicFramePr>
+            <a:graphic xmlns:a="http://schemas.openxmlformats.org/drawingml/2006/main">
+              <a:graphicData uri="http://schemas.openxmlformats.org/drawingml/2006/picture">
+                <pic:pic xmlns:pic="http://schemas.openxmlformats.org/drawingml/2006/picture">
+                  <pic:nvPicPr>
+                    <pic:cNvPr id="243679621" name="Imagen 1" descr="Interfaz de usuario gráfica, Texto, Aplicación, Correo electrónico&#10;&#10;Descripción generada automáticamente"/>
+                    <pic:cNvPicPr/>
+                  </pic:nvPicPr>
+                  <pic:blipFill>
+                    <a:blip r:embed="rId39"/>
+                    <a:stretch>
+                      <a:fillRect/>
+                    </a:stretch>
+                  </pic:blipFill>
+                  <pic:spPr>
+                    <a:xfrm>
+                      <a:off x="0" y="0"/>
+                      <a:ext cx="5612130" cy="2242185"/>
+                    </a:xfrm>
+                    <a:prstGeom prst="rect">
+                      <a:avLst/>
+                    </a:prstGeom>
+                  </pic:spPr>
+                </pic:pic>
+              </a:graphicData>
+            </a:graphic>
+          </wp:inline>
+        </w:drawing>
+      </w:r>
+    </w:p>
+    <w:p>
+      <w:pPr>
+        <w:rPr>
+          <w:lang w:val="es-MX"/>
+        </w:rPr>
+      </w:pPr>
+    </w:p>
+    <w:p>
+      <w:pPr>
+        <w:rPr>
+          <w:lang w:val="es-MX"/>
+        </w:rPr>
+      </w:pPr>
+      <w:r>
+        <w:rPr>
+          <w:lang w:val="es-MX"/>
+        </w:rPr>
+        <w:t xml:space="preserve">En </w:t>
+      </w:r>
+      <w:proofErr w:type="spellStart"/>
+      <w:r>
+        <w:rPr>
+          <w:lang w:val="es-MX"/>
+        </w:rPr>
+        <w:t>postgresql</w:t>
+      </w:r>
+      <w:proofErr w:type="spellEnd"/>
+      <w:r>
+        <w:rPr>
+          <w:lang w:val="es-MX"/>
+        </w:rPr>
+        <w:t xml:space="preserve"> está la siguiente discusión:</w:t>
+      </w:r>
+    </w:p>
+    <w:p>
+      <w:pPr>
+        <w:rPr>
+          <w:lang w:val="es-MX"/>
+        </w:rPr>
+      </w:pPr>
+      <w:hyperlink r:id="rId40" w:history="1">
+        <w:r>
+          <w:rPr>
+            <w:rStyle w:val="Hipervnculo"/>
+            <w:lang w:val="es-MX"/>
+          </w:rPr>
+          <w:t>https://medium.com/@ietienam/efficient-pagination-with-postgresql-using-cursors-83e827148118</w:t>
+        </w:r>
+      </w:hyperlink>
+    </w:p>
+    <w:p>
+      <w:pPr>
+        <w:rPr>
+          <w:lang w:val="es-MX"/>
+        </w:rPr>
+      </w:pPr>
+    </w:p>
+    <w:p>
+      <w:pPr>
+        <w:rPr>
+          <w:lang w:val="es-MX"/>
+        </w:rPr>
+      </w:pPr>
+      <w:r>
+        <w:rPr>
+          <w:lang w:val="es-MX"/>
+        </w:rPr>
+        <w:t xml:space="preserve">En </w:t>
+      </w:r>
+      <w:proofErr w:type="spellStart"/>
+      <w:r>
+        <w:rPr>
+          <w:lang w:val="es-MX"/>
+        </w:rPr>
+        <w:t>Postgresql</w:t>
+      </w:r>
+      <w:proofErr w:type="spellEnd"/>
+      <w:r>
+        <w:rPr>
+          <w:lang w:val="es-MX"/>
+        </w:rPr>
+        <w:t xml:space="preserve"> sería:</w:t>
+      </w:r>
+    </w:p>
+    <w:p>
+      <w:pPr>
+        <w:rPr>
+          <w:lang w:val="es-MX"/>
+        </w:rPr>
+      </w:pPr>
+      <w:r>
+        <w:rPr>
+          <w:lang w:val="es-MX"/>
+        </w:rPr>
+        <w:drawing>
+          <wp:inline distT="0" distB="0" distL="0" distR="0" wp14:anchorId="07465065" wp14:editId="1E3A596D">
+            <wp:extent cx="5612130" cy="3242945"/>
+            <wp:effectExtent l="0" t="0" r="7620" b="0"/>
+            <wp:docPr id="336662525" name="Imagen 1" descr="Interfaz de usuario gráfica, Texto, Correo electrónico&#10;&#10;Descripción generada automáticamente"/>
+            <wp:cNvGraphicFramePr>
+              <a:graphicFrameLocks xmlns:a="http://schemas.openxmlformats.org/drawingml/2006/main" noChangeAspect="1"/>
+            </wp:cNvGraphicFramePr>
+            <a:graphic xmlns:a="http://schemas.openxmlformats.org/drawingml/2006/main">
+              <a:graphicData uri="http://schemas.openxmlformats.org/drawingml/2006/picture">
+                <pic:pic xmlns:pic="http://schemas.openxmlformats.org/drawingml/2006/picture">
+                  <pic:nvPicPr>
+                    <pic:cNvPr id="336662525" name="Imagen 1" descr="Interfaz de usuario gráfica, Texto, Correo electrónico&#10;&#10;Descripción generada automáticamente"/>
+                    <pic:cNvPicPr/>
+                  </pic:nvPicPr>
+                  <pic:blipFill>
+                    <a:blip r:embed="rId41"/>
+                    <a:stretch>
+                      <a:fillRect/>
+                    </a:stretch>
+                  </pic:blipFill>
+                  <pic:spPr>
+                    <a:xfrm>
+                      <a:off x="0" y="0"/>
+                      <a:ext cx="5612130" cy="3242945"/>
+                    </a:xfrm>
+                    <a:prstGeom prst="rect">
+                      <a:avLst/>
+                    </a:prstGeom>
+                  </pic:spPr>
+                </pic:pic>
+              </a:graphicData>
+            </a:graphic>
+          </wp:inline>
+        </w:drawing>
+      </w:r>
+    </w:p>
+    <w:p>
+      <w:pPr>
+        <w:rPr>
+          <w:lang w:val="es-MX"/>
+        </w:rPr>
+      </w:pPr>
+    </w:p>
+    <w:p>
+      <w:pPr>
+        <w:rPr>
+          <w:lang w:val="es-MX"/>
+        </w:rPr>
+      </w:pPr>
+      <w:r>
+        <w:rPr>
+          <w:lang w:val="es-MX"/>
+        </w:rPr>
+        <w:t xml:space="preserve"> debe agregar Docker </w:t>
+      </w:r>
+      <w:proofErr w:type="spellStart"/>
+      <w:r>
+        <w:rPr>
+          <w:lang w:val="es-MX"/>
+        </w:rPr>
+        <w:t>Support</w:t>
+      </w:r>
+      <w:proofErr w:type="spellEnd"/>
+      <w:r>
+        <w:rPr>
+          <w:lang w:val="es-MX"/>
+        </w:rPr>
+        <w:t xml:space="preserve"> al proyecto de API</w:t>
       </w:r>
     </w:p>
     <w:p/>
+    <w:p/>
     <w:p>
       <w:pPr>
         <w:pStyle w:val="Ttulo3"/>
       </w:pPr>
-      <w:r>
-        <w:t>Unit testing with TUnit para plataforma moderna Microsoft desde .net 8</w:t>
-      </w:r>
-    </w:p>
+      <w:proofErr w:type="spellStart"/>
+      <w:r>
+        <w:t>Unit</w:t>
+      </w:r>
+      <w:proofErr w:type="spellEnd"/>
+      <w:r>
+        <w:t xml:space="preserve"> </w:t>
+      </w:r>
+      <w:proofErr w:type="spellStart"/>
+      <w:r>
+        <w:t>testing</w:t>
+      </w:r>
+      <w:proofErr w:type="spellEnd"/>
+      <w:r>
+        <w:t xml:space="preserve"> </w:t>
+      </w:r>
+      <w:proofErr w:type="spellStart"/>
+      <w:r>
+        <w:t>with</w:t>
+      </w:r>
+      <w:proofErr w:type="spellEnd"/>
+      <w:r>
+        <w:t xml:space="preserve"> </w:t>
+      </w:r>
+      <w:proofErr w:type="spellStart"/>
+      <w:r>
+        <w:t>TUnit</w:t>
+      </w:r>
+      <w:proofErr w:type="spellEnd"/>
+      <w:r>
+        <w:t xml:space="preserve"> para plataforma moderna Microsoft desde .net 8</w:t>
+      </w:r>
+    </w:p>
+    <w:p/>
     <w:p>
       <w:pPr>
         <w:pStyle w:val="Ttulo3"/>
       </w:pPr>
-      <w:hyperlink r:id="rId43" w:history="1">
+      <w:proofErr w:type="spellStart"/>
+      <w:r>
+        <w:t>Unit</w:t>
+      </w:r>
+      <w:proofErr w:type="spellEnd"/>
+      <w:r>
+        <w:t xml:space="preserve"> </w:t>
+      </w:r>
+      <w:proofErr w:type="spellStart"/>
+      <w:r>
+        <w:t>testing</w:t>
+      </w:r>
+      <w:proofErr w:type="spellEnd"/>
+      <w:r>
+        <w:t xml:space="preserve"> </w:t>
+      </w:r>
+      <w:proofErr w:type="spellStart"/>
+      <w:r>
+        <w:t>with</w:t>
+      </w:r>
+      <w:proofErr w:type="spellEnd"/>
+      <w:r>
+        <w:t xml:space="preserve"> </w:t>
+      </w:r>
+      <w:proofErr w:type="spellStart"/>
+      <w:r>
+        <w:t>TUnit</w:t>
+      </w:r>
+      <w:proofErr w:type="spellEnd"/>
+      <w:r>
+        <w:t xml:space="preserve"> para plataforma moderna Microsoft desde .net 8</w:t>
+      </w:r>
+    </w:p>
+    <w:p>
+      <w:pPr>
+        <w:pStyle w:val="Ttulo3"/>
+      </w:pPr>
+      <w:hyperlink r:id="rId42" w:history="1">
         <w:r>
           <w:rPr>
             <w:rStyle w:val="Hipervnculo"/>
@@ -2465,7 +4855,7 @@
       <w:pPr>
         <w:pStyle w:val="Ttulo3"/>
       </w:pPr>
-      <w:hyperlink r:id="rId44" w:history="1">
+      <w:hyperlink r:id="rId43" w:history="1">
         <w:r>
           <w:rPr>
             <w:rStyle w:val="Hipervnculo"/>
@@ -2478,7 +4868,7 @@
       <w:pPr>
         <w:pStyle w:val="Ttulo3"/>
       </w:pPr>
-      <w:hyperlink r:id="rId45" w:history="1">
+      <w:hyperlink r:id="rId44" w:history="1">
         <w:r>
           <w:rPr>
             <w:rStyle w:val="Hipervnculo"/>
@@ -2617,6 +5007,95 @@
     </w:lvl>
   </w:abstractNum>
   <w:abstractNum w:abstractNumId="1" w15:restartNumberingAfterBreak="0">
+    <w:nsid w:val="3BC83A20"/>
+    <w:multiLevelType w:val="hybridMultilevel"/>
+    <w:tmpl w:val="DFBE16F0"/>
+    <w:lvl w:ilvl="0" w:tplc="340A0011">
+      <w:start w:val="1"/>
+      <w:numFmt w:val="decimal"/>
+      <w:lvlText w:val="%1)"/>
+      <w:lvlJc w:val="left"/>
+      <w:pPr>
+        <w:ind w:left="720" w:hanging="360"/>
+      </w:pPr>
+      <w:rPr>
+        <w:rFonts w:hint="default"/>
+      </w:rPr>
+    </w:lvl>
+    <w:lvl w:ilvl="1" w:tplc="340A0019" w:tentative="1">
+      <w:start w:val="1"/>
+      <w:numFmt w:val="lowerLetter"/>
+      <w:lvlText w:val="%2."/>
+      <w:lvlJc w:val="left"/>
+      <w:pPr>
+        <w:ind w:left="1440" w:hanging="360"/>
+      </w:pPr>
+    </w:lvl>
+    <w:lvl w:ilvl="2" w:tplc="340A001B" w:tentative="1">
+      <w:start w:val="1"/>
+      <w:numFmt w:val="lowerRoman"/>
+      <w:lvlText w:val="%3."/>
+      <w:lvlJc w:val="right"/>
+      <w:pPr>
+        <w:ind w:left="2160" w:hanging="180"/>
+      </w:pPr>
+    </w:lvl>
+    <w:lvl w:ilvl="3" w:tplc="340A000F" w:tentative="1">
+      <w:start w:val="1"/>
+      <w:numFmt w:val="decimal"/>
+      <w:lvlText w:val="%4."/>
+      <w:lvlJc w:val="left"/>
+      <w:pPr>
+        <w:ind w:left="2880" w:hanging="360"/>
+      </w:pPr>
+    </w:lvl>
+    <w:lvl w:ilvl="4" w:tplc="340A0019" w:tentative="1">
+      <w:start w:val="1"/>
+      <w:numFmt w:val="lowerLetter"/>
+      <w:lvlText w:val="%5."/>
+      <w:lvlJc w:val="left"/>
+      <w:pPr>
+        <w:ind w:left="3600" w:hanging="360"/>
+      </w:pPr>
+    </w:lvl>
+    <w:lvl w:ilvl="5" w:tplc="340A001B" w:tentative="1">
+      <w:start w:val="1"/>
+      <w:numFmt w:val="lowerRoman"/>
+      <w:lvlText w:val="%6."/>
+      <w:lvlJc w:val="right"/>
+      <w:pPr>
+        <w:ind w:left="4320" w:hanging="180"/>
+      </w:pPr>
+    </w:lvl>
+    <w:lvl w:ilvl="6" w:tplc="340A000F" w:tentative="1">
+      <w:start w:val="1"/>
+      <w:numFmt w:val="decimal"/>
+      <w:lvlText w:val="%7."/>
+      <w:lvlJc w:val="left"/>
+      <w:pPr>
+        <w:ind w:left="5040" w:hanging="360"/>
+      </w:pPr>
+    </w:lvl>
+    <w:lvl w:ilvl="7" w:tplc="340A0019" w:tentative="1">
+      <w:start w:val="1"/>
+      <w:numFmt w:val="lowerLetter"/>
+      <w:lvlText w:val="%8."/>
+      <w:lvlJc w:val="left"/>
+      <w:pPr>
+        <w:ind w:left="5760" w:hanging="360"/>
+      </w:pPr>
+    </w:lvl>
+    <w:lvl w:ilvl="8" w:tplc="340A001B" w:tentative="1">
+      <w:start w:val="1"/>
+      <w:numFmt w:val="lowerRoman"/>
+      <w:lvlText w:val="%9."/>
+      <w:lvlJc w:val="right"/>
+      <w:pPr>
+        <w:ind w:left="6480" w:hanging="180"/>
+      </w:pPr>
+    </w:lvl>
+  </w:abstractNum>
+  <w:abstractNum w:abstractNumId="2" w15:restartNumberingAfterBreak="0">
     <w:nsid w:val="5B104047"/>
     <w:multiLevelType w:val="multilevel"/>
     <w:tmpl w:val="32925918"/>
@@ -2765,7 +5244,7 @@
       </w:rPr>
     </w:lvl>
   </w:abstractNum>
-  <w:abstractNum w:abstractNumId="2" w15:restartNumberingAfterBreak="0">
+  <w:abstractNum w:abstractNumId="3" w15:restartNumberingAfterBreak="0">
     <w:nsid w:val="5CCD7853"/>
     <w:multiLevelType w:val="multilevel"/>
     <w:tmpl w:val="CFA202A6"/>
@@ -2918,10 +5397,13 @@
     <w:abstractNumId w:val="0"/>
   </w:num>
   <w:num w:numId="2" w16cid:durableId="822817262">
-    <w:abstractNumId w:val="1"/>
+    <w:abstractNumId w:val="2"/>
   </w:num>
   <w:num w:numId="3" w16cid:durableId="2082747548">
-    <w:abstractNumId w:val="2"/>
+    <w:abstractNumId w:val="3"/>
+  </w:num>
+  <w:num w:numId="4" w16cid:durableId="1572348008">
+    <w:abstractNumId w:val="1"/>
   </w:num>
 </w:numbering>
 </file>
@@ -3324,6 +5806,7 @@
   <w:style w:type="paragraph" w:default="1" w:styleId="Normal">
     <w:name w:val="Normal"/>
     <w:qFormat/>
+    <w:rsid w:val="00C30D36"/>
   </w:style>
   <w:style w:type="paragraph" w:styleId="Ttulo1">
     <w:name w:val="heading 1"/>

</xml_diff>